<commit_message>
Xử lí thắng thua
</commit_message>
<xml_diff>
--- a/BÁO CÁO TIẾN TRÌNH ỨNG DỤNG STACK ĐỂ UNDO VÀO GAME CARO.docx
+++ b/BÁO CÁO TIẾN TRÌNH ỨNG DỤNG STACK ĐỂ UNDO VÀO GAME CARO.docx
@@ -1,6 +1,6 @@
 
 <file path=word/document.xml><?xml version="1.0" encoding="utf-8"?>
-<w:document xmlns:wpc="http://schemas.microsoft.com/office/word/2010/wordprocessingCanvas" xmlns:cx="http://schemas.microsoft.com/office/drawing/2014/chartex" xmlns:mc="http://schemas.openxmlformats.org/markup-compatibility/2006" xmlns:o="urn:schemas-microsoft-com:office:office" xmlns:r="http://schemas.openxmlformats.org/officeDocument/2006/relationships" xmlns:m="http://schemas.openxmlformats.org/officeDocument/2006/math" xmlns:v="urn:schemas-microsoft-com:vml" xmlns:wp14="http://schemas.microsoft.com/office/word/2010/wordprocessingDrawing" xmlns:wp="http://schemas.openxmlformats.org/drawingml/2006/wordprocessingDrawing" xmlns:w10="urn:schemas-microsoft-com:office:word" xmlns:w="http://schemas.openxmlformats.org/wordprocessingml/2006/main" xmlns:w14="http://schemas.microsoft.com/office/word/2010/wordml" xmlns:w15="http://schemas.microsoft.com/office/word/2012/wordml" xmlns:w16se="http://schemas.microsoft.com/office/word/2015/wordml/symex" xmlns:wpg="http://schemas.microsoft.com/office/word/2010/wordprocessingGroup" xmlns:wpi="http://schemas.microsoft.com/office/word/2010/wordprocessingInk" xmlns:wne="http://schemas.microsoft.com/office/word/2006/wordml" xmlns:wps="http://schemas.microsoft.com/office/word/2010/wordprocessingShape" mc:Ignorable="w14 w15 w16se wp14">
+<w:document xmlns:wpc="http://schemas.microsoft.com/office/word/2010/wordprocessingCanvas" xmlns:cx="http://schemas.microsoft.com/office/drawing/2014/chartex" xmlns:cx1="http://schemas.microsoft.com/office/drawing/2015/9/8/chartex" xmlns:cx2="http://schemas.microsoft.com/office/drawing/2015/10/21/chartex" xmlns:cx3="http://schemas.microsoft.com/office/drawing/2016/5/9/chartex" xmlns:cx4="http://schemas.microsoft.com/office/drawing/2016/5/10/chartex" xmlns:cx5="http://schemas.microsoft.com/office/drawing/2016/5/11/chartex" xmlns:cx6="http://schemas.microsoft.com/office/drawing/2016/5/12/chartex" xmlns:cx7="http://schemas.microsoft.com/office/drawing/2016/5/13/chartex" xmlns:cx8="http://schemas.microsoft.com/office/drawing/2016/5/14/chartex" xmlns:mc="http://schemas.openxmlformats.org/markup-compatibility/2006" xmlns:aink="http://schemas.microsoft.com/office/drawing/2016/ink" xmlns:am3d="http://schemas.microsoft.com/office/drawing/2017/model3d" xmlns:o="urn:schemas-microsoft-com:office:office" xmlns:r="http://schemas.openxmlformats.org/officeDocument/2006/relationships" xmlns:m="http://schemas.openxmlformats.org/officeDocument/2006/math" xmlns:v="urn:schemas-microsoft-com:vml" xmlns:wp14="http://schemas.microsoft.com/office/word/2010/wordprocessingDrawing" xmlns:wp="http://schemas.openxmlformats.org/drawingml/2006/wordprocessingDrawing" xmlns:w10="urn:schemas-microsoft-com:office:word" xmlns:w="http://schemas.openxmlformats.org/wordprocessingml/2006/main" xmlns:w14="http://schemas.microsoft.com/office/word/2010/wordml" xmlns:w15="http://schemas.microsoft.com/office/word/2012/wordml" xmlns:w16cid="http://schemas.microsoft.com/office/word/2016/wordml/cid" xmlns:w16se="http://schemas.microsoft.com/office/word/2015/wordml/symex" xmlns:wpg="http://schemas.microsoft.com/office/word/2010/wordprocessingGroup" xmlns:wpi="http://schemas.microsoft.com/office/word/2010/wordprocessingInk" xmlns:wne="http://schemas.microsoft.com/office/word/2006/wordml" xmlns:wps="http://schemas.microsoft.com/office/word/2010/wordprocessingShape" mc:Ignorable="w14 w15 w16se w16cid wp14">
   <w:body>
     <w:p>
       <w:pPr>
@@ -59,7 +59,115 @@
           <w:sz w:val="32"/>
           <w:szCs w:val="32"/>
         </w:rPr>
-        <w:t>Thiết kế bố cục giao diện và anchor</w:t>
+        <w:t xml:space="preserve">Thiết </w:t>
+      </w:r>
+      <w:proofErr w:type="spellStart"/>
+      <w:r>
+        <w:rPr>
+          <w:b/>
+          <w:sz w:val="32"/>
+          <w:szCs w:val="32"/>
+        </w:rPr>
+        <w:t>kế</w:t>
+      </w:r>
+      <w:proofErr w:type="spellEnd"/>
+      <w:r>
+        <w:rPr>
+          <w:b/>
+          <w:sz w:val="32"/>
+          <w:szCs w:val="32"/>
+        </w:rPr>
+        <w:t xml:space="preserve"> </w:t>
+      </w:r>
+      <w:proofErr w:type="spellStart"/>
+      <w:r>
+        <w:rPr>
+          <w:b/>
+          <w:sz w:val="32"/>
+          <w:szCs w:val="32"/>
+        </w:rPr>
+        <w:t>bố</w:t>
+      </w:r>
+      <w:proofErr w:type="spellEnd"/>
+      <w:r>
+        <w:rPr>
+          <w:b/>
+          <w:sz w:val="32"/>
+          <w:szCs w:val="32"/>
+        </w:rPr>
+        <w:t xml:space="preserve"> </w:t>
+      </w:r>
+      <w:proofErr w:type="spellStart"/>
+      <w:r>
+        <w:rPr>
+          <w:b/>
+          <w:sz w:val="32"/>
+          <w:szCs w:val="32"/>
+        </w:rPr>
+        <w:t>cục</w:t>
+      </w:r>
+      <w:proofErr w:type="spellEnd"/>
+      <w:r>
+        <w:rPr>
+          <w:b/>
+          <w:sz w:val="32"/>
+          <w:szCs w:val="32"/>
+        </w:rPr>
+        <w:t xml:space="preserve"> </w:t>
+      </w:r>
+      <w:proofErr w:type="spellStart"/>
+      <w:r>
+        <w:rPr>
+          <w:b/>
+          <w:sz w:val="32"/>
+          <w:szCs w:val="32"/>
+        </w:rPr>
+        <w:t>giao</w:t>
+      </w:r>
+      <w:proofErr w:type="spellEnd"/>
+      <w:r>
+        <w:rPr>
+          <w:b/>
+          <w:sz w:val="32"/>
+          <w:szCs w:val="32"/>
+        </w:rPr>
+        <w:t xml:space="preserve"> </w:t>
+      </w:r>
+      <w:proofErr w:type="spellStart"/>
+      <w:r>
+        <w:rPr>
+          <w:b/>
+          <w:sz w:val="32"/>
+          <w:szCs w:val="32"/>
+        </w:rPr>
+        <w:t>diện</w:t>
+      </w:r>
+      <w:proofErr w:type="spellEnd"/>
+      <w:r>
+        <w:rPr>
+          <w:b/>
+          <w:sz w:val="32"/>
+          <w:szCs w:val="32"/>
+        </w:rPr>
+        <w:t xml:space="preserve"> </w:t>
+      </w:r>
+      <w:proofErr w:type="spellStart"/>
+      <w:r>
+        <w:rPr>
+          <w:b/>
+          <w:sz w:val="32"/>
+          <w:szCs w:val="32"/>
+        </w:rPr>
+        <w:t>và</w:t>
+      </w:r>
+      <w:proofErr w:type="spellEnd"/>
+      <w:r>
+        <w:rPr>
+          <w:b/>
+          <w:sz w:val="32"/>
+          <w:szCs w:val="32"/>
+        </w:rPr>
+        <w:t xml:space="preserve"> anchor</w:t>
       </w:r>
     </w:p>
     <w:p>
@@ -70,8 +178,45 @@
           <w:numId w:val="1"/>
         </w:numPr>
       </w:pPr>
-      <w:r>
-        <w:t>Sử dụng panel chưa các control trong game.</w:t>
+      <w:proofErr w:type="spellStart"/>
+      <w:r>
+        <w:t>Sử</w:t>
+      </w:r>
+      <w:proofErr w:type="spellEnd"/>
+      <w:r>
+        <w:t xml:space="preserve"> </w:t>
+      </w:r>
+      <w:proofErr w:type="spellStart"/>
+      <w:r>
+        <w:t>dụng</w:t>
+      </w:r>
+      <w:proofErr w:type="spellEnd"/>
+      <w:r>
+        <w:t xml:space="preserve"> panel </w:t>
+      </w:r>
+      <w:proofErr w:type="spellStart"/>
+      <w:r>
+        <w:t>chưa</w:t>
+      </w:r>
+      <w:proofErr w:type="spellEnd"/>
+      <w:r>
+        <w:t xml:space="preserve"> </w:t>
+      </w:r>
+      <w:proofErr w:type="spellStart"/>
+      <w:r>
+        <w:t>các</w:t>
+      </w:r>
+      <w:proofErr w:type="spellEnd"/>
+      <w:r>
+        <w:t xml:space="preserve"> control </w:t>
+      </w:r>
+      <w:proofErr w:type="spellStart"/>
+      <w:r>
+        <w:t>trong</w:t>
+      </w:r>
+      <w:proofErr w:type="spellEnd"/>
+      <w:r>
+        <w:t xml:space="preserve"> game.</w:t>
       </w:r>
     </w:p>
     <w:p>
@@ -82,8 +227,85 @@
           <w:numId w:val="1"/>
         </w:numPr>
       </w:pPr>
-      <w:r>
-        <w:t>Sử dụng picturebox để chèn hình nên game vào bàn cờ.</w:t>
+      <w:proofErr w:type="spellStart"/>
+      <w:r>
+        <w:t>Sử</w:t>
+      </w:r>
+      <w:proofErr w:type="spellEnd"/>
+      <w:r>
+        <w:t xml:space="preserve"> </w:t>
+      </w:r>
+      <w:proofErr w:type="spellStart"/>
+      <w:r>
+        <w:t>dụng</w:t>
+      </w:r>
+      <w:proofErr w:type="spellEnd"/>
+      <w:r>
+        <w:t xml:space="preserve"> </w:t>
+      </w:r>
+      <w:proofErr w:type="spellStart"/>
+      <w:r>
+        <w:t>picturebox</w:t>
+      </w:r>
+      <w:proofErr w:type="spellEnd"/>
+      <w:r>
+        <w:t xml:space="preserve"> </w:t>
+      </w:r>
+      <w:proofErr w:type="spellStart"/>
+      <w:r>
+        <w:t>để</w:t>
+      </w:r>
+      <w:proofErr w:type="spellEnd"/>
+      <w:r>
+        <w:t xml:space="preserve"> </w:t>
+      </w:r>
+      <w:proofErr w:type="spellStart"/>
+      <w:r>
+        <w:t>chèn</w:t>
+      </w:r>
+      <w:proofErr w:type="spellEnd"/>
+      <w:r>
+        <w:t xml:space="preserve"> </w:t>
+      </w:r>
+      <w:proofErr w:type="spellStart"/>
+      <w:r>
+        <w:t>hình</w:t>
+      </w:r>
+      <w:proofErr w:type="spellEnd"/>
+      <w:r>
+        <w:t xml:space="preserve"> </w:t>
+      </w:r>
+      <w:proofErr w:type="spellStart"/>
+      <w:r>
+        <w:t>nên</w:t>
+      </w:r>
+      <w:proofErr w:type="spellEnd"/>
+      <w:r>
+        <w:t xml:space="preserve"> game </w:t>
+      </w:r>
+      <w:proofErr w:type="spellStart"/>
+      <w:r>
+        <w:t>vào</w:t>
+      </w:r>
+      <w:proofErr w:type="spellEnd"/>
+      <w:r>
+        <w:t xml:space="preserve"> </w:t>
+      </w:r>
+      <w:proofErr w:type="spellStart"/>
+      <w:r>
+        <w:t>bàn</w:t>
+      </w:r>
+      <w:proofErr w:type="spellEnd"/>
+      <w:r>
+        <w:t xml:space="preserve"> </w:t>
+      </w:r>
+      <w:proofErr w:type="spellStart"/>
+      <w:r>
+        <w:t>cờ</w:t>
+      </w:r>
+      <w:proofErr w:type="spellEnd"/>
+      <w:r>
+        <w:t>.</w:t>
       </w:r>
     </w:p>
     <w:p>
@@ -94,8 +316,109 @@
           <w:numId w:val="1"/>
         </w:numPr>
       </w:pPr>
-      <w:r>
-        <w:t>Dùng textbox hiện thị tên và địa chỉ ip để kết nói mạng lan.</w:t>
+      <w:proofErr w:type="spellStart"/>
+      <w:r>
+        <w:t>Dùng</w:t>
+      </w:r>
+      <w:proofErr w:type="spellEnd"/>
+      <w:r>
+        <w:t xml:space="preserve"> textbox </w:t>
+      </w:r>
+      <w:proofErr w:type="spellStart"/>
+      <w:r>
+        <w:t>hiện</w:t>
+      </w:r>
+      <w:proofErr w:type="spellEnd"/>
+      <w:r>
+        <w:t xml:space="preserve"> </w:t>
+      </w:r>
+      <w:proofErr w:type="spellStart"/>
+      <w:r>
+        <w:t>thị</w:t>
+      </w:r>
+      <w:proofErr w:type="spellEnd"/>
+      <w:r>
+        <w:t xml:space="preserve"> </w:t>
+      </w:r>
+      <w:proofErr w:type="spellStart"/>
+      <w:r>
+        <w:t>tên</w:t>
+      </w:r>
+      <w:proofErr w:type="spellEnd"/>
+      <w:r>
+        <w:t xml:space="preserve"> </w:t>
+      </w:r>
+      <w:proofErr w:type="spellStart"/>
+      <w:r>
+        <w:t>và</w:t>
+      </w:r>
+      <w:proofErr w:type="spellEnd"/>
+      <w:r>
+        <w:t xml:space="preserve"> </w:t>
+      </w:r>
+      <w:proofErr w:type="spellStart"/>
+      <w:r>
+        <w:t>địa</w:t>
+      </w:r>
+      <w:proofErr w:type="spellEnd"/>
+      <w:r>
+        <w:t xml:space="preserve"> </w:t>
+      </w:r>
+      <w:proofErr w:type="spellStart"/>
+      <w:r>
+        <w:t>chỉ</w:t>
+      </w:r>
+      <w:proofErr w:type="spellEnd"/>
+      <w:r>
+        <w:t xml:space="preserve"> </w:t>
+      </w:r>
+      <w:proofErr w:type="spellStart"/>
+      <w:r>
+        <w:t>ip</w:t>
+      </w:r>
+      <w:proofErr w:type="spellEnd"/>
+      <w:r>
+        <w:t xml:space="preserve"> </w:t>
+      </w:r>
+      <w:proofErr w:type="spellStart"/>
+      <w:r>
+        <w:t>để</w:t>
+      </w:r>
+      <w:proofErr w:type="spellEnd"/>
+      <w:r>
+        <w:t xml:space="preserve"> </w:t>
+      </w:r>
+      <w:proofErr w:type="spellStart"/>
+      <w:r>
+        <w:t>kết</w:t>
+      </w:r>
+      <w:proofErr w:type="spellEnd"/>
+      <w:r>
+        <w:t xml:space="preserve"> </w:t>
+      </w:r>
+      <w:proofErr w:type="spellStart"/>
+      <w:r>
+        <w:t>nói</w:t>
+      </w:r>
+      <w:proofErr w:type="spellEnd"/>
+      <w:r>
+        <w:t xml:space="preserve"> </w:t>
+      </w:r>
+      <w:proofErr w:type="spellStart"/>
+      <w:r>
+        <w:t>mạng</w:t>
+      </w:r>
+      <w:proofErr w:type="spellEnd"/>
+      <w:r>
+        <w:t xml:space="preserve"> </w:t>
+      </w:r>
+      <w:proofErr w:type="spellStart"/>
+      <w:r>
+        <w:t>lan</w:t>
+      </w:r>
+      <w:proofErr w:type="spellEnd"/>
+      <w:r>
+        <w:t>.</w:t>
       </w:r>
     </w:p>
     <w:p>
@@ -106,9 +429,83 @@
           <w:numId w:val="1"/>
         </w:numPr>
       </w:pPr>
-      <w:r>
-        <w:t>Chèn ký tự quân cờ vào bàn cờ bằng picturebox</w:t>
-      </w:r>
+      <w:proofErr w:type="spellStart"/>
+      <w:r>
+        <w:t>Chèn</w:t>
+      </w:r>
+      <w:proofErr w:type="spellEnd"/>
+      <w:r>
+        <w:t xml:space="preserve"> </w:t>
+      </w:r>
+      <w:proofErr w:type="spellStart"/>
+      <w:r>
+        <w:t>ký</w:t>
+      </w:r>
+      <w:proofErr w:type="spellEnd"/>
+      <w:r>
+        <w:t xml:space="preserve"> </w:t>
+      </w:r>
+      <w:proofErr w:type="spellStart"/>
+      <w:r>
+        <w:t>tự</w:t>
+      </w:r>
+      <w:proofErr w:type="spellEnd"/>
+      <w:r>
+        <w:t xml:space="preserve"> </w:t>
+      </w:r>
+      <w:proofErr w:type="spellStart"/>
+      <w:r>
+        <w:t>quân</w:t>
+      </w:r>
+      <w:proofErr w:type="spellEnd"/>
+      <w:r>
+        <w:t xml:space="preserve"> </w:t>
+      </w:r>
+      <w:proofErr w:type="spellStart"/>
+      <w:r>
+        <w:t>cờ</w:t>
+      </w:r>
+      <w:proofErr w:type="spellEnd"/>
+      <w:r>
+        <w:t xml:space="preserve"> </w:t>
+      </w:r>
+      <w:proofErr w:type="spellStart"/>
+      <w:r>
+        <w:t>vào</w:t>
+      </w:r>
+      <w:proofErr w:type="spellEnd"/>
+      <w:r>
+        <w:t xml:space="preserve"> </w:t>
+      </w:r>
+      <w:proofErr w:type="spellStart"/>
+      <w:r>
+        <w:t>bàn</w:t>
+      </w:r>
+      <w:proofErr w:type="spellEnd"/>
+      <w:r>
+        <w:t xml:space="preserve"> </w:t>
+      </w:r>
+      <w:proofErr w:type="spellStart"/>
+      <w:r>
+        <w:t>cờ</w:t>
+      </w:r>
+      <w:proofErr w:type="spellEnd"/>
+      <w:r>
+        <w:t xml:space="preserve"> </w:t>
+      </w:r>
+      <w:proofErr w:type="spellStart"/>
+      <w:r>
+        <w:t>bằng</w:t>
+      </w:r>
+      <w:proofErr w:type="spellEnd"/>
+      <w:r>
+        <w:t xml:space="preserve"> </w:t>
+      </w:r>
+      <w:proofErr w:type="spellStart"/>
+      <w:r>
+        <w:t>picturebox</w:t>
+      </w:r>
+      <w:proofErr w:type="spellEnd"/>
     </w:p>
     <w:p>
       <w:pPr>
@@ -125,8 +522,36 @@
           <w:sz w:val="32"/>
           <w:szCs w:val="32"/>
         </w:rPr>
-        <w:t>2.Tạo bàn cờ</w:t>
-      </w:r>
+        <w:t xml:space="preserve">2.Tạo </w:t>
+      </w:r>
+      <w:proofErr w:type="spellStart"/>
+      <w:r>
+        <w:rPr>
+          <w:b/>
+          <w:sz w:val="32"/>
+          <w:szCs w:val="32"/>
+        </w:rPr>
+        <w:t>bàn</w:t>
+      </w:r>
+      <w:proofErr w:type="spellEnd"/>
+      <w:r>
+        <w:rPr>
+          <w:b/>
+          <w:sz w:val="32"/>
+          <w:szCs w:val="32"/>
+        </w:rPr>
+        <w:t xml:space="preserve"> </w:t>
+      </w:r>
+      <w:proofErr w:type="spellStart"/>
+      <w:r>
+        <w:rPr>
+          <w:b/>
+          <w:sz w:val="32"/>
+          <w:szCs w:val="32"/>
+        </w:rPr>
+        <w:t>cờ</w:t>
+      </w:r>
+      <w:proofErr w:type="spellEnd"/>
     </w:p>
     <w:p>
       <w:pPr>
@@ -136,8 +561,213 @@
           <w:numId w:val="1"/>
         </w:numPr>
       </w:pPr>
-      <w:r>
-        <w:t>Vẽ bàn cờ bằng các button, tạo nên một khung bàn cờ hoàn thiện, do màn hình có hạn nên bàn cờ bị giới hạn với kích cỡ 19x23</w:t>
+      <w:proofErr w:type="spellStart"/>
+      <w:r>
+        <w:t>Vẽ</w:t>
+      </w:r>
+      <w:proofErr w:type="spellEnd"/>
+      <w:r>
+        <w:t xml:space="preserve"> </w:t>
+      </w:r>
+      <w:proofErr w:type="spellStart"/>
+      <w:r>
+        <w:t>bàn</w:t>
+      </w:r>
+      <w:proofErr w:type="spellEnd"/>
+      <w:r>
+        <w:t xml:space="preserve"> </w:t>
+      </w:r>
+      <w:proofErr w:type="spellStart"/>
+      <w:r>
+        <w:t>cờ</w:t>
+      </w:r>
+      <w:proofErr w:type="spellEnd"/>
+      <w:r>
+        <w:t xml:space="preserve"> </w:t>
+      </w:r>
+      <w:proofErr w:type="spellStart"/>
+      <w:r>
+        <w:t>bằng</w:t>
+      </w:r>
+      <w:proofErr w:type="spellEnd"/>
+      <w:r>
+        <w:t xml:space="preserve"> </w:t>
+      </w:r>
+      <w:proofErr w:type="spellStart"/>
+      <w:r>
+        <w:t>các</w:t>
+      </w:r>
+      <w:proofErr w:type="spellEnd"/>
+      <w:r>
+        <w:t xml:space="preserve"> button, </w:t>
+      </w:r>
+      <w:proofErr w:type="spellStart"/>
+      <w:r>
+        <w:t>tạo</w:t>
+      </w:r>
+      <w:proofErr w:type="spellEnd"/>
+      <w:r>
+        <w:t xml:space="preserve"> </w:t>
+      </w:r>
+      <w:proofErr w:type="spellStart"/>
+      <w:r>
+        <w:t>nên</w:t>
+      </w:r>
+      <w:proofErr w:type="spellEnd"/>
+      <w:r>
+        <w:t xml:space="preserve"> </w:t>
+      </w:r>
+      <w:proofErr w:type="spellStart"/>
+      <w:r>
+        <w:t>một</w:t>
+      </w:r>
+      <w:proofErr w:type="spellEnd"/>
+      <w:r>
+        <w:t xml:space="preserve"> </w:t>
+      </w:r>
+      <w:proofErr w:type="spellStart"/>
+      <w:r>
+        <w:t>khung</w:t>
+      </w:r>
+      <w:proofErr w:type="spellEnd"/>
+      <w:r>
+        <w:t xml:space="preserve"> </w:t>
+      </w:r>
+      <w:proofErr w:type="spellStart"/>
+      <w:r>
+        <w:t>bàn</w:t>
+      </w:r>
+      <w:proofErr w:type="spellEnd"/>
+      <w:r>
+        <w:t xml:space="preserve"> </w:t>
+      </w:r>
+      <w:proofErr w:type="spellStart"/>
+      <w:r>
+        <w:t>cờ</w:t>
+      </w:r>
+      <w:proofErr w:type="spellEnd"/>
+      <w:r>
+        <w:t xml:space="preserve"> </w:t>
+      </w:r>
+      <w:proofErr w:type="spellStart"/>
+      <w:r>
+        <w:t>hoàn</w:t>
+      </w:r>
+      <w:proofErr w:type="spellEnd"/>
+      <w:r>
+        <w:t xml:space="preserve"> </w:t>
+      </w:r>
+      <w:proofErr w:type="spellStart"/>
+      <w:r>
+        <w:t>thiện</w:t>
+      </w:r>
+      <w:proofErr w:type="spellEnd"/>
+      <w:r>
+        <w:t xml:space="preserve">, do </w:t>
+      </w:r>
+      <w:proofErr w:type="spellStart"/>
+      <w:r>
+        <w:t>màn</w:t>
+      </w:r>
+      <w:proofErr w:type="spellEnd"/>
+      <w:r>
+        <w:t xml:space="preserve"> </w:t>
+      </w:r>
+      <w:proofErr w:type="spellStart"/>
+      <w:r>
+        <w:t>hình</w:t>
+      </w:r>
+      <w:proofErr w:type="spellEnd"/>
+      <w:r>
+        <w:t xml:space="preserve"> </w:t>
+      </w:r>
+      <w:proofErr w:type="spellStart"/>
+      <w:r>
+        <w:t>có</w:t>
+      </w:r>
+      <w:proofErr w:type="spellEnd"/>
+      <w:r>
+        <w:t xml:space="preserve"> </w:t>
+      </w:r>
+      <w:proofErr w:type="spellStart"/>
+      <w:r>
+        <w:t>hạn</w:t>
+      </w:r>
+      <w:proofErr w:type="spellEnd"/>
+      <w:r>
+        <w:t xml:space="preserve"> </w:t>
+      </w:r>
+      <w:proofErr w:type="spellStart"/>
+      <w:r>
+        <w:t>nên</w:t>
+      </w:r>
+      <w:proofErr w:type="spellEnd"/>
+      <w:r>
+        <w:t xml:space="preserve"> </w:t>
+      </w:r>
+      <w:proofErr w:type="spellStart"/>
+      <w:r>
+        <w:t>bàn</w:t>
+      </w:r>
+      <w:proofErr w:type="spellEnd"/>
+      <w:r>
+        <w:t xml:space="preserve"> </w:t>
+      </w:r>
+      <w:proofErr w:type="spellStart"/>
+      <w:r>
+        <w:t>cờ</w:t>
+      </w:r>
+      <w:proofErr w:type="spellEnd"/>
+      <w:r>
+        <w:t xml:space="preserve"> </w:t>
+      </w:r>
+      <w:proofErr w:type="spellStart"/>
+      <w:r>
+        <w:t>bị</w:t>
+      </w:r>
+      <w:proofErr w:type="spellEnd"/>
+      <w:r>
+        <w:t xml:space="preserve"> </w:t>
+      </w:r>
+      <w:proofErr w:type="spellStart"/>
+      <w:r>
+        <w:t>giới</w:t>
+      </w:r>
+      <w:proofErr w:type="spellEnd"/>
+      <w:r>
+        <w:t xml:space="preserve"> </w:t>
+      </w:r>
+      <w:proofErr w:type="spellStart"/>
+      <w:r>
+        <w:t>hạn</w:t>
+      </w:r>
+      <w:proofErr w:type="spellEnd"/>
+      <w:r>
+        <w:t xml:space="preserve"> </w:t>
+      </w:r>
+      <w:proofErr w:type="spellStart"/>
+      <w:r>
+        <w:t>với</w:t>
+      </w:r>
+      <w:proofErr w:type="spellEnd"/>
+      <w:r>
+        <w:t xml:space="preserve"> </w:t>
+      </w:r>
+      <w:proofErr w:type="spellStart"/>
+      <w:r>
+        <w:t>kích</w:t>
+      </w:r>
+      <w:proofErr w:type="spellEnd"/>
+      <w:r>
+        <w:t xml:space="preserve"> </w:t>
+      </w:r>
+      <w:proofErr w:type="spellStart"/>
+      <w:r>
+        <w:t>cỡ</w:t>
+      </w:r>
+      <w:proofErr w:type="spellEnd"/>
+      <w:r>
+        <w:t xml:space="preserve"> 19x23</w:t>
       </w:r>
     </w:p>
     <w:p>
@@ -148,8 +778,173 @@
           <w:numId w:val="1"/>
         </w:numPr>
       </w:pPr>
-      <w:r>
-        <w:t xml:space="preserve">Dùng 1 class Const để chứa các thông số của bàn cờ như chiều rộng, chiều cao của 1 nước đánh, số ô của 1 bàn cờ. </w:t>
+      <w:proofErr w:type="spellStart"/>
+      <w:r>
+        <w:t>Dùng</w:t>
+      </w:r>
+      <w:proofErr w:type="spellEnd"/>
+      <w:r>
+        <w:t xml:space="preserve"> 1 class Const </w:t>
+      </w:r>
+      <w:proofErr w:type="spellStart"/>
+      <w:r>
+        <w:t>để</w:t>
+      </w:r>
+      <w:proofErr w:type="spellEnd"/>
+      <w:r>
+        <w:t xml:space="preserve"> </w:t>
+      </w:r>
+      <w:proofErr w:type="spellStart"/>
+      <w:r>
+        <w:t>chứa</w:t>
+      </w:r>
+      <w:proofErr w:type="spellEnd"/>
+      <w:r>
+        <w:t xml:space="preserve"> </w:t>
+      </w:r>
+      <w:proofErr w:type="spellStart"/>
+      <w:r>
+        <w:t>các</w:t>
+      </w:r>
+      <w:proofErr w:type="spellEnd"/>
+      <w:r>
+        <w:t xml:space="preserve"> </w:t>
+      </w:r>
+      <w:proofErr w:type="spellStart"/>
+      <w:r>
+        <w:t>thông</w:t>
+      </w:r>
+      <w:proofErr w:type="spellEnd"/>
+      <w:r>
+        <w:t xml:space="preserve"> </w:t>
+      </w:r>
+      <w:proofErr w:type="spellStart"/>
+      <w:r>
+        <w:t>số</w:t>
+      </w:r>
+      <w:proofErr w:type="spellEnd"/>
+      <w:r>
+        <w:t xml:space="preserve"> </w:t>
+      </w:r>
+      <w:proofErr w:type="spellStart"/>
+      <w:r>
+        <w:t>của</w:t>
+      </w:r>
+      <w:proofErr w:type="spellEnd"/>
+      <w:r>
+        <w:t xml:space="preserve"> </w:t>
+      </w:r>
+      <w:proofErr w:type="spellStart"/>
+      <w:r>
+        <w:t>bàn</w:t>
+      </w:r>
+      <w:proofErr w:type="spellEnd"/>
+      <w:r>
+        <w:t xml:space="preserve"> </w:t>
+      </w:r>
+      <w:proofErr w:type="spellStart"/>
+      <w:r>
+        <w:t>cờ</w:t>
+      </w:r>
+      <w:proofErr w:type="spellEnd"/>
+      <w:r>
+        <w:t xml:space="preserve"> </w:t>
+      </w:r>
+      <w:proofErr w:type="spellStart"/>
+      <w:r>
+        <w:t>như</w:t>
+      </w:r>
+      <w:proofErr w:type="spellEnd"/>
+      <w:r>
+        <w:t xml:space="preserve"> </w:t>
+      </w:r>
+      <w:proofErr w:type="spellStart"/>
+      <w:r>
+        <w:t>chiều</w:t>
+      </w:r>
+      <w:proofErr w:type="spellEnd"/>
+      <w:r>
+        <w:t xml:space="preserve"> </w:t>
+      </w:r>
+      <w:proofErr w:type="spellStart"/>
+      <w:r>
+        <w:t>rộng</w:t>
+      </w:r>
+      <w:proofErr w:type="spellEnd"/>
+      <w:r>
+        <w:t xml:space="preserve">, </w:t>
+      </w:r>
+      <w:proofErr w:type="spellStart"/>
+      <w:r>
+        <w:t>chiều</w:t>
+      </w:r>
+      <w:proofErr w:type="spellEnd"/>
+      <w:r>
+        <w:t xml:space="preserve"> </w:t>
+      </w:r>
+      <w:proofErr w:type="spellStart"/>
+      <w:r>
+        <w:t>cao</w:t>
+      </w:r>
+      <w:proofErr w:type="spellEnd"/>
+      <w:r>
+        <w:t xml:space="preserve"> </w:t>
+      </w:r>
+      <w:proofErr w:type="spellStart"/>
+      <w:r>
+        <w:t>của</w:t>
+      </w:r>
+      <w:proofErr w:type="spellEnd"/>
+      <w:r>
+        <w:t xml:space="preserve"> 1 </w:t>
+      </w:r>
+      <w:proofErr w:type="spellStart"/>
+      <w:r>
+        <w:t>nước</w:t>
+      </w:r>
+      <w:proofErr w:type="spellEnd"/>
+      <w:r>
+        <w:t xml:space="preserve"> </w:t>
+      </w:r>
+      <w:proofErr w:type="spellStart"/>
+      <w:r>
+        <w:t>đánh</w:t>
+      </w:r>
+      <w:proofErr w:type="spellEnd"/>
+      <w:r>
+        <w:t xml:space="preserve">, </w:t>
+      </w:r>
+      <w:proofErr w:type="spellStart"/>
+      <w:r>
+        <w:t>số</w:t>
+      </w:r>
+      <w:proofErr w:type="spellEnd"/>
+      <w:r>
+        <w:t xml:space="preserve"> ô </w:t>
+      </w:r>
+      <w:proofErr w:type="spellStart"/>
+      <w:r>
+        <w:t>của</w:t>
+      </w:r>
+      <w:proofErr w:type="spellEnd"/>
+      <w:r>
+        <w:t xml:space="preserve"> 1 </w:t>
+      </w:r>
+      <w:proofErr w:type="spellStart"/>
+      <w:r>
+        <w:t>bàn</w:t>
+      </w:r>
+      <w:proofErr w:type="spellEnd"/>
+      <w:r>
+        <w:t xml:space="preserve"> </w:t>
+      </w:r>
+      <w:proofErr w:type="spellStart"/>
+      <w:r>
+        <w:t>cờ</w:t>
+      </w:r>
+      <w:proofErr w:type="spellEnd"/>
+      <w:r>
+        <w:t xml:space="preserve">. </w:t>
       </w:r>
     </w:p>
     <w:p>
@@ -160,32 +955,387 @@
           <w:numId w:val="1"/>
         </w:numPr>
       </w:pPr>
-      <w:r>
-        <w:t>Nhìn chung về mặt bố cục bàn cờ cơ bản hoàn thành</w:t>
-      </w:r>
+      <w:proofErr w:type="spellStart"/>
+      <w:r>
+        <w:t>Nhìn</w:t>
+      </w:r>
+      <w:proofErr w:type="spellEnd"/>
+      <w:r>
+        <w:t xml:space="preserve"> </w:t>
+      </w:r>
+      <w:proofErr w:type="spellStart"/>
+      <w:r>
+        <w:t>chung</w:t>
+      </w:r>
+      <w:proofErr w:type="spellEnd"/>
+      <w:r>
+        <w:t xml:space="preserve"> </w:t>
+      </w:r>
+      <w:proofErr w:type="spellStart"/>
+      <w:r>
+        <w:t>về</w:t>
+      </w:r>
+      <w:proofErr w:type="spellEnd"/>
+      <w:r>
+        <w:t xml:space="preserve"> </w:t>
+      </w:r>
+      <w:proofErr w:type="spellStart"/>
+      <w:r>
+        <w:t>mặt</w:t>
+      </w:r>
+      <w:proofErr w:type="spellEnd"/>
+      <w:r>
+        <w:t xml:space="preserve"> </w:t>
+      </w:r>
+      <w:proofErr w:type="spellStart"/>
+      <w:r>
+        <w:t>bố</w:t>
+      </w:r>
+      <w:proofErr w:type="spellEnd"/>
+      <w:r>
+        <w:t xml:space="preserve"> </w:t>
+      </w:r>
+      <w:proofErr w:type="spellStart"/>
+      <w:r>
+        <w:t>cục</w:t>
+      </w:r>
+      <w:proofErr w:type="spellEnd"/>
+      <w:r>
+        <w:t xml:space="preserve"> </w:t>
+      </w:r>
+      <w:proofErr w:type="spellStart"/>
+      <w:r>
+        <w:t>bàn</w:t>
+      </w:r>
+      <w:proofErr w:type="spellEnd"/>
+      <w:r>
+        <w:t xml:space="preserve"> </w:t>
+      </w:r>
+      <w:proofErr w:type="spellStart"/>
+      <w:r>
+        <w:t>cờ</w:t>
+      </w:r>
+      <w:proofErr w:type="spellEnd"/>
+      <w:r>
+        <w:t xml:space="preserve"> </w:t>
+      </w:r>
+      <w:proofErr w:type="spellStart"/>
+      <w:r>
+        <w:t>cơ</w:t>
+      </w:r>
+      <w:proofErr w:type="spellEnd"/>
+      <w:r>
+        <w:t xml:space="preserve"> </w:t>
+      </w:r>
+      <w:proofErr w:type="spellStart"/>
+      <w:r>
+        <w:t>bản</w:t>
+      </w:r>
+      <w:proofErr w:type="spellEnd"/>
+      <w:r>
+        <w:t xml:space="preserve"> </w:t>
+      </w:r>
+      <w:proofErr w:type="spellStart"/>
+      <w:r>
+        <w:t>hoàn</w:t>
+      </w:r>
+      <w:proofErr w:type="spellEnd"/>
+      <w:r>
+        <w:t xml:space="preserve"> </w:t>
+      </w:r>
+      <w:proofErr w:type="spellStart"/>
+      <w:r>
+        <w:t>thành</w:t>
+      </w:r>
+      <w:proofErr w:type="spellEnd"/>
     </w:p>
     <w:p>
       <w:pPr>
         <w:ind w:left="720"/>
-      </w:pPr>
-      <w:r>
-        <w:t>3. tạo ra 2 người chơi</w:t>
-      </w:r>
+        <w:rPr>
+          <w:b/>
+          <w:sz w:val="36"/>
+          <w:szCs w:val="36"/>
+        </w:rPr>
+      </w:pPr>
+      <w:r>
+        <w:rPr>
+          <w:b/>
+          <w:sz w:val="36"/>
+          <w:szCs w:val="36"/>
+        </w:rPr>
+        <w:t xml:space="preserve">3. </w:t>
+      </w:r>
+      <w:proofErr w:type="spellStart"/>
+      <w:r>
+        <w:rPr>
+          <w:b/>
+          <w:sz w:val="36"/>
+          <w:szCs w:val="36"/>
+        </w:rPr>
+        <w:t>T</w:t>
+      </w:r>
+      <w:r>
+        <w:rPr>
+          <w:b/>
+          <w:sz w:val="36"/>
+          <w:szCs w:val="36"/>
+        </w:rPr>
+        <w:t>ạo</w:t>
+      </w:r>
+      <w:proofErr w:type="spellEnd"/>
+      <w:r>
+        <w:rPr>
+          <w:b/>
+          <w:sz w:val="36"/>
+          <w:szCs w:val="36"/>
+        </w:rPr>
+        <w:t xml:space="preserve"> ra 2 </w:t>
+      </w:r>
+      <w:proofErr w:type="spellStart"/>
+      <w:r>
+        <w:rPr>
+          <w:b/>
+          <w:sz w:val="36"/>
+          <w:szCs w:val="36"/>
+        </w:rPr>
+        <w:t>người</w:t>
+      </w:r>
+      <w:proofErr w:type="spellEnd"/>
+      <w:r>
+        <w:rPr>
+          <w:b/>
+          <w:sz w:val="36"/>
+          <w:szCs w:val="36"/>
+        </w:rPr>
+        <w:t xml:space="preserve"> </w:t>
+      </w:r>
+      <w:proofErr w:type="spellStart"/>
+      <w:r>
+        <w:rPr>
+          <w:b/>
+          <w:sz w:val="36"/>
+          <w:szCs w:val="36"/>
+        </w:rPr>
+        <w:t>chơi</w:t>
+      </w:r>
+      <w:proofErr w:type="spellEnd"/>
     </w:p>
     <w:p>
       <w:pPr>
         <w:ind w:left="720"/>
       </w:pPr>
       <w:r>
-        <w:t>-      dùng hàm truyền vào ô textbox tên người chơi và picturebox ký hiệu</w:t>
-      </w:r>
+        <w:t xml:space="preserve">-      </w:t>
+      </w:r>
+      <w:proofErr w:type="spellStart"/>
+      <w:r>
+        <w:t>dùng</w:t>
+      </w:r>
+      <w:proofErr w:type="spellEnd"/>
+      <w:r>
+        <w:t xml:space="preserve"> </w:t>
+      </w:r>
+      <w:proofErr w:type="spellStart"/>
+      <w:r>
+        <w:t>hàm</w:t>
+      </w:r>
+      <w:proofErr w:type="spellEnd"/>
+      <w:r>
+        <w:t xml:space="preserve"> </w:t>
+      </w:r>
+      <w:proofErr w:type="spellStart"/>
+      <w:r>
+        <w:t>truyền</w:t>
+      </w:r>
+      <w:proofErr w:type="spellEnd"/>
+      <w:r>
+        <w:t xml:space="preserve"> </w:t>
+      </w:r>
+      <w:proofErr w:type="spellStart"/>
+      <w:r>
+        <w:t>vào</w:t>
+      </w:r>
+      <w:proofErr w:type="spellEnd"/>
+      <w:r>
+        <w:t xml:space="preserve"> ô textbox </w:t>
+      </w:r>
+      <w:proofErr w:type="spellStart"/>
+      <w:r>
+        <w:t>tên</w:t>
+      </w:r>
+      <w:proofErr w:type="spellEnd"/>
+      <w:r>
+        <w:t xml:space="preserve"> </w:t>
+      </w:r>
+      <w:proofErr w:type="spellStart"/>
+      <w:r>
+        <w:t>người</w:t>
+      </w:r>
+      <w:proofErr w:type="spellEnd"/>
+      <w:r>
+        <w:t xml:space="preserve"> </w:t>
+      </w:r>
+      <w:proofErr w:type="spellStart"/>
+      <w:r>
+        <w:t>chơi</w:t>
+      </w:r>
+      <w:proofErr w:type="spellEnd"/>
+      <w:r>
+        <w:t xml:space="preserve"> </w:t>
+      </w:r>
+      <w:proofErr w:type="spellStart"/>
+      <w:r>
+        <w:t>và</w:t>
+      </w:r>
+      <w:proofErr w:type="spellEnd"/>
+      <w:r>
+        <w:t xml:space="preserve"> </w:t>
+      </w:r>
+      <w:proofErr w:type="spellStart"/>
+      <w:r>
+        <w:t>picturebox</w:t>
+      </w:r>
+      <w:proofErr w:type="spellEnd"/>
+      <w:r>
+        <w:t xml:space="preserve"> </w:t>
+      </w:r>
+      <w:proofErr w:type="spellStart"/>
+      <w:r>
+        <w:t>ký</w:t>
+      </w:r>
+      <w:proofErr w:type="spellEnd"/>
+      <w:r>
+        <w:t xml:space="preserve"> </w:t>
+      </w:r>
+      <w:proofErr w:type="spellStart"/>
+      <w:r>
+        <w:t>hiệu</w:t>
+      </w:r>
+      <w:proofErr w:type="spellEnd"/>
     </w:p>
     <w:p>
       <w:pPr>
         <w:ind w:left="720"/>
-      </w:pPr>
-      <w:r>
-        <w:t>4.cho phép người chơi click chọn các button</w:t>
+        <w:rPr>
+          <w:b/>
+          <w:sz w:val="36"/>
+          <w:szCs w:val="36"/>
+        </w:rPr>
+      </w:pPr>
+      <w:r>
+        <w:rPr>
+          <w:b/>
+          <w:sz w:val="36"/>
+          <w:szCs w:val="36"/>
+        </w:rPr>
+        <w:t>4.</w:t>
+      </w:r>
+      <w:r>
+        <w:rPr>
+          <w:b/>
+          <w:sz w:val="36"/>
+          <w:szCs w:val="36"/>
+        </w:rPr>
+        <w:t>C</w:t>
+      </w:r>
+      <w:r>
+        <w:rPr>
+          <w:b/>
+          <w:sz w:val="36"/>
+          <w:szCs w:val="36"/>
+        </w:rPr>
+        <w:t xml:space="preserve">ho </w:t>
+      </w:r>
+      <w:proofErr w:type="spellStart"/>
+      <w:r>
+        <w:rPr>
+          <w:b/>
+          <w:sz w:val="36"/>
+          <w:szCs w:val="36"/>
+        </w:rPr>
+        <w:t>phép</w:t>
+      </w:r>
+      <w:proofErr w:type="spellEnd"/>
+      <w:r>
+        <w:rPr>
+          <w:b/>
+          <w:sz w:val="36"/>
+          <w:szCs w:val="36"/>
+        </w:rPr>
+        <w:t xml:space="preserve"> </w:t>
+      </w:r>
+      <w:proofErr w:type="spellStart"/>
+      <w:r>
+        <w:rPr>
+          <w:b/>
+          <w:sz w:val="36"/>
+          <w:szCs w:val="36"/>
+        </w:rPr>
+        <w:t>người</w:t>
+      </w:r>
+      <w:proofErr w:type="spellEnd"/>
+      <w:r>
+        <w:rPr>
+          <w:b/>
+          <w:sz w:val="36"/>
+          <w:szCs w:val="36"/>
+        </w:rPr>
+        <w:t xml:space="preserve"> </w:t>
+      </w:r>
+      <w:proofErr w:type="spellStart"/>
+      <w:r>
+        <w:rPr>
+          <w:b/>
+          <w:sz w:val="36"/>
+          <w:szCs w:val="36"/>
+        </w:rPr>
+        <w:t>chơi</w:t>
+      </w:r>
+      <w:proofErr w:type="spellEnd"/>
+      <w:r>
+        <w:rPr>
+          <w:b/>
+          <w:sz w:val="36"/>
+          <w:szCs w:val="36"/>
+        </w:rPr>
+        <w:t xml:space="preserve"> click </w:t>
+      </w:r>
+      <w:proofErr w:type="spellStart"/>
+      <w:r>
+        <w:rPr>
+          <w:b/>
+          <w:sz w:val="36"/>
+          <w:szCs w:val="36"/>
+        </w:rPr>
+        <w:t>chọn</w:t>
+      </w:r>
+      <w:proofErr w:type="spellEnd"/>
+      <w:r>
+        <w:rPr>
+          <w:b/>
+          <w:sz w:val="36"/>
+          <w:szCs w:val="36"/>
+        </w:rPr>
+        <w:t xml:space="preserve"> </w:t>
+      </w:r>
+      <w:proofErr w:type="spellStart"/>
+      <w:r>
+        <w:rPr>
+          <w:b/>
+          <w:sz w:val="36"/>
+          <w:szCs w:val="36"/>
+        </w:rPr>
+        <w:t>các</w:t>
+      </w:r>
+      <w:proofErr w:type="spellEnd"/>
+      <w:r>
+        <w:rPr>
+          <w:b/>
+          <w:sz w:val="36"/>
+          <w:szCs w:val="36"/>
+        </w:rPr>
+        <w:t xml:space="preserve"> button</w:t>
       </w:r>
     </w:p>
     <w:p>
@@ -193,7 +1343,55 @@
         <w:ind w:left="720"/>
       </w:pPr>
       <w:r>
-        <w:t>-      chuyền vào cho người 1 chọn picture1 click vào button</w:t>
+        <w:t xml:space="preserve">-      </w:t>
+      </w:r>
+      <w:proofErr w:type="spellStart"/>
+      <w:r>
+        <w:t>chuyền</w:t>
+      </w:r>
+      <w:proofErr w:type="spellEnd"/>
+      <w:r>
+        <w:t xml:space="preserve"> </w:t>
+      </w:r>
+      <w:proofErr w:type="spellStart"/>
+      <w:r>
+        <w:t>vào</w:t>
+      </w:r>
+      <w:proofErr w:type="spellEnd"/>
+      <w:r>
+        <w:t xml:space="preserve"> </w:t>
+      </w:r>
+      <w:proofErr w:type="spellStart"/>
+      <w:r>
+        <w:t>cho</w:t>
+      </w:r>
+      <w:proofErr w:type="spellEnd"/>
+      <w:r>
+        <w:t xml:space="preserve"> </w:t>
+      </w:r>
+      <w:proofErr w:type="spellStart"/>
+      <w:r>
+        <w:t>người</w:t>
+      </w:r>
+      <w:proofErr w:type="spellEnd"/>
+      <w:r>
+        <w:t xml:space="preserve"> 1 </w:t>
+      </w:r>
+      <w:proofErr w:type="spellStart"/>
+      <w:r>
+        <w:t>chọn</w:t>
+      </w:r>
+      <w:proofErr w:type="spellEnd"/>
+      <w:r>
+        <w:t xml:space="preserve"> picture1 click </w:t>
+      </w:r>
+      <w:proofErr w:type="spellStart"/>
+      <w:r>
+        <w:t>vào</w:t>
+      </w:r>
+      <w:proofErr w:type="spellEnd"/>
+      <w:r>
+        <w:t xml:space="preserve"> button</w:t>
       </w:r>
     </w:p>
     <w:p>
@@ -201,7 +1399,31 @@
         <w:ind w:left="720"/>
       </w:pPr>
       <w:r>
-        <w:t>-      người 2 chọn picture 2 click vào button</w:t>
+        <w:t xml:space="preserve">-      </w:t>
+      </w:r>
+      <w:proofErr w:type="spellStart"/>
+      <w:r>
+        <w:t>người</w:t>
+      </w:r>
+      <w:proofErr w:type="spellEnd"/>
+      <w:r>
+        <w:t xml:space="preserve"> 2 </w:t>
+      </w:r>
+      <w:proofErr w:type="spellStart"/>
+      <w:r>
+        <w:t>chọn</w:t>
+      </w:r>
+      <w:proofErr w:type="spellEnd"/>
+      <w:r>
+        <w:t xml:space="preserve"> picture 2 click </w:t>
+      </w:r>
+      <w:proofErr w:type="spellStart"/>
+      <w:r>
+        <w:t>vào</w:t>
+      </w:r>
+      <w:proofErr w:type="spellEnd"/>
+      <w:r>
+        <w:t xml:space="preserve"> button</w:t>
       </w:r>
     </w:p>
     <w:p>
@@ -209,7 +1431,95 @@
         <w:ind w:left="720"/>
       </w:pPr>
       <w:r>
-        <w:t>-      xử lý việc click chèn lên button đã đc đánh bằng câu lệnh if</w:t>
+        <w:t xml:space="preserve">-      </w:t>
+      </w:r>
+      <w:proofErr w:type="spellStart"/>
+      <w:r>
+        <w:t>xử</w:t>
+      </w:r>
+      <w:proofErr w:type="spellEnd"/>
+      <w:r>
+        <w:t xml:space="preserve"> </w:t>
+      </w:r>
+      <w:proofErr w:type="spellStart"/>
+      <w:r>
+        <w:t>lý</w:t>
+      </w:r>
+      <w:proofErr w:type="spellEnd"/>
+      <w:r>
+        <w:t xml:space="preserve"> </w:t>
+      </w:r>
+      <w:proofErr w:type="spellStart"/>
+      <w:r>
+        <w:t>việc</w:t>
+      </w:r>
+      <w:proofErr w:type="spellEnd"/>
+      <w:r>
+        <w:t xml:space="preserve"> click </w:t>
+      </w:r>
+      <w:proofErr w:type="spellStart"/>
+      <w:r>
+        <w:t>chèn</w:t>
+      </w:r>
+      <w:proofErr w:type="spellEnd"/>
+      <w:r>
+        <w:t xml:space="preserve"> </w:t>
+      </w:r>
+      <w:proofErr w:type="spellStart"/>
+      <w:r>
+        <w:t>lên</w:t>
+      </w:r>
+      <w:proofErr w:type="spellEnd"/>
+      <w:r>
+        <w:t xml:space="preserve"> button </w:t>
+      </w:r>
+      <w:proofErr w:type="spellStart"/>
+      <w:r>
+        <w:t>đã</w:t>
+      </w:r>
+      <w:proofErr w:type="spellEnd"/>
+      <w:r>
+        <w:t xml:space="preserve"> </w:t>
+      </w:r>
+      <w:proofErr w:type="spellStart"/>
+      <w:r>
+        <w:t>đc</w:t>
+      </w:r>
+      <w:proofErr w:type="spellEnd"/>
+      <w:r>
+        <w:t xml:space="preserve"> </w:t>
+      </w:r>
+      <w:proofErr w:type="spellStart"/>
+      <w:r>
+        <w:t>đánh</w:t>
+      </w:r>
+      <w:proofErr w:type="spellEnd"/>
+      <w:r>
+        <w:t xml:space="preserve"> </w:t>
+      </w:r>
+      <w:proofErr w:type="spellStart"/>
+      <w:r>
+        <w:t>bằng</w:t>
+      </w:r>
+      <w:proofErr w:type="spellEnd"/>
+      <w:r>
+        <w:t xml:space="preserve"> </w:t>
+      </w:r>
+      <w:proofErr w:type="spellStart"/>
+      <w:r>
+        <w:t>câu</w:t>
+      </w:r>
+      <w:proofErr w:type="spellEnd"/>
+      <w:r>
+        <w:t xml:space="preserve"> </w:t>
+      </w:r>
+      <w:proofErr w:type="spellStart"/>
+      <w:r>
+        <w:t>lệnh</w:t>
+      </w:r>
+      <w:proofErr w:type="spellEnd"/>
+      <w:r>
+        <w:t xml:space="preserve"> if</w:t>
       </w:r>
     </w:p>
     <w:p>
@@ -217,13 +1527,937 @@
         <w:ind w:left="720"/>
       </w:pPr>
       <w:r>
-        <w:t>-      xử dụng  hàm để chuyển tên và ký hiệu cho mỗi lần đánh.</w:t>
+        <w:t xml:space="preserve">-      </w:t>
+      </w:r>
+      <w:proofErr w:type="spellStart"/>
+      <w:r>
+        <w:t>xử</w:t>
+      </w:r>
+      <w:proofErr w:type="spellEnd"/>
+      <w:r>
+        <w:t xml:space="preserve"> </w:t>
+      </w:r>
+      <w:proofErr w:type="spellStart"/>
+      <w:proofErr w:type="gramStart"/>
+      <w:r>
+        <w:t>dụng</w:t>
+      </w:r>
+      <w:proofErr w:type="spellEnd"/>
+      <w:r>
+        <w:t xml:space="preserve">  </w:t>
+      </w:r>
+      <w:proofErr w:type="spellStart"/>
+      <w:r>
+        <w:t>hàm</w:t>
+      </w:r>
+      <w:proofErr w:type="spellEnd"/>
+      <w:proofErr w:type="gramEnd"/>
+      <w:r>
+        <w:t xml:space="preserve"> </w:t>
+      </w:r>
+      <w:proofErr w:type="spellStart"/>
+      <w:r>
+        <w:t>để</w:t>
+      </w:r>
+      <w:proofErr w:type="spellEnd"/>
+      <w:r>
+        <w:t xml:space="preserve"> </w:t>
+      </w:r>
+      <w:proofErr w:type="spellStart"/>
+      <w:r>
+        <w:t>chuyển</w:t>
+      </w:r>
+      <w:proofErr w:type="spellEnd"/>
+      <w:r>
+        <w:t xml:space="preserve"> </w:t>
+      </w:r>
+      <w:proofErr w:type="spellStart"/>
+      <w:r>
+        <w:t>tên</w:t>
+      </w:r>
+      <w:proofErr w:type="spellEnd"/>
+      <w:r>
+        <w:t xml:space="preserve"> </w:t>
+      </w:r>
+      <w:proofErr w:type="spellStart"/>
+      <w:r>
+        <w:t>và</w:t>
+      </w:r>
+      <w:proofErr w:type="spellEnd"/>
+      <w:r>
+        <w:t xml:space="preserve"> </w:t>
+      </w:r>
+      <w:proofErr w:type="spellStart"/>
+      <w:r>
+        <w:t>ký</w:t>
+      </w:r>
+      <w:proofErr w:type="spellEnd"/>
+      <w:r>
+        <w:t xml:space="preserve"> </w:t>
+      </w:r>
+      <w:proofErr w:type="spellStart"/>
+      <w:r>
+        <w:t>hiệu</w:t>
+      </w:r>
+      <w:proofErr w:type="spellEnd"/>
+      <w:r>
+        <w:t xml:space="preserve"> </w:t>
+      </w:r>
+      <w:proofErr w:type="spellStart"/>
+      <w:r>
+        <w:t>cho</w:t>
+      </w:r>
+      <w:proofErr w:type="spellEnd"/>
+      <w:r>
+        <w:t xml:space="preserve"> </w:t>
+      </w:r>
+      <w:proofErr w:type="spellStart"/>
+      <w:r>
+        <w:t>mỗi</w:t>
+      </w:r>
+      <w:proofErr w:type="spellEnd"/>
+      <w:r>
+        <w:t xml:space="preserve"> </w:t>
+      </w:r>
+      <w:proofErr w:type="spellStart"/>
+      <w:r>
+        <w:t>lần</w:t>
+      </w:r>
+      <w:proofErr w:type="spellEnd"/>
+      <w:r>
+        <w:t xml:space="preserve"> </w:t>
+      </w:r>
+      <w:proofErr w:type="spellStart"/>
+      <w:r>
+        <w:t>đánh</w:t>
+      </w:r>
+      <w:proofErr w:type="spellEnd"/>
+      <w:r>
+        <w:t xml:space="preserve">. </w:t>
+      </w:r>
+    </w:p>
+    <w:p>
+      <w:pPr>
+        <w:ind w:left="720"/>
+        <w:rPr>
+          <w:b/>
+          <w:sz w:val="36"/>
+          <w:szCs w:val="36"/>
+        </w:rPr>
+      </w:pPr>
+      <w:r>
+        <w:rPr>
+          <w:b/>
+          <w:sz w:val="36"/>
+          <w:szCs w:val="36"/>
+        </w:rPr>
+        <w:t xml:space="preserve">5.Xử </w:t>
+      </w:r>
+      <w:proofErr w:type="spellStart"/>
+      <w:r>
+        <w:rPr>
+          <w:b/>
+          <w:sz w:val="36"/>
+          <w:szCs w:val="36"/>
+        </w:rPr>
+        <w:t>lí</w:t>
+      </w:r>
+      <w:proofErr w:type="spellEnd"/>
+      <w:r>
+        <w:rPr>
+          <w:b/>
+          <w:sz w:val="36"/>
+          <w:szCs w:val="36"/>
+        </w:rPr>
+        <w:t xml:space="preserve"> </w:t>
+      </w:r>
+      <w:proofErr w:type="spellStart"/>
+      <w:r>
+        <w:rPr>
+          <w:b/>
+          <w:sz w:val="36"/>
+          <w:szCs w:val="36"/>
+        </w:rPr>
+        <w:t>thắng</w:t>
+      </w:r>
+      <w:proofErr w:type="spellEnd"/>
+      <w:r>
+        <w:rPr>
+          <w:b/>
+          <w:sz w:val="36"/>
+          <w:szCs w:val="36"/>
+        </w:rPr>
+        <w:t xml:space="preserve"> </w:t>
+      </w:r>
+      <w:proofErr w:type="spellStart"/>
+      <w:r>
+        <w:rPr>
+          <w:b/>
+          <w:sz w:val="36"/>
+          <w:szCs w:val="36"/>
+        </w:rPr>
+        <w:t>t</w:t>
+      </w:r>
+      <w:r>
+        <w:rPr>
+          <w:b/>
+          <w:sz w:val="36"/>
+          <w:szCs w:val="36"/>
+        </w:rPr>
+        <w:t>hua</w:t>
+      </w:r>
+      <w:proofErr w:type="spellEnd"/>
+    </w:p>
+    <w:p>
+      <w:pPr>
+        <w:pStyle w:val="ListParagraph"/>
+        <w:numPr>
+          <w:ilvl w:val="0"/>
+          <w:numId w:val="9"/>
+        </w:numPr>
+        <w:rPr>
+          <w:b/>
+          <w:sz w:val="36"/>
+          <w:szCs w:val="36"/>
+        </w:rPr>
+      </w:pPr>
+      <w:proofErr w:type="spellStart"/>
+      <w:r>
+        <w:t>Dùng</w:t>
+      </w:r>
+      <w:proofErr w:type="spellEnd"/>
+      <w:r>
+        <w:t xml:space="preserve"> </w:t>
+      </w:r>
+      <w:proofErr w:type="spellStart"/>
+      <w:r>
+        <w:t>ListBox</w:t>
+      </w:r>
+      <w:proofErr w:type="spellEnd"/>
+      <w:r>
+        <w:t xml:space="preserve"> </w:t>
+      </w:r>
+      <w:proofErr w:type="spellStart"/>
+      <w:r>
+        <w:t>lồng</w:t>
+      </w:r>
+      <w:proofErr w:type="spellEnd"/>
+      <w:r>
+        <w:t xml:space="preserve"> </w:t>
+      </w:r>
+      <w:proofErr w:type="spellStart"/>
+      <w:r>
+        <w:t>nhau</w:t>
+      </w:r>
+      <w:proofErr w:type="spellEnd"/>
+      <w:r>
+        <w:t xml:space="preserve"> </w:t>
+      </w:r>
+      <w:proofErr w:type="spellStart"/>
+      <w:r>
+        <w:t>để</w:t>
+      </w:r>
+      <w:proofErr w:type="spellEnd"/>
+      <w:r>
+        <w:t xml:space="preserve"> </w:t>
+      </w:r>
+      <w:proofErr w:type="spellStart"/>
+      <w:r>
+        <w:t>lưu</w:t>
+      </w:r>
+      <w:proofErr w:type="spellEnd"/>
+      <w:r>
+        <w:t xml:space="preserve"> </w:t>
+      </w:r>
+      <w:proofErr w:type="spellStart"/>
+      <w:r>
+        <w:t>lại</w:t>
+      </w:r>
+      <w:proofErr w:type="spellEnd"/>
+      <w:r>
+        <w:t xml:space="preserve"> </w:t>
+      </w:r>
+      <w:proofErr w:type="spellStart"/>
+      <w:r>
+        <w:t>vị</w:t>
+      </w:r>
+      <w:proofErr w:type="spellEnd"/>
+      <w:r>
+        <w:t xml:space="preserve"> </w:t>
+      </w:r>
+      <w:proofErr w:type="spellStart"/>
+      <w:r>
+        <w:t>trí</w:t>
+      </w:r>
+      <w:proofErr w:type="spellEnd"/>
+      <w:r>
+        <w:t xml:space="preserve"> </w:t>
+      </w:r>
+      <w:proofErr w:type="spellStart"/>
+      <w:r>
+        <w:t>các</w:t>
+      </w:r>
+      <w:proofErr w:type="spellEnd"/>
+      <w:r>
+        <w:t xml:space="preserve"> Button </w:t>
+      </w:r>
+      <w:proofErr w:type="spellStart"/>
+      <w:r>
+        <w:t>như</w:t>
+      </w:r>
+      <w:proofErr w:type="spellEnd"/>
+      <w:r>
+        <w:t xml:space="preserve"> 1 ma </w:t>
+      </w:r>
+      <w:proofErr w:type="spellStart"/>
+      <w:r>
+        <w:t>trận</w:t>
+      </w:r>
+      <w:proofErr w:type="spellEnd"/>
+      <w:r>
+        <w:t xml:space="preserve"> </w:t>
+      </w:r>
+      <w:proofErr w:type="spellStart"/>
+      <w:r>
+        <w:t>mảng</w:t>
+      </w:r>
+      <w:proofErr w:type="spellEnd"/>
+      <w:r>
+        <w:t xml:space="preserve"> 2 </w:t>
+      </w:r>
+      <w:proofErr w:type="spellStart"/>
+      <w:r>
+        <w:t>chiều</w:t>
+      </w:r>
+      <w:proofErr w:type="spellEnd"/>
+      <w:r>
+        <w:t xml:space="preserve">, do </w:t>
+      </w:r>
+      <w:proofErr w:type="spellStart"/>
+      <w:r>
+        <w:t>các</w:t>
+      </w:r>
+      <w:proofErr w:type="spellEnd"/>
+      <w:r>
+        <w:t xml:space="preserve"> </w:t>
+      </w:r>
+      <w:r>
+        <w:t xml:space="preserve">     </w:t>
+      </w:r>
+      <w:r>
+        <w:t xml:space="preserve">button </w:t>
+      </w:r>
+      <w:proofErr w:type="spellStart"/>
+      <w:r>
+        <w:t>được</w:t>
+      </w:r>
+      <w:proofErr w:type="spellEnd"/>
+      <w:r>
+        <w:t xml:space="preserve"> </w:t>
+      </w:r>
+      <w:proofErr w:type="spellStart"/>
+      <w:r>
+        <w:t>thể</w:t>
+      </w:r>
+      <w:proofErr w:type="spellEnd"/>
+      <w:r>
+        <w:t xml:space="preserve"> </w:t>
+      </w:r>
+      <w:proofErr w:type="spellStart"/>
+      <w:r>
+        <w:t>hiện</w:t>
+      </w:r>
+      <w:proofErr w:type="spellEnd"/>
+      <w:r>
+        <w:t xml:space="preserve"> qua </w:t>
+      </w:r>
+      <w:proofErr w:type="spellStart"/>
+      <w:r>
+        <w:t>tọa</w:t>
+      </w:r>
+      <w:proofErr w:type="spellEnd"/>
+      <w:r>
+        <w:t xml:space="preserve"> </w:t>
+      </w:r>
+      <w:proofErr w:type="spellStart"/>
+      <w:r>
+        <w:t>độ</w:t>
+      </w:r>
+      <w:proofErr w:type="spellEnd"/>
+      <w:r>
+        <w:t xml:space="preserve"> </w:t>
+      </w:r>
+      <w:proofErr w:type="spellStart"/>
+      <w:r>
+        <w:t>nên</w:t>
+      </w:r>
+      <w:proofErr w:type="spellEnd"/>
+      <w:r>
+        <w:t xml:space="preserve"> </w:t>
+      </w:r>
+      <w:proofErr w:type="spellStart"/>
+      <w:r>
+        <w:t>việc</w:t>
+      </w:r>
+      <w:proofErr w:type="spellEnd"/>
+      <w:r>
+        <w:t xml:space="preserve"> </w:t>
+      </w:r>
+      <w:proofErr w:type="spellStart"/>
+      <w:r>
+        <w:t>dùng</w:t>
+      </w:r>
+      <w:proofErr w:type="spellEnd"/>
+      <w:r>
+        <w:t xml:space="preserve"> </w:t>
+      </w:r>
+      <w:proofErr w:type="spellStart"/>
+      <w:r>
+        <w:t>mảng</w:t>
+      </w:r>
+      <w:proofErr w:type="spellEnd"/>
+      <w:r>
+        <w:t xml:space="preserve"> 2 </w:t>
+      </w:r>
+      <w:proofErr w:type="spellStart"/>
+      <w:r>
+        <w:t>chiều</w:t>
+      </w:r>
+      <w:proofErr w:type="spellEnd"/>
+      <w:r>
+        <w:t xml:space="preserve"> </w:t>
+      </w:r>
+      <w:proofErr w:type="spellStart"/>
+      <w:r>
+        <w:t>không</w:t>
+      </w:r>
+      <w:proofErr w:type="spellEnd"/>
+      <w:r>
+        <w:t xml:space="preserve"> </w:t>
+      </w:r>
+      <w:proofErr w:type="spellStart"/>
+      <w:r>
+        <w:t>khả</w:t>
+      </w:r>
+      <w:proofErr w:type="spellEnd"/>
+      <w:r>
+        <w:t xml:space="preserve"> </w:t>
+      </w:r>
+      <w:proofErr w:type="spellStart"/>
+      <w:r>
+        <w:t>quan</w:t>
+      </w:r>
+      <w:proofErr w:type="spellEnd"/>
+      <w:r>
+        <w:t xml:space="preserve">, </w:t>
+      </w:r>
+      <w:proofErr w:type="spellStart"/>
+      <w:r>
+        <w:t>xử</w:t>
+      </w:r>
+      <w:proofErr w:type="spellEnd"/>
+      <w:r>
+        <w:t xml:space="preserve"> </w:t>
+      </w:r>
+      <w:proofErr w:type="spellStart"/>
+      <w:r>
+        <w:t>lí</w:t>
+      </w:r>
+      <w:proofErr w:type="spellEnd"/>
+      <w:r>
+        <w:t xml:space="preserve"> </w:t>
+      </w:r>
+      <w:proofErr w:type="spellStart"/>
+      <w:r>
+        <w:t>ListBox</w:t>
+      </w:r>
+      <w:proofErr w:type="spellEnd"/>
+      <w:r>
+        <w:t xml:space="preserve"> </w:t>
+      </w:r>
+      <w:proofErr w:type="spellStart"/>
+      <w:r>
+        <w:t>như</w:t>
+      </w:r>
+      <w:proofErr w:type="spellEnd"/>
+      <w:r>
+        <w:t xml:space="preserve"> </w:t>
+      </w:r>
+      <w:proofErr w:type="spellStart"/>
+      <w:r>
+        <w:t>mảng</w:t>
+      </w:r>
+      <w:proofErr w:type="spellEnd"/>
+      <w:r>
+        <w:t xml:space="preserve"> 2 </w:t>
+      </w:r>
+      <w:proofErr w:type="spellStart"/>
+      <w:r>
+        <w:t>chiều</w:t>
+      </w:r>
+      <w:proofErr w:type="spellEnd"/>
+      <w:r>
+        <w:t xml:space="preserve"> </w:t>
+      </w:r>
+      <w:proofErr w:type="spellStart"/>
+      <w:r>
+        <w:t>để</w:t>
+      </w:r>
+      <w:proofErr w:type="spellEnd"/>
+      <w:r>
+        <w:t xml:space="preserve"> </w:t>
+      </w:r>
+      <w:proofErr w:type="spellStart"/>
+      <w:r>
+        <w:t>kiểm</w:t>
+      </w:r>
+      <w:proofErr w:type="spellEnd"/>
+      <w:r>
+        <w:t xml:space="preserve"> </w:t>
+      </w:r>
+      <w:proofErr w:type="spellStart"/>
+      <w:r>
+        <w:t>tra</w:t>
+      </w:r>
+      <w:proofErr w:type="spellEnd"/>
+      <w:r>
+        <w:t xml:space="preserve"> </w:t>
+      </w:r>
+      <w:proofErr w:type="spellStart"/>
+      <w:r>
+        <w:t>trạng</w:t>
+      </w:r>
+      <w:proofErr w:type="spellEnd"/>
+      <w:r>
+        <w:t xml:space="preserve"> </w:t>
+      </w:r>
+      <w:proofErr w:type="spellStart"/>
+      <w:r>
+        <w:t>thái</w:t>
+      </w:r>
+      <w:proofErr w:type="spellEnd"/>
+      <w:r>
+        <w:t xml:space="preserve"> </w:t>
+      </w:r>
+      <w:proofErr w:type="spellStart"/>
+      <w:r>
+        <w:t>bàn</w:t>
+      </w:r>
+      <w:proofErr w:type="spellEnd"/>
+      <w:r>
+        <w:t xml:space="preserve"> </w:t>
+      </w:r>
+      <w:proofErr w:type="spellStart"/>
+      <w:r>
+        <w:t>cờ</w:t>
+      </w:r>
+      <w:proofErr w:type="spellEnd"/>
+      <w:r>
+        <w:t>.</w:t>
+      </w:r>
+    </w:p>
+    <w:p>
+      <w:pPr>
+        <w:pStyle w:val="ListParagraph"/>
+        <w:numPr>
+          <w:ilvl w:val="0"/>
+          <w:numId w:val="9"/>
+        </w:numPr>
+      </w:pPr>
+      <w:proofErr w:type="spellStart"/>
+      <w:r>
+        <w:t>Kiểm</w:t>
+      </w:r>
+      <w:proofErr w:type="spellEnd"/>
+      <w:r>
+        <w:t xml:space="preserve"> </w:t>
+      </w:r>
+      <w:proofErr w:type="spellStart"/>
+      <w:r>
+        <w:t>tra</w:t>
+      </w:r>
+      <w:proofErr w:type="spellEnd"/>
+      <w:r>
+        <w:t xml:space="preserve"> </w:t>
+      </w:r>
+      <w:proofErr w:type="spellStart"/>
+      <w:r>
+        <w:t>ngang</w:t>
+      </w:r>
+      <w:proofErr w:type="spellEnd"/>
+      <w:r>
+        <w:t xml:space="preserve">, </w:t>
+      </w:r>
+      <w:proofErr w:type="spellStart"/>
+      <w:r>
+        <w:t>dọc</w:t>
+      </w:r>
+      <w:proofErr w:type="spellEnd"/>
+      <w:r>
+        <w:t xml:space="preserve">, </w:t>
+      </w:r>
+      <w:proofErr w:type="spellStart"/>
+      <w:r>
+        <w:t>đường</w:t>
+      </w:r>
+      <w:proofErr w:type="spellEnd"/>
+      <w:r>
+        <w:t xml:space="preserve"> </w:t>
+      </w:r>
+      <w:proofErr w:type="spellStart"/>
+      <w:r>
+        <w:t>chéo</w:t>
+      </w:r>
+      <w:proofErr w:type="spellEnd"/>
+      <w:r>
+        <w:t xml:space="preserve"> </w:t>
+      </w:r>
+      <w:proofErr w:type="spellStart"/>
+      <w:r>
+        <w:t>chính</w:t>
+      </w:r>
+      <w:proofErr w:type="spellEnd"/>
+      <w:r>
+        <w:t xml:space="preserve"> </w:t>
+      </w:r>
+      <w:proofErr w:type="spellStart"/>
+      <w:r>
+        <w:t>và</w:t>
+      </w:r>
+      <w:proofErr w:type="spellEnd"/>
+      <w:r>
+        <w:t xml:space="preserve"> </w:t>
+      </w:r>
+      <w:proofErr w:type="spellStart"/>
+      <w:r>
+        <w:t>phụ</w:t>
+      </w:r>
+      <w:proofErr w:type="spellEnd"/>
+      <w:r>
+        <w:t xml:space="preserve">, </w:t>
+      </w:r>
+      <w:proofErr w:type="spellStart"/>
+      <w:r>
+        <w:t>chỉ</w:t>
+      </w:r>
+      <w:proofErr w:type="spellEnd"/>
+      <w:r>
+        <w:t xml:space="preserve"> </w:t>
+      </w:r>
+      <w:proofErr w:type="spellStart"/>
+      <w:r>
+        <w:t>thắng</w:t>
+      </w:r>
+      <w:proofErr w:type="spellEnd"/>
+      <w:r>
+        <w:t xml:space="preserve"> </w:t>
+      </w:r>
+      <w:proofErr w:type="spellStart"/>
+      <w:r>
+        <w:t>khi</w:t>
+      </w:r>
+      <w:proofErr w:type="spellEnd"/>
+      <w:r>
+        <w:t xml:space="preserve"> </w:t>
+      </w:r>
+      <w:proofErr w:type="spellStart"/>
+      <w:r>
+        <w:t>đi</w:t>
+      </w:r>
+      <w:proofErr w:type="spellEnd"/>
+      <w:r>
+        <w:t xml:space="preserve"> </w:t>
+      </w:r>
+      <w:proofErr w:type="spellStart"/>
+      <w:r>
+        <w:t>đủ</w:t>
+      </w:r>
+      <w:proofErr w:type="spellEnd"/>
+      <w:r>
+        <w:t xml:space="preserve"> </w:t>
+      </w:r>
+      <w:proofErr w:type="spellStart"/>
+      <w:r>
+        <w:t>đúng</w:t>
+      </w:r>
+      <w:proofErr w:type="spellEnd"/>
+      <w:r>
+        <w:t xml:space="preserve"> 5 </w:t>
+      </w:r>
+      <w:proofErr w:type="spellStart"/>
+      <w:r>
+        <w:t>nước</w:t>
+      </w:r>
+      <w:proofErr w:type="spellEnd"/>
+      <w:r>
+        <w:t xml:space="preserve"> </w:t>
+      </w:r>
+      <w:proofErr w:type="spellStart"/>
+      <w:r>
+        <w:t>liên</w:t>
+      </w:r>
+      <w:proofErr w:type="spellEnd"/>
+      <w:r>
+        <w:t xml:space="preserve"> </w:t>
+      </w:r>
+      <w:proofErr w:type="spellStart"/>
+      <w:r>
+        <w:t>thiếp</w:t>
+      </w:r>
+      <w:proofErr w:type="spellEnd"/>
+      <w:r>
+        <w:t xml:space="preserve">, </w:t>
+      </w:r>
+      <w:proofErr w:type="spellStart"/>
+      <w:r>
+        <w:t>không</w:t>
+      </w:r>
+      <w:proofErr w:type="spellEnd"/>
+      <w:r>
+        <w:t xml:space="preserve"> </w:t>
+      </w:r>
+      <w:proofErr w:type="spellStart"/>
+      <w:r>
+        <w:t>thắng</w:t>
+      </w:r>
+      <w:proofErr w:type="spellEnd"/>
+      <w:r>
+        <w:t xml:space="preserve"> </w:t>
+      </w:r>
+      <w:proofErr w:type="spellStart"/>
+      <w:r>
+        <w:t>khi</w:t>
+      </w:r>
+      <w:proofErr w:type="spellEnd"/>
+      <w:r>
+        <w:t xml:space="preserve"> </w:t>
+      </w:r>
+      <w:proofErr w:type="spellStart"/>
+      <w:r>
+        <w:t>có</w:t>
+      </w:r>
+      <w:proofErr w:type="spellEnd"/>
+      <w:r>
+        <w:t xml:space="preserve"> </w:t>
+      </w:r>
+      <w:proofErr w:type="spellStart"/>
+      <w:r>
+        <w:t>đủ</w:t>
+      </w:r>
+      <w:proofErr w:type="spellEnd"/>
+      <w:r>
+        <w:t xml:space="preserve"> 5 </w:t>
+      </w:r>
+      <w:proofErr w:type="spellStart"/>
+      <w:r>
+        <w:t>nước</w:t>
+      </w:r>
+      <w:proofErr w:type="spellEnd"/>
+      <w:r>
+        <w:t xml:space="preserve"> </w:t>
+      </w:r>
+      <w:proofErr w:type="spellStart"/>
+      <w:r>
+        <w:t>mà</w:t>
+      </w:r>
+      <w:proofErr w:type="spellEnd"/>
+      <w:r>
+        <w:t xml:space="preserve"> </w:t>
+      </w:r>
+      <w:proofErr w:type="spellStart"/>
+      <w:r>
+        <w:t>bị</w:t>
+      </w:r>
+      <w:proofErr w:type="spellEnd"/>
+      <w:r>
+        <w:t xml:space="preserve"> </w:t>
+      </w:r>
+      <w:proofErr w:type="spellStart"/>
+      <w:r>
+        <w:t>chặn</w:t>
+      </w:r>
+      <w:proofErr w:type="spellEnd"/>
+      <w:r>
+        <w:t xml:space="preserve"> 2 </w:t>
+      </w:r>
+      <w:proofErr w:type="spellStart"/>
+      <w:r>
+        <w:t>đầu</w:t>
+      </w:r>
+      <w:proofErr w:type="spellEnd"/>
+      <w:r>
+        <w:t>.</w:t>
+      </w:r>
+    </w:p>
+    <w:p>
+      <w:pPr>
+        <w:pStyle w:val="ListParagraph"/>
+        <w:numPr>
+          <w:ilvl w:val="0"/>
+          <w:numId w:val="9"/>
+        </w:numPr>
+      </w:pPr>
+      <w:proofErr w:type="spellStart"/>
+      <w:r>
+        <w:t>Thông</w:t>
+      </w:r>
+      <w:proofErr w:type="spellEnd"/>
+      <w:r>
+        <w:t xml:space="preserve"> </w:t>
+      </w:r>
+      <w:proofErr w:type="spellStart"/>
+      <w:r>
+        <w:t>báo</w:t>
+      </w:r>
+      <w:proofErr w:type="spellEnd"/>
+      <w:r>
+        <w:t xml:space="preserve"> ra </w:t>
+      </w:r>
+      <w:proofErr w:type="spellStart"/>
+      <w:r>
+        <w:t>người</w:t>
+      </w:r>
+      <w:proofErr w:type="spellEnd"/>
+      <w:r>
+        <w:t xml:space="preserve"> </w:t>
+      </w:r>
+      <w:proofErr w:type="spellStart"/>
+      <w:r>
+        <w:t>chơi</w:t>
+      </w:r>
+      <w:proofErr w:type="spellEnd"/>
+      <w:r>
+        <w:t xml:space="preserve"> </w:t>
+      </w:r>
+      <w:proofErr w:type="spellStart"/>
+      <w:r>
+        <w:t>thắng</w:t>
+      </w:r>
+      <w:proofErr w:type="spellEnd"/>
+      <w:r>
+        <w:t>.</w:t>
       </w:r>
       <w:bookmarkStart w:id="0" w:name="_GoBack"/>
       <w:bookmarkEnd w:id="0"/>
-      <w:r>
-        <w:t xml:space="preserve"> </w:t>
-      </w:r>
+    </w:p>
+    <w:p>
+      <w:pPr>
+        <w:pStyle w:val="ListParagraph"/>
+        <w:numPr>
+          <w:ilvl w:val="0"/>
+          <w:numId w:val="9"/>
+        </w:numPr>
+      </w:pPr>
+      <w:proofErr w:type="spellStart"/>
+      <w:r>
+        <w:t>Bàn</w:t>
+      </w:r>
+      <w:proofErr w:type="spellEnd"/>
+      <w:r>
+        <w:t xml:space="preserve"> </w:t>
+      </w:r>
+      <w:proofErr w:type="spellStart"/>
+      <w:r>
+        <w:t>cờ</w:t>
+      </w:r>
+      <w:proofErr w:type="spellEnd"/>
+      <w:r>
+        <w:t xml:space="preserve"> </w:t>
+      </w:r>
+      <w:proofErr w:type="spellStart"/>
+      <w:r>
+        <w:t>sẽ</w:t>
+      </w:r>
+      <w:proofErr w:type="spellEnd"/>
+      <w:r>
+        <w:t xml:space="preserve"> </w:t>
+      </w:r>
+      <w:proofErr w:type="spellStart"/>
+      <w:r>
+        <w:t>bị</w:t>
+      </w:r>
+      <w:proofErr w:type="spellEnd"/>
+      <w:r>
+        <w:t xml:space="preserve"> </w:t>
+      </w:r>
+      <w:proofErr w:type="spellStart"/>
+      <w:r>
+        <w:t>khóa</w:t>
+      </w:r>
+      <w:proofErr w:type="spellEnd"/>
+      <w:r>
+        <w:t xml:space="preserve"> </w:t>
+      </w:r>
+      <w:proofErr w:type="spellStart"/>
+      <w:r>
+        <w:t>khi</w:t>
+      </w:r>
+      <w:proofErr w:type="spellEnd"/>
+      <w:r>
+        <w:t xml:space="preserve"> </w:t>
+      </w:r>
+      <w:proofErr w:type="spellStart"/>
+      <w:r>
+        <w:t>có</w:t>
+      </w:r>
+      <w:proofErr w:type="spellEnd"/>
+      <w:r>
+        <w:t xml:space="preserve"> 1 </w:t>
+      </w:r>
+      <w:proofErr w:type="spellStart"/>
+      <w:r>
+        <w:t>người</w:t>
+      </w:r>
+      <w:proofErr w:type="spellEnd"/>
+      <w:r>
+        <w:t xml:space="preserve"> </w:t>
+      </w:r>
+      <w:proofErr w:type="spellStart"/>
+      <w:r>
+        <w:t>chơi</w:t>
+      </w:r>
+      <w:proofErr w:type="spellEnd"/>
+      <w:r>
+        <w:t xml:space="preserve"> </w:t>
+      </w:r>
+      <w:proofErr w:type="spellStart"/>
+      <w:r>
+        <w:t>thắng</w:t>
+      </w:r>
+      <w:proofErr w:type="spellEnd"/>
+      <w:r>
+        <w:t xml:space="preserve"> </w:t>
+      </w:r>
+      <w:proofErr w:type="spellStart"/>
+      <w:r>
+        <w:t>hoặc</w:t>
+      </w:r>
+      <w:proofErr w:type="spellEnd"/>
+      <w:r>
+        <w:t xml:space="preserve"> </w:t>
+      </w:r>
+      <w:proofErr w:type="spellStart"/>
+      <w:r>
+        <w:t>hòa</w:t>
+      </w:r>
+      <w:proofErr w:type="spellEnd"/>
+      <w:r>
+        <w:t>.</w:t>
+      </w:r>
+    </w:p>
+    <w:p>
+      <w:pPr>
+        <w:ind w:left="720"/>
+        <w:rPr>
+          <w:sz w:val="36"/>
+          <w:szCs w:val="36"/>
+        </w:rPr>
+      </w:pPr>
+    </w:p>
+    <w:p>
+      <w:pPr>
+        <w:ind w:left="720"/>
+      </w:pPr>
     </w:p>
     <w:sectPr>
       <w:pgSz w:w="12240" w:h="15840"/>
@@ -236,7 +2470,7 @@
 </file>
 
 <file path=word/numbering.xml><?xml version="1.0" encoding="utf-8"?>
-<w:numbering xmlns:wpc="http://schemas.microsoft.com/office/word/2010/wordprocessingCanvas" xmlns:cx="http://schemas.microsoft.com/office/drawing/2014/chartex" xmlns:mc="http://schemas.openxmlformats.org/markup-compatibility/2006" xmlns:o="urn:schemas-microsoft-com:office:office" xmlns:r="http://schemas.openxmlformats.org/officeDocument/2006/relationships" xmlns:m="http://schemas.openxmlformats.org/officeDocument/2006/math" xmlns:v="urn:schemas-microsoft-com:vml" xmlns:wp14="http://schemas.microsoft.com/office/word/2010/wordprocessingDrawing" xmlns:wp="http://schemas.openxmlformats.org/drawingml/2006/wordprocessingDrawing" xmlns:w10="urn:schemas-microsoft-com:office:word" xmlns:w="http://schemas.openxmlformats.org/wordprocessingml/2006/main" xmlns:w14="http://schemas.microsoft.com/office/word/2010/wordml" xmlns:w15="http://schemas.microsoft.com/office/word/2012/wordml" xmlns:w16se="http://schemas.microsoft.com/office/word/2015/wordml/symex" xmlns:wpg="http://schemas.microsoft.com/office/word/2010/wordprocessingGroup" xmlns:wpi="http://schemas.microsoft.com/office/word/2010/wordprocessingInk" xmlns:wne="http://schemas.microsoft.com/office/word/2006/wordml" xmlns:wps="http://schemas.microsoft.com/office/word/2010/wordprocessingShape" mc:Ignorable="w14 w15 w16se wp14">
+<w:numbering xmlns:wpc="http://schemas.microsoft.com/office/word/2010/wordprocessingCanvas" xmlns:cx="http://schemas.microsoft.com/office/drawing/2014/chartex" xmlns:cx1="http://schemas.microsoft.com/office/drawing/2015/9/8/chartex" xmlns:cx2="http://schemas.microsoft.com/office/drawing/2015/10/21/chartex" xmlns:cx3="http://schemas.microsoft.com/office/drawing/2016/5/9/chartex" xmlns:cx4="http://schemas.microsoft.com/office/drawing/2016/5/10/chartex" xmlns:cx5="http://schemas.microsoft.com/office/drawing/2016/5/11/chartex" xmlns:cx6="http://schemas.microsoft.com/office/drawing/2016/5/12/chartex" xmlns:cx7="http://schemas.microsoft.com/office/drawing/2016/5/13/chartex" xmlns:cx8="http://schemas.microsoft.com/office/drawing/2016/5/14/chartex" xmlns:mc="http://schemas.openxmlformats.org/markup-compatibility/2006" xmlns:aink="http://schemas.microsoft.com/office/drawing/2016/ink" xmlns:am3d="http://schemas.microsoft.com/office/drawing/2017/model3d" xmlns:o="urn:schemas-microsoft-com:office:office" xmlns:r="http://schemas.openxmlformats.org/officeDocument/2006/relationships" xmlns:m="http://schemas.openxmlformats.org/officeDocument/2006/math" xmlns:v="urn:schemas-microsoft-com:vml" xmlns:wp14="http://schemas.microsoft.com/office/word/2010/wordprocessingDrawing" xmlns:wp="http://schemas.openxmlformats.org/drawingml/2006/wordprocessingDrawing" xmlns:w10="urn:schemas-microsoft-com:office:word" xmlns:w="http://schemas.openxmlformats.org/wordprocessingml/2006/main" xmlns:w14="http://schemas.microsoft.com/office/word/2010/wordml" xmlns:w15="http://schemas.microsoft.com/office/word/2012/wordml" xmlns:w16cid="http://schemas.microsoft.com/office/word/2016/wordml/cid" xmlns:w16se="http://schemas.microsoft.com/office/word/2015/wordml/symex" xmlns:wpg="http://schemas.microsoft.com/office/word/2010/wordprocessingGroup" xmlns:wpi="http://schemas.microsoft.com/office/word/2010/wordprocessingInk" xmlns:wne="http://schemas.microsoft.com/office/word/2006/wordml" xmlns:wps="http://schemas.microsoft.com/office/word/2010/wordprocessingShape" mc:Ignorable="w14 w15 w16se w16cid wp14">
   <w:abstractNum w:abstractNumId="0" w15:restartNumberingAfterBreak="0">
     <w:nsid w:val="295C7350"/>
     <w:multiLevelType w:val="hybridMultilevel"/>
@@ -351,6 +2585,567 @@
     </w:lvl>
   </w:abstractNum>
   <w:abstractNum w:abstractNumId="1" w15:restartNumberingAfterBreak="0">
+    <w:nsid w:val="36E370DA"/>
+    <w:multiLevelType w:val="hybridMultilevel"/>
+    <w:tmpl w:val="5DEA4C04"/>
+    <w:lvl w:ilvl="0" w:tplc="31CA8DFC">
+      <w:numFmt w:val="bullet"/>
+      <w:lvlText w:val="-"/>
+      <w:lvlJc w:val="left"/>
+      <w:pPr>
+        <w:ind w:left="720" w:hanging="360"/>
+      </w:pPr>
+      <w:rPr>
+        <w:rFonts w:ascii="Calibri" w:eastAsiaTheme="minorHAnsi" w:hAnsi="Calibri" w:cs="Calibri" w:hint="default"/>
+      </w:rPr>
+    </w:lvl>
+    <w:lvl w:ilvl="1" w:tplc="04090003" w:tentative="1">
+      <w:start w:val="1"/>
+      <w:numFmt w:val="bullet"/>
+      <w:lvlText w:val="o"/>
+      <w:lvlJc w:val="left"/>
+      <w:pPr>
+        <w:ind w:left="1440" w:hanging="360"/>
+      </w:pPr>
+      <w:rPr>
+        <w:rFonts w:ascii="Courier New" w:hAnsi="Courier New" w:cs="Courier New" w:hint="default"/>
+      </w:rPr>
+    </w:lvl>
+    <w:lvl w:ilvl="2" w:tplc="04090005" w:tentative="1">
+      <w:start w:val="1"/>
+      <w:numFmt w:val="bullet"/>
+      <w:lvlText w:val=""/>
+      <w:lvlJc w:val="left"/>
+      <w:pPr>
+        <w:ind w:left="2160" w:hanging="360"/>
+      </w:pPr>
+      <w:rPr>
+        <w:rFonts w:ascii="Wingdings" w:hAnsi="Wingdings" w:hint="default"/>
+      </w:rPr>
+    </w:lvl>
+    <w:lvl w:ilvl="3" w:tplc="04090001" w:tentative="1">
+      <w:start w:val="1"/>
+      <w:numFmt w:val="bullet"/>
+      <w:lvlText w:val=""/>
+      <w:lvlJc w:val="left"/>
+      <w:pPr>
+        <w:ind w:left="2880" w:hanging="360"/>
+      </w:pPr>
+      <w:rPr>
+        <w:rFonts w:ascii="Symbol" w:hAnsi="Symbol" w:hint="default"/>
+      </w:rPr>
+    </w:lvl>
+    <w:lvl w:ilvl="4" w:tplc="04090003" w:tentative="1">
+      <w:start w:val="1"/>
+      <w:numFmt w:val="bullet"/>
+      <w:lvlText w:val="o"/>
+      <w:lvlJc w:val="left"/>
+      <w:pPr>
+        <w:ind w:left="3600" w:hanging="360"/>
+      </w:pPr>
+      <w:rPr>
+        <w:rFonts w:ascii="Courier New" w:hAnsi="Courier New" w:cs="Courier New" w:hint="default"/>
+      </w:rPr>
+    </w:lvl>
+    <w:lvl w:ilvl="5" w:tplc="04090005" w:tentative="1">
+      <w:start w:val="1"/>
+      <w:numFmt w:val="bullet"/>
+      <w:lvlText w:val=""/>
+      <w:lvlJc w:val="left"/>
+      <w:pPr>
+        <w:ind w:left="4320" w:hanging="360"/>
+      </w:pPr>
+      <w:rPr>
+        <w:rFonts w:ascii="Wingdings" w:hAnsi="Wingdings" w:hint="default"/>
+      </w:rPr>
+    </w:lvl>
+    <w:lvl w:ilvl="6" w:tplc="04090001" w:tentative="1">
+      <w:start w:val="1"/>
+      <w:numFmt w:val="bullet"/>
+      <w:lvlText w:val=""/>
+      <w:lvlJc w:val="left"/>
+      <w:pPr>
+        <w:ind w:left="5040" w:hanging="360"/>
+      </w:pPr>
+      <w:rPr>
+        <w:rFonts w:ascii="Symbol" w:hAnsi="Symbol" w:hint="default"/>
+      </w:rPr>
+    </w:lvl>
+    <w:lvl w:ilvl="7" w:tplc="04090003" w:tentative="1">
+      <w:start w:val="1"/>
+      <w:numFmt w:val="bullet"/>
+      <w:lvlText w:val="o"/>
+      <w:lvlJc w:val="left"/>
+      <w:pPr>
+        <w:ind w:left="5760" w:hanging="360"/>
+      </w:pPr>
+      <w:rPr>
+        <w:rFonts w:ascii="Courier New" w:hAnsi="Courier New" w:cs="Courier New" w:hint="default"/>
+      </w:rPr>
+    </w:lvl>
+    <w:lvl w:ilvl="8" w:tplc="04090005" w:tentative="1">
+      <w:start w:val="1"/>
+      <w:numFmt w:val="bullet"/>
+      <w:lvlText w:val=""/>
+      <w:lvlJc w:val="left"/>
+      <w:pPr>
+        <w:ind w:left="6480" w:hanging="360"/>
+      </w:pPr>
+      <w:rPr>
+        <w:rFonts w:ascii="Wingdings" w:hAnsi="Wingdings" w:hint="default"/>
+      </w:rPr>
+    </w:lvl>
+  </w:abstractNum>
+  <w:abstractNum w:abstractNumId="2" w15:restartNumberingAfterBreak="0">
+    <w:nsid w:val="375035D0"/>
+    <w:multiLevelType w:val="hybridMultilevel"/>
+    <w:tmpl w:val="6830838E"/>
+    <w:lvl w:ilvl="0" w:tplc="31CA8DFC">
+      <w:numFmt w:val="bullet"/>
+      <w:lvlText w:val="-"/>
+      <w:lvlJc w:val="left"/>
+      <w:pPr>
+        <w:ind w:left="1440" w:hanging="360"/>
+      </w:pPr>
+      <w:rPr>
+        <w:rFonts w:ascii="Calibri" w:eastAsiaTheme="minorHAnsi" w:hAnsi="Calibri" w:cs="Calibri" w:hint="default"/>
+      </w:rPr>
+    </w:lvl>
+    <w:lvl w:ilvl="1" w:tplc="04090003" w:tentative="1">
+      <w:start w:val="1"/>
+      <w:numFmt w:val="bullet"/>
+      <w:lvlText w:val="o"/>
+      <w:lvlJc w:val="left"/>
+      <w:pPr>
+        <w:ind w:left="2160" w:hanging="360"/>
+      </w:pPr>
+      <w:rPr>
+        <w:rFonts w:ascii="Courier New" w:hAnsi="Courier New" w:cs="Courier New" w:hint="default"/>
+      </w:rPr>
+    </w:lvl>
+    <w:lvl w:ilvl="2" w:tplc="04090005" w:tentative="1">
+      <w:start w:val="1"/>
+      <w:numFmt w:val="bullet"/>
+      <w:lvlText w:val=""/>
+      <w:lvlJc w:val="left"/>
+      <w:pPr>
+        <w:ind w:left="2880" w:hanging="360"/>
+      </w:pPr>
+      <w:rPr>
+        <w:rFonts w:ascii="Wingdings" w:hAnsi="Wingdings" w:hint="default"/>
+      </w:rPr>
+    </w:lvl>
+    <w:lvl w:ilvl="3" w:tplc="04090001" w:tentative="1">
+      <w:start w:val="1"/>
+      <w:numFmt w:val="bullet"/>
+      <w:lvlText w:val=""/>
+      <w:lvlJc w:val="left"/>
+      <w:pPr>
+        <w:ind w:left="3600" w:hanging="360"/>
+      </w:pPr>
+      <w:rPr>
+        <w:rFonts w:ascii="Symbol" w:hAnsi="Symbol" w:hint="default"/>
+      </w:rPr>
+    </w:lvl>
+    <w:lvl w:ilvl="4" w:tplc="04090003" w:tentative="1">
+      <w:start w:val="1"/>
+      <w:numFmt w:val="bullet"/>
+      <w:lvlText w:val="o"/>
+      <w:lvlJc w:val="left"/>
+      <w:pPr>
+        <w:ind w:left="4320" w:hanging="360"/>
+      </w:pPr>
+      <w:rPr>
+        <w:rFonts w:ascii="Courier New" w:hAnsi="Courier New" w:cs="Courier New" w:hint="default"/>
+      </w:rPr>
+    </w:lvl>
+    <w:lvl w:ilvl="5" w:tplc="04090005" w:tentative="1">
+      <w:start w:val="1"/>
+      <w:numFmt w:val="bullet"/>
+      <w:lvlText w:val=""/>
+      <w:lvlJc w:val="left"/>
+      <w:pPr>
+        <w:ind w:left="5040" w:hanging="360"/>
+      </w:pPr>
+      <w:rPr>
+        <w:rFonts w:ascii="Wingdings" w:hAnsi="Wingdings" w:hint="default"/>
+      </w:rPr>
+    </w:lvl>
+    <w:lvl w:ilvl="6" w:tplc="04090001" w:tentative="1">
+      <w:start w:val="1"/>
+      <w:numFmt w:val="bullet"/>
+      <w:lvlText w:val=""/>
+      <w:lvlJc w:val="left"/>
+      <w:pPr>
+        <w:ind w:left="5760" w:hanging="360"/>
+      </w:pPr>
+      <w:rPr>
+        <w:rFonts w:ascii="Symbol" w:hAnsi="Symbol" w:hint="default"/>
+      </w:rPr>
+    </w:lvl>
+    <w:lvl w:ilvl="7" w:tplc="04090003" w:tentative="1">
+      <w:start w:val="1"/>
+      <w:numFmt w:val="bullet"/>
+      <w:lvlText w:val="o"/>
+      <w:lvlJc w:val="left"/>
+      <w:pPr>
+        <w:ind w:left="6480" w:hanging="360"/>
+      </w:pPr>
+      <w:rPr>
+        <w:rFonts w:ascii="Courier New" w:hAnsi="Courier New" w:cs="Courier New" w:hint="default"/>
+      </w:rPr>
+    </w:lvl>
+    <w:lvl w:ilvl="8" w:tplc="04090005" w:tentative="1">
+      <w:start w:val="1"/>
+      <w:numFmt w:val="bullet"/>
+      <w:lvlText w:val=""/>
+      <w:lvlJc w:val="left"/>
+      <w:pPr>
+        <w:ind w:left="7200" w:hanging="360"/>
+      </w:pPr>
+      <w:rPr>
+        <w:rFonts w:ascii="Wingdings" w:hAnsi="Wingdings" w:hint="default"/>
+      </w:rPr>
+    </w:lvl>
+  </w:abstractNum>
+  <w:abstractNum w:abstractNumId="3" w15:restartNumberingAfterBreak="0">
+    <w:nsid w:val="434571CE"/>
+    <w:multiLevelType w:val="hybridMultilevel"/>
+    <w:tmpl w:val="7EC25016"/>
+    <w:lvl w:ilvl="0" w:tplc="31CA8DFC">
+      <w:numFmt w:val="bullet"/>
+      <w:lvlText w:val="-"/>
+      <w:lvlJc w:val="left"/>
+      <w:pPr>
+        <w:ind w:left="1440" w:hanging="360"/>
+      </w:pPr>
+      <w:rPr>
+        <w:rFonts w:ascii="Calibri" w:eastAsiaTheme="minorHAnsi" w:hAnsi="Calibri" w:cs="Calibri" w:hint="default"/>
+      </w:rPr>
+    </w:lvl>
+    <w:lvl w:ilvl="1" w:tplc="04090003" w:tentative="1">
+      <w:start w:val="1"/>
+      <w:numFmt w:val="bullet"/>
+      <w:lvlText w:val="o"/>
+      <w:lvlJc w:val="left"/>
+      <w:pPr>
+        <w:ind w:left="2160" w:hanging="360"/>
+      </w:pPr>
+      <w:rPr>
+        <w:rFonts w:ascii="Courier New" w:hAnsi="Courier New" w:cs="Courier New" w:hint="default"/>
+      </w:rPr>
+    </w:lvl>
+    <w:lvl w:ilvl="2" w:tplc="04090005" w:tentative="1">
+      <w:start w:val="1"/>
+      <w:numFmt w:val="bullet"/>
+      <w:lvlText w:val=""/>
+      <w:lvlJc w:val="left"/>
+      <w:pPr>
+        <w:ind w:left="2880" w:hanging="360"/>
+      </w:pPr>
+      <w:rPr>
+        <w:rFonts w:ascii="Wingdings" w:hAnsi="Wingdings" w:hint="default"/>
+      </w:rPr>
+    </w:lvl>
+    <w:lvl w:ilvl="3" w:tplc="04090001" w:tentative="1">
+      <w:start w:val="1"/>
+      <w:numFmt w:val="bullet"/>
+      <w:lvlText w:val=""/>
+      <w:lvlJc w:val="left"/>
+      <w:pPr>
+        <w:ind w:left="3600" w:hanging="360"/>
+      </w:pPr>
+      <w:rPr>
+        <w:rFonts w:ascii="Symbol" w:hAnsi="Symbol" w:hint="default"/>
+      </w:rPr>
+    </w:lvl>
+    <w:lvl w:ilvl="4" w:tplc="04090003" w:tentative="1">
+      <w:start w:val="1"/>
+      <w:numFmt w:val="bullet"/>
+      <w:lvlText w:val="o"/>
+      <w:lvlJc w:val="left"/>
+      <w:pPr>
+        <w:ind w:left="4320" w:hanging="360"/>
+      </w:pPr>
+      <w:rPr>
+        <w:rFonts w:ascii="Courier New" w:hAnsi="Courier New" w:cs="Courier New" w:hint="default"/>
+      </w:rPr>
+    </w:lvl>
+    <w:lvl w:ilvl="5" w:tplc="04090005" w:tentative="1">
+      <w:start w:val="1"/>
+      <w:numFmt w:val="bullet"/>
+      <w:lvlText w:val=""/>
+      <w:lvlJc w:val="left"/>
+      <w:pPr>
+        <w:ind w:left="5040" w:hanging="360"/>
+      </w:pPr>
+      <w:rPr>
+        <w:rFonts w:ascii="Wingdings" w:hAnsi="Wingdings" w:hint="default"/>
+      </w:rPr>
+    </w:lvl>
+    <w:lvl w:ilvl="6" w:tplc="04090001" w:tentative="1">
+      <w:start w:val="1"/>
+      <w:numFmt w:val="bullet"/>
+      <w:lvlText w:val=""/>
+      <w:lvlJc w:val="left"/>
+      <w:pPr>
+        <w:ind w:left="5760" w:hanging="360"/>
+      </w:pPr>
+      <w:rPr>
+        <w:rFonts w:ascii="Symbol" w:hAnsi="Symbol" w:hint="default"/>
+      </w:rPr>
+    </w:lvl>
+    <w:lvl w:ilvl="7" w:tplc="04090003" w:tentative="1">
+      <w:start w:val="1"/>
+      <w:numFmt w:val="bullet"/>
+      <w:lvlText w:val="o"/>
+      <w:lvlJc w:val="left"/>
+      <w:pPr>
+        <w:ind w:left="6480" w:hanging="360"/>
+      </w:pPr>
+      <w:rPr>
+        <w:rFonts w:ascii="Courier New" w:hAnsi="Courier New" w:cs="Courier New" w:hint="default"/>
+      </w:rPr>
+    </w:lvl>
+    <w:lvl w:ilvl="8" w:tplc="04090005" w:tentative="1">
+      <w:start w:val="1"/>
+      <w:numFmt w:val="bullet"/>
+      <w:lvlText w:val=""/>
+      <w:lvlJc w:val="left"/>
+      <w:pPr>
+        <w:ind w:left="7200" w:hanging="360"/>
+      </w:pPr>
+      <w:rPr>
+        <w:rFonts w:ascii="Wingdings" w:hAnsi="Wingdings" w:hint="default"/>
+      </w:rPr>
+    </w:lvl>
+  </w:abstractNum>
+  <w:abstractNum w:abstractNumId="4" w15:restartNumberingAfterBreak="0">
+    <w:nsid w:val="51B97808"/>
+    <w:multiLevelType w:val="hybridMultilevel"/>
+    <w:tmpl w:val="50149A64"/>
+    <w:lvl w:ilvl="0" w:tplc="31CA8DFC">
+      <w:numFmt w:val="bullet"/>
+      <w:lvlText w:val="-"/>
+      <w:lvlJc w:val="left"/>
+      <w:pPr>
+        <w:ind w:left="1440" w:hanging="360"/>
+      </w:pPr>
+      <w:rPr>
+        <w:rFonts w:ascii="Calibri" w:eastAsiaTheme="minorHAnsi" w:hAnsi="Calibri" w:cs="Calibri" w:hint="default"/>
+      </w:rPr>
+    </w:lvl>
+    <w:lvl w:ilvl="1" w:tplc="04090003" w:tentative="1">
+      <w:start w:val="1"/>
+      <w:numFmt w:val="bullet"/>
+      <w:lvlText w:val="o"/>
+      <w:lvlJc w:val="left"/>
+      <w:pPr>
+        <w:ind w:left="2160" w:hanging="360"/>
+      </w:pPr>
+      <w:rPr>
+        <w:rFonts w:ascii="Courier New" w:hAnsi="Courier New" w:cs="Courier New" w:hint="default"/>
+      </w:rPr>
+    </w:lvl>
+    <w:lvl w:ilvl="2" w:tplc="04090005" w:tentative="1">
+      <w:start w:val="1"/>
+      <w:numFmt w:val="bullet"/>
+      <w:lvlText w:val=""/>
+      <w:lvlJc w:val="left"/>
+      <w:pPr>
+        <w:ind w:left="2880" w:hanging="360"/>
+      </w:pPr>
+      <w:rPr>
+        <w:rFonts w:ascii="Wingdings" w:hAnsi="Wingdings" w:hint="default"/>
+      </w:rPr>
+    </w:lvl>
+    <w:lvl w:ilvl="3" w:tplc="04090001" w:tentative="1">
+      <w:start w:val="1"/>
+      <w:numFmt w:val="bullet"/>
+      <w:lvlText w:val=""/>
+      <w:lvlJc w:val="left"/>
+      <w:pPr>
+        <w:ind w:left="3600" w:hanging="360"/>
+      </w:pPr>
+      <w:rPr>
+        <w:rFonts w:ascii="Symbol" w:hAnsi="Symbol" w:hint="default"/>
+      </w:rPr>
+    </w:lvl>
+    <w:lvl w:ilvl="4" w:tplc="04090003" w:tentative="1">
+      <w:start w:val="1"/>
+      <w:numFmt w:val="bullet"/>
+      <w:lvlText w:val="o"/>
+      <w:lvlJc w:val="left"/>
+      <w:pPr>
+        <w:ind w:left="4320" w:hanging="360"/>
+      </w:pPr>
+      <w:rPr>
+        <w:rFonts w:ascii="Courier New" w:hAnsi="Courier New" w:cs="Courier New" w:hint="default"/>
+      </w:rPr>
+    </w:lvl>
+    <w:lvl w:ilvl="5" w:tplc="04090005" w:tentative="1">
+      <w:start w:val="1"/>
+      <w:numFmt w:val="bullet"/>
+      <w:lvlText w:val=""/>
+      <w:lvlJc w:val="left"/>
+      <w:pPr>
+        <w:ind w:left="5040" w:hanging="360"/>
+      </w:pPr>
+      <w:rPr>
+        <w:rFonts w:ascii="Wingdings" w:hAnsi="Wingdings" w:hint="default"/>
+      </w:rPr>
+    </w:lvl>
+    <w:lvl w:ilvl="6" w:tplc="04090001" w:tentative="1">
+      <w:start w:val="1"/>
+      <w:numFmt w:val="bullet"/>
+      <w:lvlText w:val=""/>
+      <w:lvlJc w:val="left"/>
+      <w:pPr>
+        <w:ind w:left="5760" w:hanging="360"/>
+      </w:pPr>
+      <w:rPr>
+        <w:rFonts w:ascii="Symbol" w:hAnsi="Symbol" w:hint="default"/>
+      </w:rPr>
+    </w:lvl>
+    <w:lvl w:ilvl="7" w:tplc="04090003" w:tentative="1">
+      <w:start w:val="1"/>
+      <w:numFmt w:val="bullet"/>
+      <w:lvlText w:val="o"/>
+      <w:lvlJc w:val="left"/>
+      <w:pPr>
+        <w:ind w:left="6480" w:hanging="360"/>
+      </w:pPr>
+      <w:rPr>
+        <w:rFonts w:ascii="Courier New" w:hAnsi="Courier New" w:cs="Courier New" w:hint="default"/>
+      </w:rPr>
+    </w:lvl>
+    <w:lvl w:ilvl="8" w:tplc="04090005" w:tentative="1">
+      <w:start w:val="1"/>
+      <w:numFmt w:val="bullet"/>
+      <w:lvlText w:val=""/>
+      <w:lvlJc w:val="left"/>
+      <w:pPr>
+        <w:ind w:left="7200" w:hanging="360"/>
+      </w:pPr>
+      <w:rPr>
+        <w:rFonts w:ascii="Wingdings" w:hAnsi="Wingdings" w:hint="default"/>
+      </w:rPr>
+    </w:lvl>
+  </w:abstractNum>
+  <w:abstractNum w:abstractNumId="5" w15:restartNumberingAfterBreak="0">
+    <w:nsid w:val="62DA23B9"/>
+    <w:multiLevelType w:val="hybridMultilevel"/>
+    <w:tmpl w:val="35C0984C"/>
+    <w:lvl w:ilvl="0" w:tplc="04090001">
+      <w:start w:val="1"/>
+      <w:numFmt w:val="bullet"/>
+      <w:lvlText w:val=""/>
+      <w:lvlJc w:val="left"/>
+      <w:pPr>
+        <w:ind w:left="1440" w:hanging="360"/>
+      </w:pPr>
+      <w:rPr>
+        <w:rFonts w:ascii="Symbol" w:hAnsi="Symbol" w:hint="default"/>
+      </w:rPr>
+    </w:lvl>
+    <w:lvl w:ilvl="1" w:tplc="04090003" w:tentative="1">
+      <w:start w:val="1"/>
+      <w:numFmt w:val="bullet"/>
+      <w:lvlText w:val="o"/>
+      <w:lvlJc w:val="left"/>
+      <w:pPr>
+        <w:ind w:left="2160" w:hanging="360"/>
+      </w:pPr>
+      <w:rPr>
+        <w:rFonts w:ascii="Courier New" w:hAnsi="Courier New" w:cs="Courier New" w:hint="default"/>
+      </w:rPr>
+    </w:lvl>
+    <w:lvl w:ilvl="2" w:tplc="04090005" w:tentative="1">
+      <w:start w:val="1"/>
+      <w:numFmt w:val="bullet"/>
+      <w:lvlText w:val=""/>
+      <w:lvlJc w:val="left"/>
+      <w:pPr>
+        <w:ind w:left="2880" w:hanging="360"/>
+      </w:pPr>
+      <w:rPr>
+        <w:rFonts w:ascii="Wingdings" w:hAnsi="Wingdings" w:hint="default"/>
+      </w:rPr>
+    </w:lvl>
+    <w:lvl w:ilvl="3" w:tplc="04090001" w:tentative="1">
+      <w:start w:val="1"/>
+      <w:numFmt w:val="bullet"/>
+      <w:lvlText w:val=""/>
+      <w:lvlJc w:val="left"/>
+      <w:pPr>
+        <w:ind w:left="3600" w:hanging="360"/>
+      </w:pPr>
+      <w:rPr>
+        <w:rFonts w:ascii="Symbol" w:hAnsi="Symbol" w:hint="default"/>
+      </w:rPr>
+    </w:lvl>
+    <w:lvl w:ilvl="4" w:tplc="04090003" w:tentative="1">
+      <w:start w:val="1"/>
+      <w:numFmt w:val="bullet"/>
+      <w:lvlText w:val="o"/>
+      <w:lvlJc w:val="left"/>
+      <w:pPr>
+        <w:ind w:left="4320" w:hanging="360"/>
+      </w:pPr>
+      <w:rPr>
+        <w:rFonts w:ascii="Courier New" w:hAnsi="Courier New" w:cs="Courier New" w:hint="default"/>
+      </w:rPr>
+    </w:lvl>
+    <w:lvl w:ilvl="5" w:tplc="04090005" w:tentative="1">
+      <w:start w:val="1"/>
+      <w:numFmt w:val="bullet"/>
+      <w:lvlText w:val=""/>
+      <w:lvlJc w:val="left"/>
+      <w:pPr>
+        <w:ind w:left="5040" w:hanging="360"/>
+      </w:pPr>
+      <w:rPr>
+        <w:rFonts w:ascii="Wingdings" w:hAnsi="Wingdings" w:hint="default"/>
+      </w:rPr>
+    </w:lvl>
+    <w:lvl w:ilvl="6" w:tplc="04090001" w:tentative="1">
+      <w:start w:val="1"/>
+      <w:numFmt w:val="bullet"/>
+      <w:lvlText w:val=""/>
+      <w:lvlJc w:val="left"/>
+      <w:pPr>
+        <w:ind w:left="5760" w:hanging="360"/>
+      </w:pPr>
+      <w:rPr>
+        <w:rFonts w:ascii="Symbol" w:hAnsi="Symbol" w:hint="default"/>
+      </w:rPr>
+    </w:lvl>
+    <w:lvl w:ilvl="7" w:tplc="04090003" w:tentative="1">
+      <w:start w:val="1"/>
+      <w:numFmt w:val="bullet"/>
+      <w:lvlText w:val="o"/>
+      <w:lvlJc w:val="left"/>
+      <w:pPr>
+        <w:ind w:left="6480" w:hanging="360"/>
+      </w:pPr>
+      <w:rPr>
+        <w:rFonts w:ascii="Courier New" w:hAnsi="Courier New" w:cs="Courier New" w:hint="default"/>
+      </w:rPr>
+    </w:lvl>
+    <w:lvl w:ilvl="8" w:tplc="04090005" w:tentative="1">
+      <w:start w:val="1"/>
+      <w:numFmt w:val="bullet"/>
+      <w:lvlText w:val=""/>
+      <w:lvlJc w:val="left"/>
+      <w:pPr>
+        <w:ind w:left="7200" w:hanging="360"/>
+      </w:pPr>
+      <w:rPr>
+        <w:rFonts w:ascii="Wingdings" w:hAnsi="Wingdings" w:hint="default"/>
+      </w:rPr>
+    </w:lvl>
+  </w:abstractNum>
+  <w:abstractNum w:abstractNumId="6" w15:restartNumberingAfterBreak="0">
     <w:nsid w:val="75120548"/>
     <w:multiLevelType w:val="hybridMultilevel"/>
     <w:tmpl w:val="A77CB146"/>
@@ -462,7 +3257,119 @@
       </w:rPr>
     </w:lvl>
   </w:abstractNum>
-  <w:abstractNum w:abstractNumId="2" w15:restartNumberingAfterBreak="0">
+  <w:abstractNum w:abstractNumId="7" w15:restartNumberingAfterBreak="0">
+    <w:nsid w:val="759940FC"/>
+    <w:multiLevelType w:val="hybridMultilevel"/>
+    <w:tmpl w:val="81BEDFE8"/>
+    <w:lvl w:ilvl="0" w:tplc="31CA8DFC">
+      <w:numFmt w:val="bullet"/>
+      <w:lvlText w:val="-"/>
+      <w:lvlJc w:val="left"/>
+      <w:pPr>
+        <w:ind w:left="1440" w:hanging="360"/>
+      </w:pPr>
+      <w:rPr>
+        <w:rFonts w:ascii="Calibri" w:eastAsiaTheme="minorHAnsi" w:hAnsi="Calibri" w:cs="Calibri" w:hint="default"/>
+      </w:rPr>
+    </w:lvl>
+    <w:lvl w:ilvl="1" w:tplc="04090003" w:tentative="1">
+      <w:start w:val="1"/>
+      <w:numFmt w:val="bullet"/>
+      <w:lvlText w:val="o"/>
+      <w:lvlJc w:val="left"/>
+      <w:pPr>
+        <w:ind w:left="2160" w:hanging="360"/>
+      </w:pPr>
+      <w:rPr>
+        <w:rFonts w:ascii="Courier New" w:hAnsi="Courier New" w:cs="Courier New" w:hint="default"/>
+      </w:rPr>
+    </w:lvl>
+    <w:lvl w:ilvl="2" w:tplc="04090005" w:tentative="1">
+      <w:start w:val="1"/>
+      <w:numFmt w:val="bullet"/>
+      <w:lvlText w:val=""/>
+      <w:lvlJc w:val="left"/>
+      <w:pPr>
+        <w:ind w:left="2880" w:hanging="360"/>
+      </w:pPr>
+      <w:rPr>
+        <w:rFonts w:ascii="Wingdings" w:hAnsi="Wingdings" w:hint="default"/>
+      </w:rPr>
+    </w:lvl>
+    <w:lvl w:ilvl="3" w:tplc="04090001" w:tentative="1">
+      <w:start w:val="1"/>
+      <w:numFmt w:val="bullet"/>
+      <w:lvlText w:val=""/>
+      <w:lvlJc w:val="left"/>
+      <w:pPr>
+        <w:ind w:left="3600" w:hanging="360"/>
+      </w:pPr>
+      <w:rPr>
+        <w:rFonts w:ascii="Symbol" w:hAnsi="Symbol" w:hint="default"/>
+      </w:rPr>
+    </w:lvl>
+    <w:lvl w:ilvl="4" w:tplc="04090003" w:tentative="1">
+      <w:start w:val="1"/>
+      <w:numFmt w:val="bullet"/>
+      <w:lvlText w:val="o"/>
+      <w:lvlJc w:val="left"/>
+      <w:pPr>
+        <w:ind w:left="4320" w:hanging="360"/>
+      </w:pPr>
+      <w:rPr>
+        <w:rFonts w:ascii="Courier New" w:hAnsi="Courier New" w:cs="Courier New" w:hint="default"/>
+      </w:rPr>
+    </w:lvl>
+    <w:lvl w:ilvl="5" w:tplc="04090005" w:tentative="1">
+      <w:start w:val="1"/>
+      <w:numFmt w:val="bullet"/>
+      <w:lvlText w:val=""/>
+      <w:lvlJc w:val="left"/>
+      <w:pPr>
+        <w:ind w:left="5040" w:hanging="360"/>
+      </w:pPr>
+      <w:rPr>
+        <w:rFonts w:ascii="Wingdings" w:hAnsi="Wingdings" w:hint="default"/>
+      </w:rPr>
+    </w:lvl>
+    <w:lvl w:ilvl="6" w:tplc="04090001" w:tentative="1">
+      <w:start w:val="1"/>
+      <w:numFmt w:val="bullet"/>
+      <w:lvlText w:val=""/>
+      <w:lvlJc w:val="left"/>
+      <w:pPr>
+        <w:ind w:left="5760" w:hanging="360"/>
+      </w:pPr>
+      <w:rPr>
+        <w:rFonts w:ascii="Symbol" w:hAnsi="Symbol" w:hint="default"/>
+      </w:rPr>
+    </w:lvl>
+    <w:lvl w:ilvl="7" w:tplc="04090003" w:tentative="1">
+      <w:start w:val="1"/>
+      <w:numFmt w:val="bullet"/>
+      <w:lvlText w:val="o"/>
+      <w:lvlJc w:val="left"/>
+      <w:pPr>
+        <w:ind w:left="6480" w:hanging="360"/>
+      </w:pPr>
+      <w:rPr>
+        <w:rFonts w:ascii="Courier New" w:hAnsi="Courier New" w:cs="Courier New" w:hint="default"/>
+      </w:rPr>
+    </w:lvl>
+    <w:lvl w:ilvl="8" w:tplc="04090005" w:tentative="1">
+      <w:start w:val="1"/>
+      <w:numFmt w:val="bullet"/>
+      <w:lvlText w:val=""/>
+      <w:lvlJc w:val="left"/>
+      <w:pPr>
+        <w:ind w:left="7200" w:hanging="360"/>
+      </w:pPr>
+      <w:rPr>
+        <w:rFonts w:ascii="Wingdings" w:hAnsi="Wingdings" w:hint="default"/>
+      </w:rPr>
+    </w:lvl>
+  </w:abstractNum>
+  <w:abstractNum w:abstractNumId="8" w15:restartNumberingAfterBreak="0">
     <w:nsid w:val="7943456A"/>
     <w:multiLevelType w:val="hybridMultilevel"/>
     <w:tmpl w:val="6F908452"/>
@@ -551,19 +3458,37 @@
     </w:lvl>
   </w:abstractNum>
   <w:num w:numId="1">
-    <w:abstractNumId w:val="1"/>
+    <w:abstractNumId w:val="6"/>
   </w:num>
   <w:num w:numId="2">
-    <w:abstractNumId w:val="2"/>
+    <w:abstractNumId w:val="8"/>
   </w:num>
   <w:num w:numId="3">
     <w:abstractNumId w:val="0"/>
+  </w:num>
+  <w:num w:numId="4">
+    <w:abstractNumId w:val="5"/>
+  </w:num>
+  <w:num w:numId="5">
+    <w:abstractNumId w:val="2"/>
+  </w:num>
+  <w:num w:numId="6">
+    <w:abstractNumId w:val="1"/>
+  </w:num>
+  <w:num w:numId="7">
+    <w:abstractNumId w:val="4"/>
+  </w:num>
+  <w:num w:numId="8">
+    <w:abstractNumId w:val="3"/>
+  </w:num>
+  <w:num w:numId="9">
+    <w:abstractNumId w:val="7"/>
   </w:num>
 </w:numbering>
 </file>
 
 <file path=word/styles.xml><?xml version="1.0" encoding="utf-8"?>
-<w:styles xmlns:mc="http://schemas.openxmlformats.org/markup-compatibility/2006" xmlns:r="http://schemas.openxmlformats.org/officeDocument/2006/relationships" xmlns:w="http://schemas.openxmlformats.org/wordprocessingml/2006/main" xmlns:w14="http://schemas.microsoft.com/office/word/2010/wordml" xmlns:w15="http://schemas.microsoft.com/office/word/2012/wordml" xmlns:w16se="http://schemas.microsoft.com/office/word/2015/wordml/symex" mc:Ignorable="w14 w15 w16se">
+<w:styles xmlns:mc="http://schemas.openxmlformats.org/markup-compatibility/2006" xmlns:r="http://schemas.openxmlformats.org/officeDocument/2006/relationships" xmlns:w="http://schemas.openxmlformats.org/wordprocessingml/2006/main" xmlns:w14="http://schemas.microsoft.com/office/word/2010/wordml" xmlns:w15="http://schemas.microsoft.com/office/word/2012/wordml" xmlns:w16cid="http://schemas.microsoft.com/office/word/2016/wordml/cid" xmlns:w16se="http://schemas.microsoft.com/office/word/2015/wordml/symex" mc:Ignorable="w14 w15 w16se w16cid">
   <w:docDefaults>
     <w:rPrDefault>
       <w:rPr>
@@ -579,7 +3504,7 @@
       </w:pPr>
     </w:pPrDefault>
   </w:docDefaults>
-  <w:latentStyles w:defLockedState="0" w:defUIPriority="99" w:defSemiHidden="0" w:defUnhideWhenUsed="0" w:defQFormat="0" w:count="371">
+  <w:latentStyles w:defLockedState="0" w:defUIPriority="99" w:defSemiHidden="0" w:defUnhideWhenUsed="0" w:defQFormat="0" w:count="375">
     <w:lsdException w:name="Normal" w:uiPriority="0" w:qFormat="1"/>
     <w:lsdException w:name="heading 1" w:uiPriority="9" w:qFormat="1"/>
     <w:lsdException w:name="heading 2" w:semiHidden="1" w:uiPriority="9" w:unhideWhenUsed="1" w:qFormat="1"/>
@@ -685,7 +3610,6 @@
     <w:lsdException w:name="HTML Sample" w:semiHidden="1" w:unhideWhenUsed="1"/>
     <w:lsdException w:name="HTML Typewriter" w:semiHidden="1" w:unhideWhenUsed="1"/>
     <w:lsdException w:name="HTML Variable" w:semiHidden="1" w:unhideWhenUsed="1"/>
-    <w:lsdException w:name="Normal Table" w:semiHidden="1" w:unhideWhenUsed="1"/>
     <w:lsdException w:name="annotation subject" w:semiHidden="1" w:unhideWhenUsed="1"/>
     <w:lsdException w:name="No List" w:semiHidden="1" w:unhideWhenUsed="1"/>
     <w:lsdException w:name="Outline List 1" w:semiHidden="1" w:unhideWhenUsed="1"/>
@@ -729,10 +3653,8 @@
     <w:lsdException w:name="Table Elegant" w:semiHidden="1" w:unhideWhenUsed="1"/>
     <w:lsdException w:name="Table Professional" w:semiHidden="1" w:unhideWhenUsed="1"/>
     <w:lsdException w:name="Table Subtle 1" w:semiHidden="1" w:unhideWhenUsed="1"/>
-    <w:lsdException w:name="Table Subtle 2" w:semiHidden="1" w:unhideWhenUsed="1"/>
     <w:lsdException w:name="Table Web 1" w:semiHidden="1" w:unhideWhenUsed="1"/>
     <w:lsdException w:name="Table Web 2" w:semiHidden="1" w:unhideWhenUsed="1"/>
-    <w:lsdException w:name="Table Web 3" w:semiHidden="1" w:unhideWhenUsed="1"/>
     <w:lsdException w:name="Balloon Text" w:semiHidden="1" w:unhideWhenUsed="1"/>
     <w:lsdException w:name="Table Grid" w:uiPriority="39"/>
     <w:lsdException w:name="Table Theme" w:semiHidden="1" w:unhideWhenUsed="1"/>
@@ -951,6 +3873,10 @@
     <w:lsdException w:name="List Table 5 Dark Accent 6" w:uiPriority="50"/>
     <w:lsdException w:name="List Table 6 Colorful Accent 6" w:uiPriority="51"/>
     <w:lsdException w:name="List Table 7 Colorful Accent 6" w:uiPriority="52"/>
+    <w:lsdException w:name="Mention" w:semiHidden="1" w:unhideWhenUsed="1"/>
+    <w:lsdException w:name="Smart Hyperlink" w:semiHidden="1" w:unhideWhenUsed="1"/>
+    <w:lsdException w:name="Hashtag" w:semiHidden="1" w:unhideWhenUsed="1"/>
+    <w:lsdException w:name="Unresolved Mention" w:semiHidden="1" w:unhideWhenUsed="1"/>
   </w:latentStyles>
   <w:style w:type="paragraph" w:default="1" w:styleId="Normal">
     <w:name w:val="Normal"/>

</xml_diff>

<commit_message>
Chức năng Undo dùng Stack
</commit_message>
<xml_diff>
--- a/BÁO CÁO TIẾN TRÌNH ỨNG DỤNG STACK ĐỂ UNDO VÀO GAME CARO.docx
+++ b/BÁO CÁO TIẾN TRÌNH ỨNG DỤNG STACK ĐỂ UNDO VÀO GAME CARO.docx
@@ -1,6 +1,6 @@
 
 <file path=word/document.xml><?xml version="1.0" encoding="utf-8"?>
-<w:document xmlns:wpc="http://schemas.microsoft.com/office/word/2010/wordprocessingCanvas" xmlns:cx="http://schemas.microsoft.com/office/drawing/2014/chartex" xmlns:mc="http://schemas.openxmlformats.org/markup-compatibility/2006" xmlns:o="urn:schemas-microsoft-com:office:office" xmlns:r="http://schemas.openxmlformats.org/officeDocument/2006/relationships" xmlns:m="http://schemas.openxmlformats.org/officeDocument/2006/math" xmlns:v="urn:schemas-microsoft-com:vml" xmlns:wp14="http://schemas.microsoft.com/office/word/2010/wordprocessingDrawing" xmlns:wp="http://schemas.openxmlformats.org/drawingml/2006/wordprocessingDrawing" xmlns:w10="urn:schemas-microsoft-com:office:word" xmlns:w="http://schemas.openxmlformats.org/wordprocessingml/2006/main" xmlns:w14="http://schemas.microsoft.com/office/word/2010/wordml" xmlns:w15="http://schemas.microsoft.com/office/word/2012/wordml" xmlns:w16se="http://schemas.microsoft.com/office/word/2015/wordml/symex" xmlns:wpg="http://schemas.microsoft.com/office/word/2010/wordprocessingGroup" xmlns:wpi="http://schemas.microsoft.com/office/word/2010/wordprocessingInk" xmlns:wne="http://schemas.microsoft.com/office/word/2006/wordml" xmlns:wps="http://schemas.microsoft.com/office/word/2010/wordprocessingShape" mc:Ignorable="w14 w15 w16se wp14">
+<w:document xmlns:wpc="http://schemas.microsoft.com/office/word/2010/wordprocessingCanvas" xmlns:cx="http://schemas.microsoft.com/office/drawing/2014/chartex" xmlns:cx1="http://schemas.microsoft.com/office/drawing/2015/9/8/chartex" xmlns:cx2="http://schemas.microsoft.com/office/drawing/2015/10/21/chartex" xmlns:cx3="http://schemas.microsoft.com/office/drawing/2016/5/9/chartex" xmlns:cx4="http://schemas.microsoft.com/office/drawing/2016/5/10/chartex" xmlns:cx5="http://schemas.microsoft.com/office/drawing/2016/5/11/chartex" xmlns:cx6="http://schemas.microsoft.com/office/drawing/2016/5/12/chartex" xmlns:cx7="http://schemas.microsoft.com/office/drawing/2016/5/13/chartex" xmlns:cx8="http://schemas.microsoft.com/office/drawing/2016/5/14/chartex" xmlns:mc="http://schemas.openxmlformats.org/markup-compatibility/2006" xmlns:aink="http://schemas.microsoft.com/office/drawing/2016/ink" xmlns:am3d="http://schemas.microsoft.com/office/drawing/2017/model3d" xmlns:o="urn:schemas-microsoft-com:office:office" xmlns:r="http://schemas.openxmlformats.org/officeDocument/2006/relationships" xmlns:m="http://schemas.openxmlformats.org/officeDocument/2006/math" xmlns:v="urn:schemas-microsoft-com:vml" xmlns:wp14="http://schemas.microsoft.com/office/word/2010/wordprocessingDrawing" xmlns:wp="http://schemas.openxmlformats.org/drawingml/2006/wordprocessingDrawing" xmlns:w10="urn:schemas-microsoft-com:office:word" xmlns:w="http://schemas.openxmlformats.org/wordprocessingml/2006/main" xmlns:w14="http://schemas.microsoft.com/office/word/2010/wordml" xmlns:w15="http://schemas.microsoft.com/office/word/2012/wordml" xmlns:w16cid="http://schemas.microsoft.com/office/word/2016/wordml/cid" xmlns:w16se="http://schemas.microsoft.com/office/word/2015/wordml/symex" xmlns:wpg="http://schemas.microsoft.com/office/word/2010/wordprocessingGroup" xmlns:wpi="http://schemas.microsoft.com/office/word/2010/wordprocessingInk" xmlns:wne="http://schemas.microsoft.com/office/word/2006/wordml" xmlns:wps="http://schemas.microsoft.com/office/word/2010/wordprocessingShape" mc:Ignorable="w14 w15 w16se w16cid wp14">
   <w:body>
     <w:p>
       <w:pPr>
@@ -59,7 +59,115 @@
           <w:sz w:val="32"/>
           <w:szCs w:val="32"/>
         </w:rPr>
-        <w:t>Thiết kế bố cục giao diện và anchor</w:t>
+        <w:t xml:space="preserve">Thiết </w:t>
+      </w:r>
+      <w:proofErr w:type="spellStart"/>
+      <w:r>
+        <w:rPr>
+          <w:b/>
+          <w:sz w:val="32"/>
+          <w:szCs w:val="32"/>
+        </w:rPr>
+        <w:t>kế</w:t>
+      </w:r>
+      <w:proofErr w:type="spellEnd"/>
+      <w:r>
+        <w:rPr>
+          <w:b/>
+          <w:sz w:val="32"/>
+          <w:szCs w:val="32"/>
+        </w:rPr>
+        <w:t xml:space="preserve"> </w:t>
+      </w:r>
+      <w:proofErr w:type="spellStart"/>
+      <w:r>
+        <w:rPr>
+          <w:b/>
+          <w:sz w:val="32"/>
+          <w:szCs w:val="32"/>
+        </w:rPr>
+        <w:t>bố</w:t>
+      </w:r>
+      <w:proofErr w:type="spellEnd"/>
+      <w:r>
+        <w:rPr>
+          <w:b/>
+          <w:sz w:val="32"/>
+          <w:szCs w:val="32"/>
+        </w:rPr>
+        <w:t xml:space="preserve"> </w:t>
+      </w:r>
+      <w:proofErr w:type="spellStart"/>
+      <w:r>
+        <w:rPr>
+          <w:b/>
+          <w:sz w:val="32"/>
+          <w:szCs w:val="32"/>
+        </w:rPr>
+        <w:t>cục</w:t>
+      </w:r>
+      <w:proofErr w:type="spellEnd"/>
+      <w:r>
+        <w:rPr>
+          <w:b/>
+          <w:sz w:val="32"/>
+          <w:szCs w:val="32"/>
+        </w:rPr>
+        <w:t xml:space="preserve"> </w:t>
+      </w:r>
+      <w:proofErr w:type="spellStart"/>
+      <w:r>
+        <w:rPr>
+          <w:b/>
+          <w:sz w:val="32"/>
+          <w:szCs w:val="32"/>
+        </w:rPr>
+        <w:t>giao</w:t>
+      </w:r>
+      <w:proofErr w:type="spellEnd"/>
+      <w:r>
+        <w:rPr>
+          <w:b/>
+          <w:sz w:val="32"/>
+          <w:szCs w:val="32"/>
+        </w:rPr>
+        <w:t xml:space="preserve"> </w:t>
+      </w:r>
+      <w:proofErr w:type="spellStart"/>
+      <w:r>
+        <w:rPr>
+          <w:b/>
+          <w:sz w:val="32"/>
+          <w:szCs w:val="32"/>
+        </w:rPr>
+        <w:t>diện</w:t>
+      </w:r>
+      <w:proofErr w:type="spellEnd"/>
+      <w:r>
+        <w:rPr>
+          <w:b/>
+          <w:sz w:val="32"/>
+          <w:szCs w:val="32"/>
+        </w:rPr>
+        <w:t xml:space="preserve"> </w:t>
+      </w:r>
+      <w:proofErr w:type="spellStart"/>
+      <w:r>
+        <w:rPr>
+          <w:b/>
+          <w:sz w:val="32"/>
+          <w:szCs w:val="32"/>
+        </w:rPr>
+        <w:t>và</w:t>
+      </w:r>
+      <w:proofErr w:type="spellEnd"/>
+      <w:r>
+        <w:rPr>
+          <w:b/>
+          <w:sz w:val="32"/>
+          <w:szCs w:val="32"/>
+        </w:rPr>
+        <w:t xml:space="preserve"> anchor</w:t>
       </w:r>
     </w:p>
     <w:p>
@@ -70,8 +178,45 @@
           <w:numId w:val="1"/>
         </w:numPr>
       </w:pPr>
-      <w:r>
-        <w:t>Sử dụng panel chưa các control trong game.</w:t>
+      <w:proofErr w:type="spellStart"/>
+      <w:r>
+        <w:t>Sử</w:t>
+      </w:r>
+      <w:proofErr w:type="spellEnd"/>
+      <w:r>
+        <w:t xml:space="preserve"> </w:t>
+      </w:r>
+      <w:proofErr w:type="spellStart"/>
+      <w:r>
+        <w:t>dụng</w:t>
+      </w:r>
+      <w:proofErr w:type="spellEnd"/>
+      <w:r>
+        <w:t xml:space="preserve"> panel </w:t>
+      </w:r>
+      <w:proofErr w:type="spellStart"/>
+      <w:r>
+        <w:t>chưa</w:t>
+      </w:r>
+      <w:proofErr w:type="spellEnd"/>
+      <w:r>
+        <w:t xml:space="preserve"> </w:t>
+      </w:r>
+      <w:proofErr w:type="spellStart"/>
+      <w:r>
+        <w:t>các</w:t>
+      </w:r>
+      <w:proofErr w:type="spellEnd"/>
+      <w:r>
+        <w:t xml:space="preserve"> control </w:t>
+      </w:r>
+      <w:proofErr w:type="spellStart"/>
+      <w:r>
+        <w:t>trong</w:t>
+      </w:r>
+      <w:proofErr w:type="spellEnd"/>
+      <w:r>
+        <w:t xml:space="preserve"> game.</w:t>
       </w:r>
     </w:p>
     <w:p>
@@ -82,8 +227,85 @@
           <w:numId w:val="1"/>
         </w:numPr>
       </w:pPr>
-      <w:r>
-        <w:t>Sử dụng picturebox để chèn hình nên game vào bàn cờ.</w:t>
+      <w:proofErr w:type="spellStart"/>
+      <w:r>
+        <w:t>Sử</w:t>
+      </w:r>
+      <w:proofErr w:type="spellEnd"/>
+      <w:r>
+        <w:t xml:space="preserve"> </w:t>
+      </w:r>
+      <w:proofErr w:type="spellStart"/>
+      <w:r>
+        <w:t>dụng</w:t>
+      </w:r>
+      <w:proofErr w:type="spellEnd"/>
+      <w:r>
+        <w:t xml:space="preserve"> </w:t>
+      </w:r>
+      <w:proofErr w:type="spellStart"/>
+      <w:r>
+        <w:t>picturebox</w:t>
+      </w:r>
+      <w:proofErr w:type="spellEnd"/>
+      <w:r>
+        <w:t xml:space="preserve"> </w:t>
+      </w:r>
+      <w:proofErr w:type="spellStart"/>
+      <w:r>
+        <w:t>để</w:t>
+      </w:r>
+      <w:proofErr w:type="spellEnd"/>
+      <w:r>
+        <w:t xml:space="preserve"> </w:t>
+      </w:r>
+      <w:proofErr w:type="spellStart"/>
+      <w:r>
+        <w:t>chèn</w:t>
+      </w:r>
+      <w:proofErr w:type="spellEnd"/>
+      <w:r>
+        <w:t xml:space="preserve"> </w:t>
+      </w:r>
+      <w:proofErr w:type="spellStart"/>
+      <w:r>
+        <w:t>hình</w:t>
+      </w:r>
+      <w:proofErr w:type="spellEnd"/>
+      <w:r>
+        <w:t xml:space="preserve"> </w:t>
+      </w:r>
+      <w:proofErr w:type="spellStart"/>
+      <w:r>
+        <w:t>nên</w:t>
+      </w:r>
+      <w:proofErr w:type="spellEnd"/>
+      <w:r>
+        <w:t xml:space="preserve"> game </w:t>
+      </w:r>
+      <w:proofErr w:type="spellStart"/>
+      <w:r>
+        <w:t>vào</w:t>
+      </w:r>
+      <w:proofErr w:type="spellEnd"/>
+      <w:r>
+        <w:t xml:space="preserve"> </w:t>
+      </w:r>
+      <w:proofErr w:type="spellStart"/>
+      <w:r>
+        <w:t>bàn</w:t>
+      </w:r>
+      <w:proofErr w:type="spellEnd"/>
+      <w:r>
+        <w:t xml:space="preserve"> </w:t>
+      </w:r>
+      <w:proofErr w:type="spellStart"/>
+      <w:r>
+        <w:t>cờ</w:t>
+      </w:r>
+      <w:proofErr w:type="spellEnd"/>
+      <w:r>
+        <w:t>.</w:t>
       </w:r>
     </w:p>
     <w:p>
@@ -94,9 +316,112 @@
           <w:numId w:val="1"/>
         </w:numPr>
       </w:pPr>
-      <w:r>
-        <w:t>Dùng textbox hiện thị tên và địa chỉ ip để kết nói mạng lan.</w:t>
-      </w:r>
+      <w:proofErr w:type="spellStart"/>
+      <w:r>
+        <w:t>Dùng</w:t>
+      </w:r>
+      <w:proofErr w:type="spellEnd"/>
+      <w:r>
+        <w:t xml:space="preserve"> textbox </w:t>
+      </w:r>
+      <w:proofErr w:type="spellStart"/>
+      <w:r>
+        <w:t>hiện</w:t>
+      </w:r>
+      <w:proofErr w:type="spellEnd"/>
+      <w:r>
+        <w:t xml:space="preserve"> </w:t>
+      </w:r>
+      <w:proofErr w:type="spellStart"/>
+      <w:r>
+        <w:t>thị</w:t>
+      </w:r>
+      <w:proofErr w:type="spellEnd"/>
+      <w:r>
+        <w:t xml:space="preserve"> </w:t>
+      </w:r>
+      <w:proofErr w:type="spellStart"/>
+      <w:r>
+        <w:t>tên</w:t>
+      </w:r>
+      <w:proofErr w:type="spellEnd"/>
+      <w:r>
+        <w:t xml:space="preserve"> </w:t>
+      </w:r>
+      <w:proofErr w:type="spellStart"/>
+      <w:r>
+        <w:t>và</w:t>
+      </w:r>
+      <w:proofErr w:type="spellEnd"/>
+      <w:r>
+        <w:t xml:space="preserve"> </w:t>
+      </w:r>
+      <w:proofErr w:type="spellStart"/>
+      <w:r>
+        <w:t>địa</w:t>
+      </w:r>
+      <w:proofErr w:type="spellEnd"/>
+      <w:r>
+        <w:t xml:space="preserve"> </w:t>
+      </w:r>
+      <w:proofErr w:type="spellStart"/>
+      <w:r>
+        <w:t>chỉ</w:t>
+      </w:r>
+      <w:proofErr w:type="spellEnd"/>
+      <w:r>
+        <w:t xml:space="preserve"> </w:t>
+      </w:r>
+      <w:proofErr w:type="spellStart"/>
+      <w:r>
+        <w:t>ip</w:t>
+      </w:r>
+      <w:proofErr w:type="spellEnd"/>
+      <w:r>
+        <w:t xml:space="preserve"> </w:t>
+      </w:r>
+      <w:proofErr w:type="spellStart"/>
+      <w:r>
+        <w:t>để</w:t>
+      </w:r>
+      <w:proofErr w:type="spellEnd"/>
+      <w:r>
+        <w:t xml:space="preserve"> </w:t>
+      </w:r>
+      <w:proofErr w:type="spellStart"/>
+      <w:r>
+        <w:t>kết</w:t>
+      </w:r>
+      <w:proofErr w:type="spellEnd"/>
+      <w:r>
+        <w:t xml:space="preserve"> </w:t>
+      </w:r>
+      <w:proofErr w:type="spellStart"/>
+      <w:r>
+        <w:t>nói</w:t>
+      </w:r>
+      <w:proofErr w:type="spellEnd"/>
+      <w:r>
+        <w:t xml:space="preserve"> </w:t>
+      </w:r>
+      <w:proofErr w:type="spellStart"/>
+      <w:r>
+        <w:t>mạng</w:t>
+      </w:r>
+      <w:proofErr w:type="spellEnd"/>
+      <w:r>
+        <w:t xml:space="preserve"> </w:t>
+      </w:r>
+      <w:proofErr w:type="spellStart"/>
+      <w:r>
+        <w:t>lan</w:t>
+      </w:r>
+      <w:proofErr w:type="spellEnd"/>
+      <w:r>
+        <w:t>.</w:t>
+      </w:r>
+      <w:bookmarkStart w:id="0" w:name="_GoBack"/>
+      <w:bookmarkEnd w:id="0"/>
     </w:p>
     <w:p>
       <w:pPr>
@@ -106,9 +431,83 @@
           <w:numId w:val="1"/>
         </w:numPr>
       </w:pPr>
-      <w:r>
-        <w:t>Chèn ký tự quân cờ vào bàn cờ bằng picturebox</w:t>
-      </w:r>
+      <w:proofErr w:type="spellStart"/>
+      <w:r>
+        <w:t>Chèn</w:t>
+      </w:r>
+      <w:proofErr w:type="spellEnd"/>
+      <w:r>
+        <w:t xml:space="preserve"> </w:t>
+      </w:r>
+      <w:proofErr w:type="spellStart"/>
+      <w:r>
+        <w:t>ký</w:t>
+      </w:r>
+      <w:proofErr w:type="spellEnd"/>
+      <w:r>
+        <w:t xml:space="preserve"> </w:t>
+      </w:r>
+      <w:proofErr w:type="spellStart"/>
+      <w:r>
+        <w:t>tự</w:t>
+      </w:r>
+      <w:proofErr w:type="spellEnd"/>
+      <w:r>
+        <w:t xml:space="preserve"> </w:t>
+      </w:r>
+      <w:proofErr w:type="spellStart"/>
+      <w:r>
+        <w:t>quân</w:t>
+      </w:r>
+      <w:proofErr w:type="spellEnd"/>
+      <w:r>
+        <w:t xml:space="preserve"> </w:t>
+      </w:r>
+      <w:proofErr w:type="spellStart"/>
+      <w:r>
+        <w:t>cờ</w:t>
+      </w:r>
+      <w:proofErr w:type="spellEnd"/>
+      <w:r>
+        <w:t xml:space="preserve"> </w:t>
+      </w:r>
+      <w:proofErr w:type="spellStart"/>
+      <w:r>
+        <w:t>vào</w:t>
+      </w:r>
+      <w:proofErr w:type="spellEnd"/>
+      <w:r>
+        <w:t xml:space="preserve"> </w:t>
+      </w:r>
+      <w:proofErr w:type="spellStart"/>
+      <w:r>
+        <w:t>bàn</w:t>
+      </w:r>
+      <w:proofErr w:type="spellEnd"/>
+      <w:r>
+        <w:t xml:space="preserve"> </w:t>
+      </w:r>
+      <w:proofErr w:type="spellStart"/>
+      <w:r>
+        <w:t>cờ</w:t>
+      </w:r>
+      <w:proofErr w:type="spellEnd"/>
+      <w:r>
+        <w:t xml:space="preserve"> </w:t>
+      </w:r>
+      <w:proofErr w:type="spellStart"/>
+      <w:r>
+        <w:t>bằng</w:t>
+      </w:r>
+      <w:proofErr w:type="spellEnd"/>
+      <w:r>
+        <w:t xml:space="preserve"> </w:t>
+      </w:r>
+      <w:proofErr w:type="spellStart"/>
+      <w:r>
+        <w:t>picturebox</w:t>
+      </w:r>
+      <w:proofErr w:type="spellEnd"/>
     </w:p>
     <w:p>
       <w:pPr>
@@ -125,8 +524,36 @@
           <w:sz w:val="32"/>
           <w:szCs w:val="32"/>
         </w:rPr>
-        <w:t>2.Tạo bàn cờ</w:t>
-      </w:r>
+        <w:t xml:space="preserve">2.Tạo </w:t>
+      </w:r>
+      <w:proofErr w:type="spellStart"/>
+      <w:r>
+        <w:rPr>
+          <w:b/>
+          <w:sz w:val="32"/>
+          <w:szCs w:val="32"/>
+        </w:rPr>
+        <w:t>bàn</w:t>
+      </w:r>
+      <w:proofErr w:type="spellEnd"/>
+      <w:r>
+        <w:rPr>
+          <w:b/>
+          <w:sz w:val="32"/>
+          <w:szCs w:val="32"/>
+        </w:rPr>
+        <w:t xml:space="preserve"> </w:t>
+      </w:r>
+      <w:proofErr w:type="spellStart"/>
+      <w:r>
+        <w:rPr>
+          <w:b/>
+          <w:sz w:val="32"/>
+          <w:szCs w:val="32"/>
+        </w:rPr>
+        <w:t>cờ</w:t>
+      </w:r>
+      <w:proofErr w:type="spellEnd"/>
     </w:p>
     <w:p>
       <w:pPr>
@@ -136,8 +563,213 @@
           <w:numId w:val="1"/>
         </w:numPr>
       </w:pPr>
-      <w:r>
-        <w:t>Vẽ bàn cờ bằng các button, tạo nên một khung bàn cờ hoàn thiện, do màn hình có hạn nên bàn cờ bị giới hạn với kích cỡ 19x23</w:t>
+      <w:proofErr w:type="spellStart"/>
+      <w:r>
+        <w:t>Vẽ</w:t>
+      </w:r>
+      <w:proofErr w:type="spellEnd"/>
+      <w:r>
+        <w:t xml:space="preserve"> </w:t>
+      </w:r>
+      <w:proofErr w:type="spellStart"/>
+      <w:r>
+        <w:t>bàn</w:t>
+      </w:r>
+      <w:proofErr w:type="spellEnd"/>
+      <w:r>
+        <w:t xml:space="preserve"> </w:t>
+      </w:r>
+      <w:proofErr w:type="spellStart"/>
+      <w:r>
+        <w:t>cờ</w:t>
+      </w:r>
+      <w:proofErr w:type="spellEnd"/>
+      <w:r>
+        <w:t xml:space="preserve"> </w:t>
+      </w:r>
+      <w:proofErr w:type="spellStart"/>
+      <w:r>
+        <w:t>bằng</w:t>
+      </w:r>
+      <w:proofErr w:type="spellEnd"/>
+      <w:r>
+        <w:t xml:space="preserve"> </w:t>
+      </w:r>
+      <w:proofErr w:type="spellStart"/>
+      <w:r>
+        <w:t>các</w:t>
+      </w:r>
+      <w:proofErr w:type="spellEnd"/>
+      <w:r>
+        <w:t xml:space="preserve"> button, </w:t>
+      </w:r>
+      <w:proofErr w:type="spellStart"/>
+      <w:r>
+        <w:t>tạo</w:t>
+      </w:r>
+      <w:proofErr w:type="spellEnd"/>
+      <w:r>
+        <w:t xml:space="preserve"> </w:t>
+      </w:r>
+      <w:proofErr w:type="spellStart"/>
+      <w:r>
+        <w:t>nên</w:t>
+      </w:r>
+      <w:proofErr w:type="spellEnd"/>
+      <w:r>
+        <w:t xml:space="preserve"> </w:t>
+      </w:r>
+      <w:proofErr w:type="spellStart"/>
+      <w:r>
+        <w:t>một</w:t>
+      </w:r>
+      <w:proofErr w:type="spellEnd"/>
+      <w:r>
+        <w:t xml:space="preserve"> </w:t>
+      </w:r>
+      <w:proofErr w:type="spellStart"/>
+      <w:r>
+        <w:t>khung</w:t>
+      </w:r>
+      <w:proofErr w:type="spellEnd"/>
+      <w:r>
+        <w:t xml:space="preserve"> </w:t>
+      </w:r>
+      <w:proofErr w:type="spellStart"/>
+      <w:r>
+        <w:t>bàn</w:t>
+      </w:r>
+      <w:proofErr w:type="spellEnd"/>
+      <w:r>
+        <w:t xml:space="preserve"> </w:t>
+      </w:r>
+      <w:proofErr w:type="spellStart"/>
+      <w:r>
+        <w:t>cờ</w:t>
+      </w:r>
+      <w:proofErr w:type="spellEnd"/>
+      <w:r>
+        <w:t xml:space="preserve"> </w:t>
+      </w:r>
+      <w:proofErr w:type="spellStart"/>
+      <w:r>
+        <w:t>hoàn</w:t>
+      </w:r>
+      <w:proofErr w:type="spellEnd"/>
+      <w:r>
+        <w:t xml:space="preserve"> </w:t>
+      </w:r>
+      <w:proofErr w:type="spellStart"/>
+      <w:r>
+        <w:t>thiện</w:t>
+      </w:r>
+      <w:proofErr w:type="spellEnd"/>
+      <w:r>
+        <w:t xml:space="preserve">, do </w:t>
+      </w:r>
+      <w:proofErr w:type="spellStart"/>
+      <w:r>
+        <w:t>màn</w:t>
+      </w:r>
+      <w:proofErr w:type="spellEnd"/>
+      <w:r>
+        <w:t xml:space="preserve"> </w:t>
+      </w:r>
+      <w:proofErr w:type="spellStart"/>
+      <w:r>
+        <w:t>hình</w:t>
+      </w:r>
+      <w:proofErr w:type="spellEnd"/>
+      <w:r>
+        <w:t xml:space="preserve"> </w:t>
+      </w:r>
+      <w:proofErr w:type="spellStart"/>
+      <w:r>
+        <w:t>có</w:t>
+      </w:r>
+      <w:proofErr w:type="spellEnd"/>
+      <w:r>
+        <w:t xml:space="preserve"> </w:t>
+      </w:r>
+      <w:proofErr w:type="spellStart"/>
+      <w:r>
+        <w:t>hạn</w:t>
+      </w:r>
+      <w:proofErr w:type="spellEnd"/>
+      <w:r>
+        <w:t xml:space="preserve"> </w:t>
+      </w:r>
+      <w:proofErr w:type="spellStart"/>
+      <w:r>
+        <w:t>nên</w:t>
+      </w:r>
+      <w:proofErr w:type="spellEnd"/>
+      <w:r>
+        <w:t xml:space="preserve"> </w:t>
+      </w:r>
+      <w:proofErr w:type="spellStart"/>
+      <w:r>
+        <w:t>bàn</w:t>
+      </w:r>
+      <w:proofErr w:type="spellEnd"/>
+      <w:r>
+        <w:t xml:space="preserve"> </w:t>
+      </w:r>
+      <w:proofErr w:type="spellStart"/>
+      <w:r>
+        <w:t>cờ</w:t>
+      </w:r>
+      <w:proofErr w:type="spellEnd"/>
+      <w:r>
+        <w:t xml:space="preserve"> </w:t>
+      </w:r>
+      <w:proofErr w:type="spellStart"/>
+      <w:r>
+        <w:t>bị</w:t>
+      </w:r>
+      <w:proofErr w:type="spellEnd"/>
+      <w:r>
+        <w:t xml:space="preserve"> </w:t>
+      </w:r>
+      <w:proofErr w:type="spellStart"/>
+      <w:r>
+        <w:t>giới</w:t>
+      </w:r>
+      <w:proofErr w:type="spellEnd"/>
+      <w:r>
+        <w:t xml:space="preserve"> </w:t>
+      </w:r>
+      <w:proofErr w:type="spellStart"/>
+      <w:r>
+        <w:t>hạn</w:t>
+      </w:r>
+      <w:proofErr w:type="spellEnd"/>
+      <w:r>
+        <w:t xml:space="preserve"> </w:t>
+      </w:r>
+      <w:proofErr w:type="spellStart"/>
+      <w:r>
+        <w:t>với</w:t>
+      </w:r>
+      <w:proofErr w:type="spellEnd"/>
+      <w:r>
+        <w:t xml:space="preserve"> </w:t>
+      </w:r>
+      <w:proofErr w:type="spellStart"/>
+      <w:r>
+        <w:t>kích</w:t>
+      </w:r>
+      <w:proofErr w:type="spellEnd"/>
+      <w:r>
+        <w:t xml:space="preserve"> </w:t>
+      </w:r>
+      <w:proofErr w:type="spellStart"/>
+      <w:r>
+        <w:t>cỡ</w:t>
+      </w:r>
+      <w:proofErr w:type="spellEnd"/>
+      <w:r>
+        <w:t xml:space="preserve"> 19x23</w:t>
       </w:r>
     </w:p>
     <w:p>
@@ -148,8 +780,173 @@
           <w:numId w:val="1"/>
         </w:numPr>
       </w:pPr>
-      <w:r>
-        <w:t xml:space="preserve">Dùng 1 class Const để chứa các thông số của bàn cờ như chiều rộng, chiều cao của 1 nước đánh, số ô của 1 bàn cờ. </w:t>
+      <w:proofErr w:type="spellStart"/>
+      <w:r>
+        <w:t>Dùng</w:t>
+      </w:r>
+      <w:proofErr w:type="spellEnd"/>
+      <w:r>
+        <w:t xml:space="preserve"> 1 class Const </w:t>
+      </w:r>
+      <w:proofErr w:type="spellStart"/>
+      <w:r>
+        <w:t>để</w:t>
+      </w:r>
+      <w:proofErr w:type="spellEnd"/>
+      <w:r>
+        <w:t xml:space="preserve"> </w:t>
+      </w:r>
+      <w:proofErr w:type="spellStart"/>
+      <w:r>
+        <w:t>chứa</w:t>
+      </w:r>
+      <w:proofErr w:type="spellEnd"/>
+      <w:r>
+        <w:t xml:space="preserve"> </w:t>
+      </w:r>
+      <w:proofErr w:type="spellStart"/>
+      <w:r>
+        <w:t>các</w:t>
+      </w:r>
+      <w:proofErr w:type="spellEnd"/>
+      <w:r>
+        <w:t xml:space="preserve"> </w:t>
+      </w:r>
+      <w:proofErr w:type="spellStart"/>
+      <w:r>
+        <w:t>thông</w:t>
+      </w:r>
+      <w:proofErr w:type="spellEnd"/>
+      <w:r>
+        <w:t xml:space="preserve"> </w:t>
+      </w:r>
+      <w:proofErr w:type="spellStart"/>
+      <w:r>
+        <w:t>số</w:t>
+      </w:r>
+      <w:proofErr w:type="spellEnd"/>
+      <w:r>
+        <w:t xml:space="preserve"> </w:t>
+      </w:r>
+      <w:proofErr w:type="spellStart"/>
+      <w:r>
+        <w:t>của</w:t>
+      </w:r>
+      <w:proofErr w:type="spellEnd"/>
+      <w:r>
+        <w:t xml:space="preserve"> </w:t>
+      </w:r>
+      <w:proofErr w:type="spellStart"/>
+      <w:r>
+        <w:t>bàn</w:t>
+      </w:r>
+      <w:proofErr w:type="spellEnd"/>
+      <w:r>
+        <w:t xml:space="preserve"> </w:t>
+      </w:r>
+      <w:proofErr w:type="spellStart"/>
+      <w:r>
+        <w:t>cờ</w:t>
+      </w:r>
+      <w:proofErr w:type="spellEnd"/>
+      <w:r>
+        <w:t xml:space="preserve"> </w:t>
+      </w:r>
+      <w:proofErr w:type="spellStart"/>
+      <w:r>
+        <w:t>như</w:t>
+      </w:r>
+      <w:proofErr w:type="spellEnd"/>
+      <w:r>
+        <w:t xml:space="preserve"> </w:t>
+      </w:r>
+      <w:proofErr w:type="spellStart"/>
+      <w:r>
+        <w:t>chiều</w:t>
+      </w:r>
+      <w:proofErr w:type="spellEnd"/>
+      <w:r>
+        <w:t xml:space="preserve"> </w:t>
+      </w:r>
+      <w:proofErr w:type="spellStart"/>
+      <w:r>
+        <w:t>rộng</w:t>
+      </w:r>
+      <w:proofErr w:type="spellEnd"/>
+      <w:r>
+        <w:t xml:space="preserve">, </w:t>
+      </w:r>
+      <w:proofErr w:type="spellStart"/>
+      <w:r>
+        <w:t>chiều</w:t>
+      </w:r>
+      <w:proofErr w:type="spellEnd"/>
+      <w:r>
+        <w:t xml:space="preserve"> </w:t>
+      </w:r>
+      <w:proofErr w:type="spellStart"/>
+      <w:r>
+        <w:t>cao</w:t>
+      </w:r>
+      <w:proofErr w:type="spellEnd"/>
+      <w:r>
+        <w:t xml:space="preserve"> </w:t>
+      </w:r>
+      <w:proofErr w:type="spellStart"/>
+      <w:r>
+        <w:t>của</w:t>
+      </w:r>
+      <w:proofErr w:type="spellEnd"/>
+      <w:r>
+        <w:t xml:space="preserve"> 1 </w:t>
+      </w:r>
+      <w:proofErr w:type="spellStart"/>
+      <w:r>
+        <w:t>nước</w:t>
+      </w:r>
+      <w:proofErr w:type="spellEnd"/>
+      <w:r>
+        <w:t xml:space="preserve"> </w:t>
+      </w:r>
+      <w:proofErr w:type="spellStart"/>
+      <w:r>
+        <w:t>đánh</w:t>
+      </w:r>
+      <w:proofErr w:type="spellEnd"/>
+      <w:r>
+        <w:t xml:space="preserve">, </w:t>
+      </w:r>
+      <w:proofErr w:type="spellStart"/>
+      <w:r>
+        <w:t>số</w:t>
+      </w:r>
+      <w:proofErr w:type="spellEnd"/>
+      <w:r>
+        <w:t xml:space="preserve"> ô </w:t>
+      </w:r>
+      <w:proofErr w:type="spellStart"/>
+      <w:r>
+        <w:t>của</w:t>
+      </w:r>
+      <w:proofErr w:type="spellEnd"/>
+      <w:r>
+        <w:t xml:space="preserve"> 1 </w:t>
+      </w:r>
+      <w:proofErr w:type="spellStart"/>
+      <w:r>
+        <w:t>bàn</w:t>
+      </w:r>
+      <w:proofErr w:type="spellEnd"/>
+      <w:r>
+        <w:t xml:space="preserve"> </w:t>
+      </w:r>
+      <w:proofErr w:type="spellStart"/>
+      <w:r>
+        <w:t>cờ</w:t>
+      </w:r>
+      <w:proofErr w:type="spellEnd"/>
+      <w:r>
+        <w:t xml:space="preserve">. </w:t>
       </w:r>
     </w:p>
     <w:p>
@@ -160,9 +957,99 @@
           <w:numId w:val="1"/>
         </w:numPr>
       </w:pPr>
-      <w:r>
-        <w:t>Nhìn chung về mặt bố cục bàn cờ cơ bản hoàn thành</w:t>
-      </w:r>
+      <w:proofErr w:type="spellStart"/>
+      <w:r>
+        <w:t>Nhìn</w:t>
+      </w:r>
+      <w:proofErr w:type="spellEnd"/>
+      <w:r>
+        <w:t xml:space="preserve"> </w:t>
+      </w:r>
+      <w:proofErr w:type="spellStart"/>
+      <w:r>
+        <w:t>chung</w:t>
+      </w:r>
+      <w:proofErr w:type="spellEnd"/>
+      <w:r>
+        <w:t xml:space="preserve"> </w:t>
+      </w:r>
+      <w:proofErr w:type="spellStart"/>
+      <w:r>
+        <w:t>về</w:t>
+      </w:r>
+      <w:proofErr w:type="spellEnd"/>
+      <w:r>
+        <w:t xml:space="preserve"> </w:t>
+      </w:r>
+      <w:proofErr w:type="spellStart"/>
+      <w:r>
+        <w:t>mặt</w:t>
+      </w:r>
+      <w:proofErr w:type="spellEnd"/>
+      <w:r>
+        <w:t xml:space="preserve"> </w:t>
+      </w:r>
+      <w:proofErr w:type="spellStart"/>
+      <w:r>
+        <w:t>bố</w:t>
+      </w:r>
+      <w:proofErr w:type="spellEnd"/>
+      <w:r>
+        <w:t xml:space="preserve"> </w:t>
+      </w:r>
+      <w:proofErr w:type="spellStart"/>
+      <w:r>
+        <w:t>cục</w:t>
+      </w:r>
+      <w:proofErr w:type="spellEnd"/>
+      <w:r>
+        <w:t xml:space="preserve"> </w:t>
+      </w:r>
+      <w:proofErr w:type="spellStart"/>
+      <w:r>
+        <w:t>bàn</w:t>
+      </w:r>
+      <w:proofErr w:type="spellEnd"/>
+      <w:r>
+        <w:t xml:space="preserve"> </w:t>
+      </w:r>
+      <w:proofErr w:type="spellStart"/>
+      <w:r>
+        <w:t>cờ</w:t>
+      </w:r>
+      <w:proofErr w:type="spellEnd"/>
+      <w:r>
+        <w:t xml:space="preserve"> </w:t>
+      </w:r>
+      <w:proofErr w:type="spellStart"/>
+      <w:r>
+        <w:t>cơ</w:t>
+      </w:r>
+      <w:proofErr w:type="spellEnd"/>
+      <w:r>
+        <w:t xml:space="preserve"> </w:t>
+      </w:r>
+      <w:proofErr w:type="spellStart"/>
+      <w:r>
+        <w:t>bản</w:t>
+      </w:r>
+      <w:proofErr w:type="spellEnd"/>
+      <w:r>
+        <w:t xml:space="preserve"> </w:t>
+      </w:r>
+      <w:proofErr w:type="spellStart"/>
+      <w:r>
+        <w:t>hoàn</w:t>
+      </w:r>
+      <w:proofErr w:type="spellEnd"/>
+      <w:r>
+        <w:t xml:space="preserve"> </w:t>
+      </w:r>
+      <w:proofErr w:type="spellStart"/>
+      <w:r>
+        <w:t>thành</w:t>
+      </w:r>
+      <w:proofErr w:type="spellEnd"/>
     </w:p>
     <w:p>
       <w:pPr>
@@ -181,6 +1068,7 @@
         </w:rPr>
         <w:t xml:space="preserve">3. </w:t>
       </w:r>
+      <w:proofErr w:type="spellStart"/>
       <w:r>
         <w:rPr>
           <w:b/>
@@ -195,16 +1083,138 @@
           <w:sz w:val="36"/>
           <w:szCs w:val="36"/>
         </w:rPr>
-        <w:t>ạo ra 2 người chơi</w:t>
-      </w:r>
+        <w:t>ạo</w:t>
+      </w:r>
+      <w:proofErr w:type="spellEnd"/>
+      <w:r>
+        <w:rPr>
+          <w:b/>
+          <w:sz w:val="36"/>
+          <w:szCs w:val="36"/>
+        </w:rPr>
+        <w:t xml:space="preserve"> ra 2 </w:t>
+      </w:r>
+      <w:proofErr w:type="spellStart"/>
+      <w:r>
+        <w:rPr>
+          <w:b/>
+          <w:sz w:val="36"/>
+          <w:szCs w:val="36"/>
+        </w:rPr>
+        <w:t>người</w:t>
+      </w:r>
+      <w:proofErr w:type="spellEnd"/>
+      <w:r>
+        <w:rPr>
+          <w:b/>
+          <w:sz w:val="36"/>
+          <w:szCs w:val="36"/>
+        </w:rPr>
+        <w:t xml:space="preserve"> </w:t>
+      </w:r>
+      <w:proofErr w:type="spellStart"/>
+      <w:r>
+        <w:rPr>
+          <w:b/>
+          <w:sz w:val="36"/>
+          <w:szCs w:val="36"/>
+        </w:rPr>
+        <w:t>chơi</w:t>
+      </w:r>
+      <w:proofErr w:type="spellEnd"/>
     </w:p>
     <w:p>
       <w:pPr>
         <w:ind w:left="720"/>
       </w:pPr>
       <w:r>
-        <w:t>-      dùng hàm truyền vào ô textbox tên người chơi và picturebox ký hiệu</w:t>
-      </w:r>
+        <w:t xml:space="preserve">-      </w:t>
+      </w:r>
+      <w:proofErr w:type="spellStart"/>
+      <w:r>
+        <w:t>dùng</w:t>
+      </w:r>
+      <w:proofErr w:type="spellEnd"/>
+      <w:r>
+        <w:t xml:space="preserve"> </w:t>
+      </w:r>
+      <w:proofErr w:type="spellStart"/>
+      <w:r>
+        <w:t>hàm</w:t>
+      </w:r>
+      <w:proofErr w:type="spellEnd"/>
+      <w:r>
+        <w:t xml:space="preserve"> </w:t>
+      </w:r>
+      <w:proofErr w:type="spellStart"/>
+      <w:r>
+        <w:t>truyền</w:t>
+      </w:r>
+      <w:proofErr w:type="spellEnd"/>
+      <w:r>
+        <w:t xml:space="preserve"> </w:t>
+      </w:r>
+      <w:proofErr w:type="spellStart"/>
+      <w:r>
+        <w:t>vào</w:t>
+      </w:r>
+      <w:proofErr w:type="spellEnd"/>
+      <w:r>
+        <w:t xml:space="preserve"> ô textbox </w:t>
+      </w:r>
+      <w:proofErr w:type="spellStart"/>
+      <w:r>
+        <w:t>tên</w:t>
+      </w:r>
+      <w:proofErr w:type="spellEnd"/>
+      <w:r>
+        <w:t xml:space="preserve"> </w:t>
+      </w:r>
+      <w:proofErr w:type="spellStart"/>
+      <w:r>
+        <w:t>người</w:t>
+      </w:r>
+      <w:proofErr w:type="spellEnd"/>
+      <w:r>
+        <w:t xml:space="preserve"> </w:t>
+      </w:r>
+      <w:proofErr w:type="spellStart"/>
+      <w:r>
+        <w:t>chơi</w:t>
+      </w:r>
+      <w:proofErr w:type="spellEnd"/>
+      <w:r>
+        <w:t xml:space="preserve"> </w:t>
+      </w:r>
+      <w:proofErr w:type="spellStart"/>
+      <w:r>
+        <w:t>và</w:t>
+      </w:r>
+      <w:proofErr w:type="spellEnd"/>
+      <w:r>
+        <w:t xml:space="preserve"> </w:t>
+      </w:r>
+      <w:proofErr w:type="spellStart"/>
+      <w:r>
+        <w:t>picturebox</w:t>
+      </w:r>
+      <w:proofErr w:type="spellEnd"/>
+      <w:r>
+        <w:t xml:space="preserve"> </w:t>
+      </w:r>
+      <w:proofErr w:type="spellStart"/>
+      <w:r>
+        <w:t>ký</w:t>
+      </w:r>
+      <w:proofErr w:type="spellEnd"/>
+      <w:r>
+        <w:t xml:space="preserve"> </w:t>
+      </w:r>
+      <w:proofErr w:type="spellStart"/>
+      <w:r>
+        <w:t>hiệu</w:t>
+      </w:r>
+      <w:proofErr w:type="spellEnd"/>
     </w:p>
     <w:p>
       <w:pPr>
@@ -237,7 +1247,97 @@
           <w:sz w:val="36"/>
           <w:szCs w:val="36"/>
         </w:rPr>
-        <w:t>ho phép người chơi click chọn các button</w:t>
+        <w:t xml:space="preserve">ho </w:t>
+      </w:r>
+      <w:proofErr w:type="spellStart"/>
+      <w:r>
+        <w:rPr>
+          <w:b/>
+          <w:sz w:val="36"/>
+          <w:szCs w:val="36"/>
+        </w:rPr>
+        <w:t>phép</w:t>
+      </w:r>
+      <w:proofErr w:type="spellEnd"/>
+      <w:r>
+        <w:rPr>
+          <w:b/>
+          <w:sz w:val="36"/>
+          <w:szCs w:val="36"/>
+        </w:rPr>
+        <w:t xml:space="preserve"> </w:t>
+      </w:r>
+      <w:proofErr w:type="spellStart"/>
+      <w:r>
+        <w:rPr>
+          <w:b/>
+          <w:sz w:val="36"/>
+          <w:szCs w:val="36"/>
+        </w:rPr>
+        <w:t>người</w:t>
+      </w:r>
+      <w:proofErr w:type="spellEnd"/>
+      <w:r>
+        <w:rPr>
+          <w:b/>
+          <w:sz w:val="36"/>
+          <w:szCs w:val="36"/>
+        </w:rPr>
+        <w:t xml:space="preserve"> </w:t>
+      </w:r>
+      <w:proofErr w:type="spellStart"/>
+      <w:r>
+        <w:rPr>
+          <w:b/>
+          <w:sz w:val="36"/>
+          <w:szCs w:val="36"/>
+        </w:rPr>
+        <w:t>chơi</w:t>
+      </w:r>
+      <w:proofErr w:type="spellEnd"/>
+      <w:r>
+        <w:rPr>
+          <w:b/>
+          <w:sz w:val="36"/>
+          <w:szCs w:val="36"/>
+        </w:rPr>
+        <w:t xml:space="preserve"> click </w:t>
+      </w:r>
+      <w:proofErr w:type="spellStart"/>
+      <w:r>
+        <w:rPr>
+          <w:b/>
+          <w:sz w:val="36"/>
+          <w:szCs w:val="36"/>
+        </w:rPr>
+        <w:t>chọn</w:t>
+      </w:r>
+      <w:proofErr w:type="spellEnd"/>
+      <w:r>
+        <w:rPr>
+          <w:b/>
+          <w:sz w:val="36"/>
+          <w:szCs w:val="36"/>
+        </w:rPr>
+        <w:t xml:space="preserve"> </w:t>
+      </w:r>
+      <w:proofErr w:type="spellStart"/>
+      <w:r>
+        <w:rPr>
+          <w:b/>
+          <w:sz w:val="36"/>
+          <w:szCs w:val="36"/>
+        </w:rPr>
+        <w:t>các</w:t>
+      </w:r>
+      <w:proofErr w:type="spellEnd"/>
+      <w:r>
+        <w:rPr>
+          <w:b/>
+          <w:sz w:val="36"/>
+          <w:szCs w:val="36"/>
+        </w:rPr>
+        <w:t xml:space="preserve"> button</w:t>
       </w:r>
     </w:p>
     <w:p>
@@ -245,7 +1345,55 @@
         <w:ind w:left="720"/>
       </w:pPr>
       <w:r>
-        <w:t>-      chuyền vào cho người 1 chọn picture1 click vào button</w:t>
+        <w:t xml:space="preserve">-      </w:t>
+      </w:r>
+      <w:proofErr w:type="spellStart"/>
+      <w:r>
+        <w:t>chuyền</w:t>
+      </w:r>
+      <w:proofErr w:type="spellEnd"/>
+      <w:r>
+        <w:t xml:space="preserve"> </w:t>
+      </w:r>
+      <w:proofErr w:type="spellStart"/>
+      <w:r>
+        <w:t>vào</w:t>
+      </w:r>
+      <w:proofErr w:type="spellEnd"/>
+      <w:r>
+        <w:t xml:space="preserve"> </w:t>
+      </w:r>
+      <w:proofErr w:type="spellStart"/>
+      <w:r>
+        <w:t>cho</w:t>
+      </w:r>
+      <w:proofErr w:type="spellEnd"/>
+      <w:r>
+        <w:t xml:space="preserve"> </w:t>
+      </w:r>
+      <w:proofErr w:type="spellStart"/>
+      <w:r>
+        <w:t>người</w:t>
+      </w:r>
+      <w:proofErr w:type="spellEnd"/>
+      <w:r>
+        <w:t xml:space="preserve"> 1 </w:t>
+      </w:r>
+      <w:proofErr w:type="spellStart"/>
+      <w:r>
+        <w:t>chọn</w:t>
+      </w:r>
+      <w:proofErr w:type="spellEnd"/>
+      <w:r>
+        <w:t xml:space="preserve"> picture1 click </w:t>
+      </w:r>
+      <w:proofErr w:type="spellStart"/>
+      <w:r>
+        <w:t>vào</w:t>
+      </w:r>
+      <w:proofErr w:type="spellEnd"/>
+      <w:r>
+        <w:t xml:space="preserve"> button</w:t>
       </w:r>
     </w:p>
     <w:p>
@@ -253,7 +1401,31 @@
         <w:ind w:left="720"/>
       </w:pPr>
       <w:r>
-        <w:t>-      người 2 chọn picture 2 click vào button</w:t>
+        <w:t xml:space="preserve">-      </w:t>
+      </w:r>
+      <w:proofErr w:type="spellStart"/>
+      <w:r>
+        <w:t>người</w:t>
+      </w:r>
+      <w:proofErr w:type="spellEnd"/>
+      <w:r>
+        <w:t xml:space="preserve"> 2 </w:t>
+      </w:r>
+      <w:proofErr w:type="spellStart"/>
+      <w:r>
+        <w:t>chọn</w:t>
+      </w:r>
+      <w:proofErr w:type="spellEnd"/>
+      <w:r>
+        <w:t xml:space="preserve"> picture 2 click </w:t>
+      </w:r>
+      <w:proofErr w:type="spellStart"/>
+      <w:r>
+        <w:t>vào</w:t>
+      </w:r>
+      <w:proofErr w:type="spellEnd"/>
+      <w:r>
+        <w:t xml:space="preserve"> button</w:t>
       </w:r>
     </w:p>
     <w:p>
@@ -261,7 +1433,95 @@
         <w:ind w:left="720"/>
       </w:pPr>
       <w:r>
-        <w:t>-      xử lý việc click chèn lên button đã đc đánh bằng câu lệnh if</w:t>
+        <w:t xml:space="preserve">-      </w:t>
+      </w:r>
+      <w:proofErr w:type="spellStart"/>
+      <w:r>
+        <w:t>xử</w:t>
+      </w:r>
+      <w:proofErr w:type="spellEnd"/>
+      <w:r>
+        <w:t xml:space="preserve"> </w:t>
+      </w:r>
+      <w:proofErr w:type="spellStart"/>
+      <w:r>
+        <w:t>lý</w:t>
+      </w:r>
+      <w:proofErr w:type="spellEnd"/>
+      <w:r>
+        <w:t xml:space="preserve"> </w:t>
+      </w:r>
+      <w:proofErr w:type="spellStart"/>
+      <w:r>
+        <w:t>việc</w:t>
+      </w:r>
+      <w:proofErr w:type="spellEnd"/>
+      <w:r>
+        <w:t xml:space="preserve"> click </w:t>
+      </w:r>
+      <w:proofErr w:type="spellStart"/>
+      <w:r>
+        <w:t>chèn</w:t>
+      </w:r>
+      <w:proofErr w:type="spellEnd"/>
+      <w:r>
+        <w:t xml:space="preserve"> </w:t>
+      </w:r>
+      <w:proofErr w:type="spellStart"/>
+      <w:r>
+        <w:t>lên</w:t>
+      </w:r>
+      <w:proofErr w:type="spellEnd"/>
+      <w:r>
+        <w:t xml:space="preserve"> button </w:t>
+      </w:r>
+      <w:proofErr w:type="spellStart"/>
+      <w:r>
+        <w:t>đã</w:t>
+      </w:r>
+      <w:proofErr w:type="spellEnd"/>
+      <w:r>
+        <w:t xml:space="preserve"> </w:t>
+      </w:r>
+      <w:proofErr w:type="spellStart"/>
+      <w:r>
+        <w:t>đc</w:t>
+      </w:r>
+      <w:proofErr w:type="spellEnd"/>
+      <w:r>
+        <w:t xml:space="preserve"> </w:t>
+      </w:r>
+      <w:proofErr w:type="spellStart"/>
+      <w:r>
+        <w:t>đánh</w:t>
+      </w:r>
+      <w:proofErr w:type="spellEnd"/>
+      <w:r>
+        <w:t xml:space="preserve"> </w:t>
+      </w:r>
+      <w:proofErr w:type="spellStart"/>
+      <w:r>
+        <w:t>bằng</w:t>
+      </w:r>
+      <w:proofErr w:type="spellEnd"/>
+      <w:r>
+        <w:t xml:space="preserve"> </w:t>
+      </w:r>
+      <w:proofErr w:type="spellStart"/>
+      <w:r>
+        <w:t>câu</w:t>
+      </w:r>
+      <w:proofErr w:type="spellEnd"/>
+      <w:r>
+        <w:t xml:space="preserve"> </w:t>
+      </w:r>
+      <w:proofErr w:type="spellStart"/>
+      <w:r>
+        <w:t>lệnh</w:t>
+      </w:r>
+      <w:proofErr w:type="spellEnd"/>
+      <w:r>
+        <w:t xml:space="preserve"> if</w:t>
       </w:r>
     </w:p>
     <w:p>
@@ -269,7 +1529,113 @@
         <w:ind w:left="720"/>
       </w:pPr>
       <w:r>
-        <w:t xml:space="preserve">-      xử dụng  hàm để chuyển tên và ký hiệu cho mỗi lần đánh. </w:t>
+        <w:t xml:space="preserve">-      </w:t>
+      </w:r>
+      <w:proofErr w:type="spellStart"/>
+      <w:r>
+        <w:t>xử</w:t>
+      </w:r>
+      <w:proofErr w:type="spellEnd"/>
+      <w:r>
+        <w:t xml:space="preserve"> </w:t>
+      </w:r>
+      <w:proofErr w:type="spellStart"/>
+      <w:proofErr w:type="gramStart"/>
+      <w:r>
+        <w:t>dụng</w:t>
+      </w:r>
+      <w:proofErr w:type="spellEnd"/>
+      <w:r>
+        <w:t xml:space="preserve">  </w:t>
+      </w:r>
+      <w:proofErr w:type="spellStart"/>
+      <w:r>
+        <w:t>hàm</w:t>
+      </w:r>
+      <w:proofErr w:type="spellEnd"/>
+      <w:proofErr w:type="gramEnd"/>
+      <w:r>
+        <w:t xml:space="preserve"> </w:t>
+      </w:r>
+      <w:proofErr w:type="spellStart"/>
+      <w:r>
+        <w:t>để</w:t>
+      </w:r>
+      <w:proofErr w:type="spellEnd"/>
+      <w:r>
+        <w:t xml:space="preserve"> </w:t>
+      </w:r>
+      <w:proofErr w:type="spellStart"/>
+      <w:r>
+        <w:t>chuyển</w:t>
+      </w:r>
+      <w:proofErr w:type="spellEnd"/>
+      <w:r>
+        <w:t xml:space="preserve"> </w:t>
+      </w:r>
+      <w:proofErr w:type="spellStart"/>
+      <w:r>
+        <w:t>tên</w:t>
+      </w:r>
+      <w:proofErr w:type="spellEnd"/>
+      <w:r>
+        <w:t xml:space="preserve"> </w:t>
+      </w:r>
+      <w:proofErr w:type="spellStart"/>
+      <w:r>
+        <w:t>và</w:t>
+      </w:r>
+      <w:proofErr w:type="spellEnd"/>
+      <w:r>
+        <w:t xml:space="preserve"> </w:t>
+      </w:r>
+      <w:proofErr w:type="spellStart"/>
+      <w:r>
+        <w:t>ký</w:t>
+      </w:r>
+      <w:proofErr w:type="spellEnd"/>
+      <w:r>
+        <w:t xml:space="preserve"> </w:t>
+      </w:r>
+      <w:proofErr w:type="spellStart"/>
+      <w:r>
+        <w:t>hiệu</w:t>
+      </w:r>
+      <w:proofErr w:type="spellEnd"/>
+      <w:r>
+        <w:t xml:space="preserve"> </w:t>
+      </w:r>
+      <w:proofErr w:type="spellStart"/>
+      <w:r>
+        <w:t>cho</w:t>
+      </w:r>
+      <w:proofErr w:type="spellEnd"/>
+      <w:r>
+        <w:t xml:space="preserve"> </w:t>
+      </w:r>
+      <w:proofErr w:type="spellStart"/>
+      <w:r>
+        <w:t>mỗi</w:t>
+      </w:r>
+      <w:proofErr w:type="spellEnd"/>
+      <w:r>
+        <w:t xml:space="preserve"> </w:t>
+      </w:r>
+      <w:proofErr w:type="spellStart"/>
+      <w:r>
+        <w:t>lần</w:t>
+      </w:r>
+      <w:proofErr w:type="spellEnd"/>
+      <w:r>
+        <w:t xml:space="preserve"> </w:t>
+      </w:r>
+      <w:proofErr w:type="spellStart"/>
+      <w:r>
+        <w:t>đánh</w:t>
+      </w:r>
+      <w:proofErr w:type="spellEnd"/>
+      <w:r>
+        <w:t xml:space="preserve">. </w:t>
       </w:r>
     </w:p>
     <w:p>
@@ -287,16 +1653,62 @@
           <w:sz w:val="36"/>
           <w:szCs w:val="36"/>
         </w:rPr>
-        <w:t>5.Xử lí thắng t</w:t>
-      </w:r>
+        <w:t xml:space="preserve">5.Xử </w:t>
+      </w:r>
+      <w:proofErr w:type="spellStart"/>
       <w:r>
         <w:rPr>
           <w:b/>
           <w:sz w:val="36"/>
           <w:szCs w:val="36"/>
         </w:rPr>
+        <w:t>lí</w:t>
+      </w:r>
+      <w:proofErr w:type="spellEnd"/>
+      <w:r>
+        <w:rPr>
+          <w:b/>
+          <w:sz w:val="36"/>
+          <w:szCs w:val="36"/>
+        </w:rPr>
+        <w:t xml:space="preserve"> </w:t>
+      </w:r>
+      <w:proofErr w:type="spellStart"/>
+      <w:r>
+        <w:rPr>
+          <w:b/>
+          <w:sz w:val="36"/>
+          <w:szCs w:val="36"/>
+        </w:rPr>
+        <w:t>thắng</w:t>
+      </w:r>
+      <w:proofErr w:type="spellEnd"/>
+      <w:r>
+        <w:rPr>
+          <w:b/>
+          <w:sz w:val="36"/>
+          <w:szCs w:val="36"/>
+        </w:rPr>
+        <w:t xml:space="preserve"> </w:t>
+      </w:r>
+      <w:proofErr w:type="spellStart"/>
+      <w:r>
+        <w:rPr>
+          <w:b/>
+          <w:sz w:val="36"/>
+          <w:szCs w:val="36"/>
+        </w:rPr>
+        <w:t>t</w:t>
+      </w:r>
+      <w:r>
+        <w:rPr>
+          <w:b/>
+          <w:sz w:val="36"/>
+          <w:szCs w:val="36"/>
+        </w:rPr>
         <w:t>hua</w:t>
       </w:r>
+      <w:proofErr w:type="spellEnd"/>
     </w:p>
     <w:p>
       <w:pPr>
@@ -311,15 +1723,337 @@
           <w:szCs w:val="36"/>
         </w:rPr>
       </w:pPr>
-      <w:r>
-        <w:t xml:space="preserve">Dùng ListBox lồng nhau để lưu lại vị trí các Button như 1 ma trận mảng 2 chiều, do các </w:t>
+      <w:proofErr w:type="spellStart"/>
+      <w:r>
+        <w:t>Dùng</w:t>
+      </w:r>
+      <w:proofErr w:type="spellEnd"/>
+      <w:r>
+        <w:t xml:space="preserve"> </w:t>
+      </w:r>
+      <w:proofErr w:type="spellStart"/>
+      <w:r>
+        <w:t>ListBox</w:t>
+      </w:r>
+      <w:proofErr w:type="spellEnd"/>
+      <w:r>
+        <w:t xml:space="preserve"> </w:t>
+      </w:r>
+      <w:proofErr w:type="spellStart"/>
+      <w:r>
+        <w:t>lồng</w:t>
+      </w:r>
+      <w:proofErr w:type="spellEnd"/>
+      <w:r>
+        <w:t xml:space="preserve"> </w:t>
+      </w:r>
+      <w:proofErr w:type="spellStart"/>
+      <w:r>
+        <w:t>nhau</w:t>
+      </w:r>
+      <w:proofErr w:type="spellEnd"/>
+      <w:r>
+        <w:t xml:space="preserve"> </w:t>
+      </w:r>
+      <w:proofErr w:type="spellStart"/>
+      <w:r>
+        <w:t>để</w:t>
+      </w:r>
+      <w:proofErr w:type="spellEnd"/>
+      <w:r>
+        <w:t xml:space="preserve"> </w:t>
+      </w:r>
+      <w:proofErr w:type="spellStart"/>
+      <w:r>
+        <w:t>lưu</w:t>
+      </w:r>
+      <w:proofErr w:type="spellEnd"/>
+      <w:r>
+        <w:t xml:space="preserve"> </w:t>
+      </w:r>
+      <w:proofErr w:type="spellStart"/>
+      <w:r>
+        <w:t>lại</w:t>
+      </w:r>
+      <w:proofErr w:type="spellEnd"/>
+      <w:r>
+        <w:t xml:space="preserve"> </w:t>
+      </w:r>
+      <w:proofErr w:type="spellStart"/>
+      <w:r>
+        <w:t>vị</w:t>
+      </w:r>
+      <w:proofErr w:type="spellEnd"/>
+      <w:r>
+        <w:t xml:space="preserve"> </w:t>
+      </w:r>
+      <w:proofErr w:type="spellStart"/>
+      <w:r>
+        <w:t>trí</w:t>
+      </w:r>
+      <w:proofErr w:type="spellEnd"/>
+      <w:r>
+        <w:t xml:space="preserve"> </w:t>
+      </w:r>
+      <w:proofErr w:type="spellStart"/>
+      <w:r>
+        <w:t>các</w:t>
+      </w:r>
+      <w:proofErr w:type="spellEnd"/>
+      <w:r>
+        <w:t xml:space="preserve"> Button </w:t>
+      </w:r>
+      <w:proofErr w:type="spellStart"/>
+      <w:r>
+        <w:t>như</w:t>
+      </w:r>
+      <w:proofErr w:type="spellEnd"/>
+      <w:r>
+        <w:t xml:space="preserve"> 1 ma </w:t>
+      </w:r>
+      <w:proofErr w:type="spellStart"/>
+      <w:r>
+        <w:t>trận</w:t>
+      </w:r>
+      <w:proofErr w:type="spellEnd"/>
+      <w:r>
+        <w:t xml:space="preserve"> </w:t>
+      </w:r>
+      <w:proofErr w:type="spellStart"/>
+      <w:r>
+        <w:t>mảng</w:t>
+      </w:r>
+      <w:proofErr w:type="spellEnd"/>
+      <w:r>
+        <w:t xml:space="preserve"> 2 </w:t>
+      </w:r>
+      <w:proofErr w:type="spellStart"/>
+      <w:r>
+        <w:t>chiều</w:t>
+      </w:r>
+      <w:proofErr w:type="spellEnd"/>
+      <w:r>
+        <w:t xml:space="preserve">, do </w:t>
+      </w:r>
+      <w:proofErr w:type="spellStart"/>
+      <w:r>
+        <w:t>các</w:t>
+      </w:r>
+      <w:proofErr w:type="spellEnd"/>
+      <w:r>
+        <w:t xml:space="preserve"> </w:t>
       </w:r>
       <w:r>
         <w:t xml:space="preserve">     </w:t>
       </w:r>
       <w:r>
-        <w:t>button được thể hiện qua tọa độ nên việc dùng mảng 2 chiều không khả quan, xử lí ListBox như mảng 2 chiều để kiểm tra trạng thái bàn cờ</w:t>
-      </w:r>
+        <w:t xml:space="preserve">button </w:t>
+      </w:r>
+      <w:proofErr w:type="spellStart"/>
+      <w:r>
+        <w:t>được</w:t>
+      </w:r>
+      <w:proofErr w:type="spellEnd"/>
+      <w:r>
+        <w:t xml:space="preserve"> </w:t>
+      </w:r>
+      <w:proofErr w:type="spellStart"/>
+      <w:r>
+        <w:t>thể</w:t>
+      </w:r>
+      <w:proofErr w:type="spellEnd"/>
+      <w:r>
+        <w:t xml:space="preserve"> </w:t>
+      </w:r>
+      <w:proofErr w:type="spellStart"/>
+      <w:r>
+        <w:t>hiện</w:t>
+      </w:r>
+      <w:proofErr w:type="spellEnd"/>
+      <w:r>
+        <w:t xml:space="preserve"> qua </w:t>
+      </w:r>
+      <w:proofErr w:type="spellStart"/>
+      <w:r>
+        <w:t>tọa</w:t>
+      </w:r>
+      <w:proofErr w:type="spellEnd"/>
+      <w:r>
+        <w:t xml:space="preserve"> </w:t>
+      </w:r>
+      <w:proofErr w:type="spellStart"/>
+      <w:r>
+        <w:t>độ</w:t>
+      </w:r>
+      <w:proofErr w:type="spellEnd"/>
+      <w:r>
+        <w:t xml:space="preserve"> </w:t>
+      </w:r>
+      <w:proofErr w:type="spellStart"/>
+      <w:r>
+        <w:t>nên</w:t>
+      </w:r>
+      <w:proofErr w:type="spellEnd"/>
+      <w:r>
+        <w:t xml:space="preserve"> </w:t>
+      </w:r>
+      <w:proofErr w:type="spellStart"/>
+      <w:r>
+        <w:t>việc</w:t>
+      </w:r>
+      <w:proofErr w:type="spellEnd"/>
+      <w:r>
+        <w:t xml:space="preserve"> </w:t>
+      </w:r>
+      <w:proofErr w:type="spellStart"/>
+      <w:r>
+        <w:t>dùng</w:t>
+      </w:r>
+      <w:proofErr w:type="spellEnd"/>
+      <w:r>
+        <w:t xml:space="preserve"> </w:t>
+      </w:r>
+      <w:proofErr w:type="spellStart"/>
+      <w:r>
+        <w:t>mảng</w:t>
+      </w:r>
+      <w:proofErr w:type="spellEnd"/>
+      <w:r>
+        <w:t xml:space="preserve"> 2 </w:t>
+      </w:r>
+      <w:proofErr w:type="spellStart"/>
+      <w:r>
+        <w:t>chiều</w:t>
+      </w:r>
+      <w:proofErr w:type="spellEnd"/>
+      <w:r>
+        <w:t xml:space="preserve"> </w:t>
+      </w:r>
+      <w:proofErr w:type="spellStart"/>
+      <w:r>
+        <w:t>không</w:t>
+      </w:r>
+      <w:proofErr w:type="spellEnd"/>
+      <w:r>
+        <w:t xml:space="preserve"> </w:t>
+      </w:r>
+      <w:proofErr w:type="spellStart"/>
+      <w:r>
+        <w:t>khả</w:t>
+      </w:r>
+      <w:proofErr w:type="spellEnd"/>
+      <w:r>
+        <w:t xml:space="preserve"> </w:t>
+      </w:r>
+      <w:proofErr w:type="spellStart"/>
+      <w:r>
+        <w:t>quan</w:t>
+      </w:r>
+      <w:proofErr w:type="spellEnd"/>
+      <w:r>
+        <w:t xml:space="preserve">, </w:t>
+      </w:r>
+      <w:proofErr w:type="spellStart"/>
+      <w:r>
+        <w:t>xử</w:t>
+      </w:r>
+      <w:proofErr w:type="spellEnd"/>
+      <w:r>
+        <w:t xml:space="preserve"> </w:t>
+      </w:r>
+      <w:proofErr w:type="spellStart"/>
+      <w:r>
+        <w:t>lí</w:t>
+      </w:r>
+      <w:proofErr w:type="spellEnd"/>
+      <w:r>
+        <w:t xml:space="preserve"> </w:t>
+      </w:r>
+      <w:proofErr w:type="spellStart"/>
+      <w:r>
+        <w:t>ListBox</w:t>
+      </w:r>
+      <w:proofErr w:type="spellEnd"/>
+      <w:r>
+        <w:t xml:space="preserve"> </w:t>
+      </w:r>
+      <w:proofErr w:type="spellStart"/>
+      <w:r>
+        <w:t>như</w:t>
+      </w:r>
+      <w:proofErr w:type="spellEnd"/>
+      <w:r>
+        <w:t xml:space="preserve"> </w:t>
+      </w:r>
+      <w:proofErr w:type="spellStart"/>
+      <w:r>
+        <w:t>mảng</w:t>
+      </w:r>
+      <w:proofErr w:type="spellEnd"/>
+      <w:r>
+        <w:t xml:space="preserve"> 2 </w:t>
+      </w:r>
+      <w:proofErr w:type="spellStart"/>
+      <w:r>
+        <w:t>chiều</w:t>
+      </w:r>
+      <w:proofErr w:type="spellEnd"/>
+      <w:r>
+        <w:t xml:space="preserve"> </w:t>
+      </w:r>
+      <w:proofErr w:type="spellStart"/>
+      <w:r>
+        <w:t>để</w:t>
+      </w:r>
+      <w:proofErr w:type="spellEnd"/>
+      <w:r>
+        <w:t xml:space="preserve"> </w:t>
+      </w:r>
+      <w:proofErr w:type="spellStart"/>
+      <w:r>
+        <w:t>kiểm</w:t>
+      </w:r>
+      <w:proofErr w:type="spellEnd"/>
+      <w:r>
+        <w:t xml:space="preserve"> </w:t>
+      </w:r>
+      <w:proofErr w:type="spellStart"/>
+      <w:r>
+        <w:t>tra</w:t>
+      </w:r>
+      <w:proofErr w:type="spellEnd"/>
+      <w:r>
+        <w:t xml:space="preserve"> </w:t>
+      </w:r>
+      <w:proofErr w:type="spellStart"/>
+      <w:r>
+        <w:t>trạng</w:t>
+      </w:r>
+      <w:proofErr w:type="spellEnd"/>
+      <w:r>
+        <w:t xml:space="preserve"> </w:t>
+      </w:r>
+      <w:proofErr w:type="spellStart"/>
+      <w:r>
+        <w:t>thái</w:t>
+      </w:r>
+      <w:proofErr w:type="spellEnd"/>
+      <w:r>
+        <w:t xml:space="preserve"> </w:t>
+      </w:r>
+      <w:proofErr w:type="spellStart"/>
+      <w:r>
+        <w:t>bàn</w:t>
+      </w:r>
+      <w:proofErr w:type="spellEnd"/>
+      <w:r>
+        <w:t xml:space="preserve"> </w:t>
+      </w:r>
+      <w:proofErr w:type="spellStart"/>
+      <w:r>
+        <w:t>cờ</w:t>
+      </w:r>
+      <w:proofErr w:type="spellEnd"/>
       <w:r>
         <w:t>.</w:t>
       </w:r>
@@ -332,14 +2066,229 @@
           <w:numId w:val="9"/>
         </w:numPr>
       </w:pPr>
-      <w:r>
-        <w:t xml:space="preserve">Kiểm tra ngang, dọc, đường chéo chính và phụ, </w:t>
-      </w:r>
-      <w:r>
-        <w:t xml:space="preserve">chỉ thắng khi </w:t>
-      </w:r>
-      <w:r>
-        <w:t>đi đủ đúng 5 nước liên thiếp, không thắng khi có đủ 5 nước mà bị chặn 2 đầu.</w:t>
+      <w:proofErr w:type="spellStart"/>
+      <w:r>
+        <w:t>Kiểm</w:t>
+      </w:r>
+      <w:proofErr w:type="spellEnd"/>
+      <w:r>
+        <w:t xml:space="preserve"> </w:t>
+      </w:r>
+      <w:proofErr w:type="spellStart"/>
+      <w:r>
+        <w:t>tra</w:t>
+      </w:r>
+      <w:proofErr w:type="spellEnd"/>
+      <w:r>
+        <w:t xml:space="preserve"> </w:t>
+      </w:r>
+      <w:proofErr w:type="spellStart"/>
+      <w:r>
+        <w:t>ngang</w:t>
+      </w:r>
+      <w:proofErr w:type="spellEnd"/>
+      <w:r>
+        <w:t xml:space="preserve">, </w:t>
+      </w:r>
+      <w:proofErr w:type="spellStart"/>
+      <w:r>
+        <w:t>dọc</w:t>
+      </w:r>
+      <w:proofErr w:type="spellEnd"/>
+      <w:r>
+        <w:t xml:space="preserve">, </w:t>
+      </w:r>
+      <w:proofErr w:type="spellStart"/>
+      <w:r>
+        <w:t>đường</w:t>
+      </w:r>
+      <w:proofErr w:type="spellEnd"/>
+      <w:r>
+        <w:t xml:space="preserve"> </w:t>
+      </w:r>
+      <w:proofErr w:type="spellStart"/>
+      <w:r>
+        <w:t>chéo</w:t>
+      </w:r>
+      <w:proofErr w:type="spellEnd"/>
+      <w:r>
+        <w:t xml:space="preserve"> </w:t>
+      </w:r>
+      <w:proofErr w:type="spellStart"/>
+      <w:r>
+        <w:t>chính</w:t>
+      </w:r>
+      <w:proofErr w:type="spellEnd"/>
+      <w:r>
+        <w:t xml:space="preserve"> </w:t>
+      </w:r>
+      <w:proofErr w:type="spellStart"/>
+      <w:r>
+        <w:t>và</w:t>
+      </w:r>
+      <w:proofErr w:type="spellEnd"/>
+      <w:r>
+        <w:t xml:space="preserve"> </w:t>
+      </w:r>
+      <w:proofErr w:type="spellStart"/>
+      <w:r>
+        <w:t>phụ</w:t>
+      </w:r>
+      <w:proofErr w:type="spellEnd"/>
+      <w:r>
+        <w:t xml:space="preserve">, </w:t>
+      </w:r>
+      <w:proofErr w:type="spellStart"/>
+      <w:r>
+        <w:t>chỉ</w:t>
+      </w:r>
+      <w:proofErr w:type="spellEnd"/>
+      <w:r>
+        <w:t xml:space="preserve"> </w:t>
+      </w:r>
+      <w:proofErr w:type="spellStart"/>
+      <w:r>
+        <w:t>thắng</w:t>
+      </w:r>
+      <w:proofErr w:type="spellEnd"/>
+      <w:r>
+        <w:t xml:space="preserve"> </w:t>
+      </w:r>
+      <w:proofErr w:type="spellStart"/>
+      <w:r>
+        <w:t>khi</w:t>
+      </w:r>
+      <w:proofErr w:type="spellEnd"/>
+      <w:r>
+        <w:t xml:space="preserve"> </w:t>
+      </w:r>
+      <w:proofErr w:type="spellStart"/>
+      <w:r>
+        <w:t>đi</w:t>
+      </w:r>
+      <w:proofErr w:type="spellEnd"/>
+      <w:r>
+        <w:t xml:space="preserve"> </w:t>
+      </w:r>
+      <w:proofErr w:type="spellStart"/>
+      <w:r>
+        <w:t>đủ</w:t>
+      </w:r>
+      <w:proofErr w:type="spellEnd"/>
+      <w:r>
+        <w:t xml:space="preserve"> </w:t>
+      </w:r>
+      <w:proofErr w:type="spellStart"/>
+      <w:r>
+        <w:t>đúng</w:t>
+      </w:r>
+      <w:proofErr w:type="spellEnd"/>
+      <w:r>
+        <w:t xml:space="preserve"> 5 </w:t>
+      </w:r>
+      <w:proofErr w:type="spellStart"/>
+      <w:r>
+        <w:t>nước</w:t>
+      </w:r>
+      <w:proofErr w:type="spellEnd"/>
+      <w:r>
+        <w:t xml:space="preserve"> </w:t>
+      </w:r>
+      <w:proofErr w:type="spellStart"/>
+      <w:r>
+        <w:t>liên</w:t>
+      </w:r>
+      <w:proofErr w:type="spellEnd"/>
+      <w:r>
+        <w:t xml:space="preserve"> </w:t>
+      </w:r>
+      <w:proofErr w:type="spellStart"/>
+      <w:r>
+        <w:t>thiếp</w:t>
+      </w:r>
+      <w:proofErr w:type="spellEnd"/>
+      <w:r>
+        <w:t xml:space="preserve">, </w:t>
+      </w:r>
+      <w:proofErr w:type="spellStart"/>
+      <w:r>
+        <w:t>không</w:t>
+      </w:r>
+      <w:proofErr w:type="spellEnd"/>
+      <w:r>
+        <w:t xml:space="preserve"> </w:t>
+      </w:r>
+      <w:proofErr w:type="spellStart"/>
+      <w:r>
+        <w:t>thắng</w:t>
+      </w:r>
+      <w:proofErr w:type="spellEnd"/>
+      <w:r>
+        <w:t xml:space="preserve"> </w:t>
+      </w:r>
+      <w:proofErr w:type="spellStart"/>
+      <w:r>
+        <w:t>khi</w:t>
+      </w:r>
+      <w:proofErr w:type="spellEnd"/>
+      <w:r>
+        <w:t xml:space="preserve"> </w:t>
+      </w:r>
+      <w:proofErr w:type="spellStart"/>
+      <w:r>
+        <w:t>có</w:t>
+      </w:r>
+      <w:proofErr w:type="spellEnd"/>
+      <w:r>
+        <w:t xml:space="preserve"> </w:t>
+      </w:r>
+      <w:proofErr w:type="spellStart"/>
+      <w:r>
+        <w:t>đủ</w:t>
+      </w:r>
+      <w:proofErr w:type="spellEnd"/>
+      <w:r>
+        <w:t xml:space="preserve"> 5 </w:t>
+      </w:r>
+      <w:proofErr w:type="spellStart"/>
+      <w:r>
+        <w:t>nước</w:t>
+      </w:r>
+      <w:proofErr w:type="spellEnd"/>
+      <w:r>
+        <w:t xml:space="preserve"> </w:t>
+      </w:r>
+      <w:proofErr w:type="spellStart"/>
+      <w:r>
+        <w:t>mà</w:t>
+      </w:r>
+      <w:proofErr w:type="spellEnd"/>
+      <w:r>
+        <w:t xml:space="preserve"> </w:t>
+      </w:r>
+      <w:proofErr w:type="spellStart"/>
+      <w:r>
+        <w:t>bị</w:t>
+      </w:r>
+      <w:proofErr w:type="spellEnd"/>
+      <w:r>
+        <w:t xml:space="preserve"> </w:t>
+      </w:r>
+      <w:proofErr w:type="spellStart"/>
+      <w:r>
+        <w:t>chặn</w:t>
+      </w:r>
+      <w:proofErr w:type="spellEnd"/>
+      <w:r>
+        <w:t xml:space="preserve"> 2 </w:t>
+      </w:r>
+      <w:proofErr w:type="spellStart"/>
+      <w:r>
+        <w:t>đầu</w:t>
+      </w:r>
+      <w:proofErr w:type="spellEnd"/>
+      <w:r>
+        <w:t>.</w:t>
       </w:r>
     </w:p>
     <w:p>
@@ -350,8 +2299,45 @@
           <w:numId w:val="9"/>
         </w:numPr>
       </w:pPr>
-      <w:r>
-        <w:t>Thông báo ra người chơi thắng.</w:t>
+      <w:proofErr w:type="spellStart"/>
+      <w:r>
+        <w:t>Thông</w:t>
+      </w:r>
+      <w:proofErr w:type="spellEnd"/>
+      <w:r>
+        <w:t xml:space="preserve"> </w:t>
+      </w:r>
+      <w:proofErr w:type="spellStart"/>
+      <w:r>
+        <w:t>báo</w:t>
+      </w:r>
+      <w:proofErr w:type="spellEnd"/>
+      <w:r>
+        <w:t xml:space="preserve"> ra </w:t>
+      </w:r>
+      <w:proofErr w:type="spellStart"/>
+      <w:r>
+        <w:t>người</w:t>
+      </w:r>
+      <w:proofErr w:type="spellEnd"/>
+      <w:r>
+        <w:t xml:space="preserve"> </w:t>
+      </w:r>
+      <w:proofErr w:type="spellStart"/>
+      <w:r>
+        <w:t>chơi</w:t>
+      </w:r>
+      <w:proofErr w:type="spellEnd"/>
+      <w:r>
+        <w:t xml:space="preserve"> </w:t>
+      </w:r>
+      <w:proofErr w:type="spellStart"/>
+      <w:r>
+        <w:t>thắng</w:t>
+      </w:r>
+      <w:proofErr w:type="spellEnd"/>
+      <w:r>
+        <w:t>.</w:t>
       </w:r>
     </w:p>
     <w:p>
@@ -362,13 +2348,154 @@
           <w:numId w:val="9"/>
         </w:numPr>
       </w:pPr>
-      <w:r>
-        <w:t>Bàn cờ sẽ bị khóa khi có 1 người chơi thắng hoặc hòa.</w:t>
+      <w:proofErr w:type="spellStart"/>
+      <w:r>
+        <w:t>Bàn</w:t>
+      </w:r>
+      <w:proofErr w:type="spellEnd"/>
+      <w:r>
+        <w:t xml:space="preserve"> </w:t>
+      </w:r>
+      <w:proofErr w:type="spellStart"/>
+      <w:r>
+        <w:t>cờ</w:t>
+      </w:r>
+      <w:proofErr w:type="spellEnd"/>
+      <w:r>
+        <w:t xml:space="preserve"> </w:t>
+      </w:r>
+      <w:proofErr w:type="spellStart"/>
+      <w:r>
+        <w:t>sẽ</w:t>
+      </w:r>
+      <w:proofErr w:type="spellEnd"/>
+      <w:r>
+        <w:t xml:space="preserve"> </w:t>
+      </w:r>
+      <w:proofErr w:type="spellStart"/>
+      <w:r>
+        <w:t>bị</w:t>
+      </w:r>
+      <w:proofErr w:type="spellEnd"/>
+      <w:r>
+        <w:t xml:space="preserve"> </w:t>
+      </w:r>
+      <w:proofErr w:type="spellStart"/>
+      <w:r>
+        <w:t>khóa</w:t>
+      </w:r>
+      <w:proofErr w:type="spellEnd"/>
+      <w:r>
+        <w:t xml:space="preserve"> </w:t>
+      </w:r>
+      <w:proofErr w:type="spellStart"/>
+      <w:r>
+        <w:t>khi</w:t>
+      </w:r>
+      <w:proofErr w:type="spellEnd"/>
+      <w:r>
+        <w:t xml:space="preserve"> </w:t>
+      </w:r>
+      <w:proofErr w:type="spellStart"/>
+      <w:r>
+        <w:t>có</w:t>
+      </w:r>
+      <w:proofErr w:type="spellEnd"/>
+      <w:r>
+        <w:t xml:space="preserve"> 1 </w:t>
+      </w:r>
+      <w:proofErr w:type="spellStart"/>
+      <w:r>
+        <w:t>người</w:t>
+      </w:r>
+      <w:proofErr w:type="spellEnd"/>
+      <w:r>
+        <w:t xml:space="preserve"> </w:t>
+      </w:r>
+      <w:proofErr w:type="spellStart"/>
+      <w:r>
+        <w:t>chơi</w:t>
+      </w:r>
+      <w:proofErr w:type="spellEnd"/>
+      <w:r>
+        <w:t xml:space="preserve"> </w:t>
+      </w:r>
+      <w:proofErr w:type="spellStart"/>
+      <w:r>
+        <w:t>thắng</w:t>
+      </w:r>
+      <w:proofErr w:type="spellEnd"/>
+      <w:r>
+        <w:t xml:space="preserve"> </w:t>
+      </w:r>
+      <w:proofErr w:type="spellStart"/>
+      <w:r>
+        <w:t>hoặc</w:t>
+      </w:r>
+      <w:proofErr w:type="spellEnd"/>
+      <w:r>
+        <w:t xml:space="preserve"> </w:t>
+      </w:r>
+      <w:proofErr w:type="spellStart"/>
+      <w:r>
+        <w:t>hòa</w:t>
+      </w:r>
+      <w:proofErr w:type="spellEnd"/>
+      <w:r>
+        <w:t>.</w:t>
       </w:r>
     </w:p>
     <w:p>
-      <w:r>
-        <w:t xml:space="preserve">               6. tạo menu và hotkey</w:t>
+      <w:pPr>
+        <w:rPr>
+          <w:b/>
+          <w:sz w:val="36"/>
+          <w:szCs w:val="36"/>
+        </w:rPr>
+      </w:pPr>
+      <w:r>
+        <w:rPr>
+          <w:b/>
+          <w:sz w:val="36"/>
+          <w:szCs w:val="36"/>
+        </w:rPr>
+        <w:t xml:space="preserve">         6. </w:t>
+      </w:r>
+      <w:proofErr w:type="spellStart"/>
+      <w:r>
+        <w:rPr>
+          <w:b/>
+          <w:sz w:val="36"/>
+          <w:szCs w:val="36"/>
+        </w:rPr>
+        <w:t>tạo</w:t>
+      </w:r>
+      <w:proofErr w:type="spellEnd"/>
+      <w:r>
+        <w:rPr>
+          <w:b/>
+          <w:sz w:val="36"/>
+          <w:szCs w:val="36"/>
+        </w:rPr>
+        <w:t xml:space="preserve"> menu </w:t>
+      </w:r>
+      <w:proofErr w:type="spellStart"/>
+      <w:r>
+        <w:rPr>
+          <w:b/>
+          <w:sz w:val="36"/>
+          <w:szCs w:val="36"/>
+        </w:rPr>
+        <w:t>và</w:t>
+      </w:r>
+      <w:proofErr w:type="spellEnd"/>
+      <w:r>
+        <w:rPr>
+          <w:b/>
+          <w:sz w:val="36"/>
+          <w:szCs w:val="36"/>
+        </w:rPr>
+        <w:t xml:space="preserve"> hotkey</w:t>
       </w:r>
     </w:p>
     <w:p>
@@ -379,8 +2506,45 @@
           <w:numId w:val="13"/>
         </w:numPr>
       </w:pPr>
-      <w:r>
-        <w:t>Dùng MenuStrip để tao menu cho game</w:t>
+      <w:proofErr w:type="spellStart"/>
+      <w:r>
+        <w:t>Dùng</w:t>
+      </w:r>
+      <w:proofErr w:type="spellEnd"/>
+      <w:r>
+        <w:t xml:space="preserve"> </w:t>
+      </w:r>
+      <w:proofErr w:type="spellStart"/>
+      <w:r>
+        <w:t>MenuStrip</w:t>
+      </w:r>
+      <w:proofErr w:type="spellEnd"/>
+      <w:r>
+        <w:t xml:space="preserve"> </w:t>
+      </w:r>
+      <w:proofErr w:type="spellStart"/>
+      <w:r>
+        <w:t>để</w:t>
+      </w:r>
+      <w:proofErr w:type="spellEnd"/>
+      <w:r>
+        <w:t xml:space="preserve"> </w:t>
+      </w:r>
+      <w:proofErr w:type="spellStart"/>
+      <w:r>
+        <w:t>tao</w:t>
+      </w:r>
+      <w:proofErr w:type="spellEnd"/>
+      <w:r>
+        <w:t xml:space="preserve"> menu </w:t>
+      </w:r>
+      <w:proofErr w:type="spellStart"/>
+      <w:r>
+        <w:t>cho</w:t>
+      </w:r>
+      <w:proofErr w:type="spellEnd"/>
+      <w:r>
+        <w:t xml:space="preserve"> game</w:t>
       </w:r>
     </w:p>
     <w:p>
@@ -391,9 +2555,32 @@
           <w:numId w:val="13"/>
         </w:numPr>
       </w:pPr>
-      <w:r>
-        <w:t>Tạo các event: newgame,quit,undo</w:t>
-      </w:r>
+      <w:proofErr w:type="spellStart"/>
+      <w:r>
+        <w:t>Tạo</w:t>
+      </w:r>
+      <w:proofErr w:type="spellEnd"/>
+      <w:r>
+        <w:t xml:space="preserve"> </w:t>
+      </w:r>
+      <w:proofErr w:type="spellStart"/>
+      <w:r>
+        <w:t>các</w:t>
+      </w:r>
+      <w:proofErr w:type="spellEnd"/>
+      <w:r>
+        <w:t xml:space="preserve"> event: </w:t>
+      </w:r>
+      <w:proofErr w:type="spellStart"/>
+      <w:proofErr w:type="gramStart"/>
+      <w:r>
+        <w:t>newgame,quit</w:t>
+      </w:r>
+      <w:proofErr w:type="gramEnd"/>
+      <w:r>
+        <w:t>,undo</w:t>
+      </w:r>
+      <w:proofErr w:type="spellEnd"/>
     </w:p>
     <w:p>
       <w:pPr>
@@ -403,8 +2590,45 @@
           <w:numId w:val="13"/>
         </w:numPr>
       </w:pPr>
-      <w:r>
-        <w:t>Xử lý các event newgame và quit</w:t>
+      <w:proofErr w:type="spellStart"/>
+      <w:r>
+        <w:t>Xử</w:t>
+      </w:r>
+      <w:proofErr w:type="spellEnd"/>
+      <w:r>
+        <w:t xml:space="preserve"> </w:t>
+      </w:r>
+      <w:proofErr w:type="spellStart"/>
+      <w:r>
+        <w:t>lý</w:t>
+      </w:r>
+      <w:proofErr w:type="spellEnd"/>
+      <w:r>
+        <w:t xml:space="preserve"> </w:t>
+      </w:r>
+      <w:proofErr w:type="spellStart"/>
+      <w:r>
+        <w:t>các</w:t>
+      </w:r>
+      <w:proofErr w:type="spellEnd"/>
+      <w:r>
+        <w:t xml:space="preserve"> event </w:t>
+      </w:r>
+      <w:proofErr w:type="spellStart"/>
+      <w:r>
+        <w:t>newgame</w:t>
+      </w:r>
+      <w:proofErr w:type="spellEnd"/>
+      <w:r>
+        <w:t xml:space="preserve"> </w:t>
+      </w:r>
+      <w:proofErr w:type="spellStart"/>
+      <w:r>
+        <w:t>và</w:t>
+      </w:r>
+      <w:proofErr w:type="spellEnd"/>
+      <w:r>
+        <w:t xml:space="preserve"> quit</w:t>
       </w:r>
     </w:p>
     <w:p>
@@ -416,8 +2640,86 @@
         </w:numPr>
       </w:pPr>
       <w:r>
-        <w:t>In ra thông báo xem người chơi có chắc chắn muốn thoát.</w:t>
-      </w:r>
+        <w:lastRenderedPageBreak/>
+        <w:t xml:space="preserve">In ra </w:t>
+      </w:r>
+      <w:proofErr w:type="spellStart"/>
+      <w:r>
+        <w:t>thông</w:t>
+      </w:r>
+      <w:proofErr w:type="spellEnd"/>
+      <w:r>
+        <w:t xml:space="preserve"> </w:t>
+      </w:r>
+      <w:proofErr w:type="spellStart"/>
+      <w:r>
+        <w:t>báo</w:t>
+      </w:r>
+      <w:proofErr w:type="spellEnd"/>
+      <w:r>
+        <w:t xml:space="preserve"> </w:t>
+      </w:r>
+      <w:proofErr w:type="spellStart"/>
+      <w:r>
+        <w:t>xem</w:t>
+      </w:r>
+      <w:proofErr w:type="spellEnd"/>
+      <w:r>
+        <w:t xml:space="preserve"> </w:t>
+      </w:r>
+      <w:proofErr w:type="spellStart"/>
+      <w:r>
+        <w:t>người</w:t>
+      </w:r>
+      <w:proofErr w:type="spellEnd"/>
+      <w:r>
+        <w:t xml:space="preserve"> </w:t>
+      </w:r>
+      <w:proofErr w:type="spellStart"/>
+      <w:r>
+        <w:t>chơi</w:t>
+      </w:r>
+      <w:proofErr w:type="spellEnd"/>
+      <w:r>
+        <w:t xml:space="preserve"> </w:t>
+      </w:r>
+      <w:proofErr w:type="spellStart"/>
+      <w:r>
+        <w:t>có</w:t>
+      </w:r>
+      <w:proofErr w:type="spellEnd"/>
+      <w:r>
+        <w:t xml:space="preserve"> </w:t>
+      </w:r>
+      <w:proofErr w:type="spellStart"/>
+      <w:r>
+        <w:t>chắc</w:t>
+      </w:r>
+      <w:proofErr w:type="spellEnd"/>
+      <w:r>
+        <w:t xml:space="preserve"> </w:t>
+      </w:r>
+      <w:proofErr w:type="spellStart"/>
+      <w:r>
+        <w:t>chắn</w:t>
+      </w:r>
+      <w:proofErr w:type="spellEnd"/>
+      <w:r>
+        <w:t xml:space="preserve"> </w:t>
+      </w:r>
+      <w:proofErr w:type="spellStart"/>
+      <w:r>
+        <w:t>muốn</w:t>
+      </w:r>
+      <w:proofErr w:type="spellEnd"/>
+      <w:r>
+        <w:t xml:space="preserve"> </w:t>
+      </w:r>
+      <w:proofErr w:type="spellStart"/>
+      <w:r>
+        <w:t>thoát</w:t>
+      </w:r>
+      <w:proofErr w:type="spellEnd"/>
     </w:p>
     <w:p>
       <w:pPr>
@@ -427,9 +2729,61 @@
           <w:numId w:val="13"/>
         </w:numPr>
       </w:pPr>
-      <w:r>
-        <w:lastRenderedPageBreak/>
-        <w:t>Xử lý hiện thị thông báo cho event closing</w:t>
+      <w:proofErr w:type="spellStart"/>
+      <w:r>
+        <w:t>Xử</w:t>
+      </w:r>
+      <w:proofErr w:type="spellEnd"/>
+      <w:r>
+        <w:t xml:space="preserve"> </w:t>
+      </w:r>
+      <w:proofErr w:type="spellStart"/>
+      <w:r>
+        <w:t>lý</w:t>
+      </w:r>
+      <w:proofErr w:type="spellEnd"/>
+      <w:r>
+        <w:t xml:space="preserve"> </w:t>
+      </w:r>
+      <w:proofErr w:type="spellStart"/>
+      <w:r>
+        <w:t>hiện</w:t>
+      </w:r>
+      <w:proofErr w:type="spellEnd"/>
+      <w:r>
+        <w:t xml:space="preserve"> </w:t>
+      </w:r>
+      <w:proofErr w:type="spellStart"/>
+      <w:r>
+        <w:t>thị</w:t>
+      </w:r>
+      <w:proofErr w:type="spellEnd"/>
+      <w:r>
+        <w:t xml:space="preserve"> </w:t>
+      </w:r>
+      <w:proofErr w:type="spellStart"/>
+      <w:r>
+        <w:t>thông</w:t>
+      </w:r>
+      <w:proofErr w:type="spellEnd"/>
+      <w:r>
+        <w:t xml:space="preserve"> </w:t>
+      </w:r>
+      <w:proofErr w:type="spellStart"/>
+      <w:r>
+        <w:t>báo</w:t>
+      </w:r>
+      <w:proofErr w:type="spellEnd"/>
+      <w:r>
+        <w:t xml:space="preserve"> </w:t>
+      </w:r>
+      <w:proofErr w:type="spellStart"/>
+      <w:r>
+        <w:t>cho</w:t>
+      </w:r>
+      <w:proofErr w:type="spellEnd"/>
+      <w:r>
+        <w:t xml:space="preserve"> event closing</w:t>
       </w:r>
     </w:p>
     <w:p>
@@ -440,8 +2794,125 @@
           <w:numId w:val="13"/>
         </w:numPr>
       </w:pPr>
-      <w:r>
-        <w:t>Khởi tạo lại bàn cờ mới, đưa game về lại ban đầu bắt đầu từ người chơi x.</w:t>
+      <w:proofErr w:type="spellStart"/>
+      <w:r>
+        <w:t>Khởi</w:t>
+      </w:r>
+      <w:proofErr w:type="spellEnd"/>
+      <w:r>
+        <w:t xml:space="preserve"> </w:t>
+      </w:r>
+      <w:proofErr w:type="spellStart"/>
+      <w:r>
+        <w:t>tạo</w:t>
+      </w:r>
+      <w:proofErr w:type="spellEnd"/>
+      <w:r>
+        <w:t xml:space="preserve"> </w:t>
+      </w:r>
+      <w:proofErr w:type="spellStart"/>
+      <w:r>
+        <w:t>lại</w:t>
+      </w:r>
+      <w:proofErr w:type="spellEnd"/>
+      <w:r>
+        <w:t xml:space="preserve"> </w:t>
+      </w:r>
+      <w:proofErr w:type="spellStart"/>
+      <w:r>
+        <w:t>bàn</w:t>
+      </w:r>
+      <w:proofErr w:type="spellEnd"/>
+      <w:r>
+        <w:t xml:space="preserve"> </w:t>
+      </w:r>
+      <w:proofErr w:type="spellStart"/>
+      <w:r>
+        <w:t>cờ</w:t>
+      </w:r>
+      <w:proofErr w:type="spellEnd"/>
+      <w:r>
+        <w:t xml:space="preserve"> </w:t>
+      </w:r>
+      <w:proofErr w:type="spellStart"/>
+      <w:r>
+        <w:t>mới</w:t>
+      </w:r>
+      <w:proofErr w:type="spellEnd"/>
+      <w:r>
+        <w:t xml:space="preserve">, </w:t>
+      </w:r>
+      <w:proofErr w:type="spellStart"/>
+      <w:r>
+        <w:t>đưa</w:t>
+      </w:r>
+      <w:proofErr w:type="spellEnd"/>
+      <w:r>
+        <w:t xml:space="preserve"> game </w:t>
+      </w:r>
+      <w:proofErr w:type="spellStart"/>
+      <w:r>
+        <w:t>về</w:t>
+      </w:r>
+      <w:proofErr w:type="spellEnd"/>
+      <w:r>
+        <w:t xml:space="preserve"> </w:t>
+      </w:r>
+      <w:proofErr w:type="spellStart"/>
+      <w:r>
+        <w:t>lại</w:t>
+      </w:r>
+      <w:proofErr w:type="spellEnd"/>
+      <w:r>
+        <w:t xml:space="preserve"> ban </w:t>
+      </w:r>
+      <w:proofErr w:type="spellStart"/>
+      <w:r>
+        <w:t>đầu</w:t>
+      </w:r>
+      <w:proofErr w:type="spellEnd"/>
+      <w:r>
+        <w:t xml:space="preserve"> </w:t>
+      </w:r>
+      <w:proofErr w:type="spellStart"/>
+      <w:r>
+        <w:t>bắt</w:t>
+      </w:r>
+      <w:proofErr w:type="spellEnd"/>
+      <w:r>
+        <w:t xml:space="preserve"> </w:t>
+      </w:r>
+      <w:proofErr w:type="spellStart"/>
+      <w:r>
+        <w:t>đầu</w:t>
+      </w:r>
+      <w:proofErr w:type="spellEnd"/>
+      <w:r>
+        <w:t xml:space="preserve"> </w:t>
+      </w:r>
+      <w:proofErr w:type="spellStart"/>
+      <w:r>
+        <w:t>từ</w:t>
+      </w:r>
+      <w:proofErr w:type="spellEnd"/>
+      <w:r>
+        <w:t xml:space="preserve"> </w:t>
+      </w:r>
+      <w:proofErr w:type="spellStart"/>
+      <w:r>
+        <w:t>người</w:t>
+      </w:r>
+      <w:proofErr w:type="spellEnd"/>
+      <w:r>
+        <w:t xml:space="preserve"> </w:t>
+      </w:r>
+      <w:proofErr w:type="spellStart"/>
+      <w:r>
+        <w:t>chơi</w:t>
+      </w:r>
+      <w:proofErr w:type="spellEnd"/>
+      <w:r>
+        <w:t xml:space="preserve"> x.</w:t>
       </w:r>
     </w:p>
     <w:p>
@@ -452,11 +2923,1188 @@
           <w:numId w:val="13"/>
         </w:numPr>
       </w:pPr>
-      <w:r>
-        <w:t>Dùng shortcutkeys để tạo các hotkey cho các event đã tạo trong menu.</w:t>
-      </w:r>
-      <w:bookmarkStart w:id="0" w:name="_GoBack"/>
-      <w:bookmarkEnd w:id="0"/>
+      <w:proofErr w:type="spellStart"/>
+      <w:r>
+        <w:t>Dùng</w:t>
+      </w:r>
+      <w:proofErr w:type="spellEnd"/>
+      <w:r>
+        <w:t xml:space="preserve"> </w:t>
+      </w:r>
+      <w:proofErr w:type="spellStart"/>
+      <w:r>
+        <w:t>shortcutkeys</w:t>
+      </w:r>
+      <w:proofErr w:type="spellEnd"/>
+      <w:r>
+        <w:t xml:space="preserve"> </w:t>
+      </w:r>
+      <w:proofErr w:type="spellStart"/>
+      <w:r>
+        <w:t>để</w:t>
+      </w:r>
+      <w:proofErr w:type="spellEnd"/>
+      <w:r>
+        <w:t xml:space="preserve"> </w:t>
+      </w:r>
+      <w:proofErr w:type="spellStart"/>
+      <w:r>
+        <w:t>tạo</w:t>
+      </w:r>
+      <w:proofErr w:type="spellEnd"/>
+      <w:r>
+        <w:t xml:space="preserve"> </w:t>
+      </w:r>
+      <w:proofErr w:type="spellStart"/>
+      <w:r>
+        <w:t>các</w:t>
+      </w:r>
+      <w:proofErr w:type="spellEnd"/>
+      <w:r>
+        <w:t xml:space="preserve"> hotkey </w:t>
+      </w:r>
+      <w:proofErr w:type="spellStart"/>
+      <w:r>
+        <w:t>cho</w:t>
+      </w:r>
+      <w:proofErr w:type="spellEnd"/>
+      <w:r>
+        <w:t xml:space="preserve"> </w:t>
+      </w:r>
+      <w:proofErr w:type="spellStart"/>
+      <w:r>
+        <w:t>các</w:t>
+      </w:r>
+      <w:proofErr w:type="spellEnd"/>
+      <w:r>
+        <w:t xml:space="preserve"> event </w:t>
+      </w:r>
+      <w:proofErr w:type="spellStart"/>
+      <w:r>
+        <w:t>đã</w:t>
+      </w:r>
+      <w:proofErr w:type="spellEnd"/>
+      <w:r>
+        <w:t xml:space="preserve"> </w:t>
+      </w:r>
+      <w:proofErr w:type="spellStart"/>
+      <w:r>
+        <w:t>tạo</w:t>
+      </w:r>
+      <w:proofErr w:type="spellEnd"/>
+      <w:r>
+        <w:t xml:space="preserve"> </w:t>
+      </w:r>
+      <w:proofErr w:type="spellStart"/>
+      <w:r>
+        <w:t>trong</w:t>
+      </w:r>
+      <w:proofErr w:type="spellEnd"/>
+      <w:r>
+        <w:t xml:space="preserve"> menu.</w:t>
+      </w:r>
+    </w:p>
+    <w:p>
+      <w:pPr>
+        <w:ind w:firstLine="720"/>
+        <w:rPr>
+          <w:b/>
+          <w:sz w:val="36"/>
+          <w:szCs w:val="36"/>
+        </w:rPr>
+      </w:pPr>
+      <w:r>
+        <w:rPr>
+          <w:b/>
+          <w:sz w:val="36"/>
+          <w:szCs w:val="36"/>
+        </w:rPr>
+        <w:t xml:space="preserve">7. </w:t>
+      </w:r>
+      <w:proofErr w:type="spellStart"/>
+      <w:r>
+        <w:rPr>
+          <w:b/>
+          <w:sz w:val="36"/>
+          <w:szCs w:val="36"/>
+        </w:rPr>
+        <w:t>Tạo</w:t>
+      </w:r>
+      <w:proofErr w:type="spellEnd"/>
+      <w:r>
+        <w:rPr>
+          <w:b/>
+          <w:sz w:val="36"/>
+          <w:szCs w:val="36"/>
+        </w:rPr>
+        <w:t xml:space="preserve"> </w:t>
+      </w:r>
+      <w:proofErr w:type="spellStart"/>
+      <w:r>
+        <w:rPr>
+          <w:b/>
+          <w:sz w:val="36"/>
+          <w:szCs w:val="36"/>
+        </w:rPr>
+        <w:t>chức</w:t>
+      </w:r>
+      <w:proofErr w:type="spellEnd"/>
+      <w:r>
+        <w:rPr>
+          <w:b/>
+          <w:sz w:val="36"/>
+          <w:szCs w:val="36"/>
+        </w:rPr>
+        <w:t xml:space="preserve"> </w:t>
+      </w:r>
+      <w:proofErr w:type="spellStart"/>
+      <w:r>
+        <w:rPr>
+          <w:b/>
+          <w:sz w:val="36"/>
+          <w:szCs w:val="36"/>
+        </w:rPr>
+        <w:t>năng</w:t>
+      </w:r>
+      <w:proofErr w:type="spellEnd"/>
+      <w:r>
+        <w:rPr>
+          <w:b/>
+          <w:sz w:val="36"/>
+          <w:szCs w:val="36"/>
+        </w:rPr>
+        <w:t xml:space="preserve"> Undo</w:t>
+      </w:r>
+      <w:r>
+        <w:rPr>
+          <w:b/>
+          <w:sz w:val="36"/>
+          <w:szCs w:val="36"/>
+        </w:rPr>
+        <w:t xml:space="preserve"> </w:t>
+      </w:r>
+      <w:proofErr w:type="spellStart"/>
+      <w:r>
+        <w:rPr>
+          <w:b/>
+          <w:sz w:val="36"/>
+          <w:szCs w:val="36"/>
+        </w:rPr>
+        <w:t>dùng</w:t>
+      </w:r>
+      <w:proofErr w:type="spellEnd"/>
+      <w:r>
+        <w:rPr>
+          <w:b/>
+          <w:sz w:val="36"/>
+          <w:szCs w:val="36"/>
+        </w:rPr>
+        <w:t xml:space="preserve"> Stack</w:t>
+      </w:r>
+      <w:r>
+        <w:rPr>
+          <w:b/>
+          <w:sz w:val="36"/>
+          <w:szCs w:val="36"/>
+        </w:rPr>
+        <w:t xml:space="preserve"> </w:t>
+      </w:r>
+      <w:proofErr w:type="spellStart"/>
+      <w:r>
+        <w:rPr>
+          <w:b/>
+          <w:sz w:val="36"/>
+          <w:szCs w:val="36"/>
+        </w:rPr>
+        <w:t>cho</w:t>
+      </w:r>
+      <w:proofErr w:type="spellEnd"/>
+      <w:r>
+        <w:rPr>
+          <w:b/>
+          <w:sz w:val="36"/>
+          <w:szCs w:val="36"/>
+        </w:rPr>
+        <w:t xml:space="preserve"> Game</w:t>
+      </w:r>
+    </w:p>
+    <w:p>
+      <w:pPr>
+        <w:pStyle w:val="ListParagraph"/>
+        <w:numPr>
+          <w:ilvl w:val="0"/>
+          <w:numId w:val="14"/>
+        </w:numPr>
+      </w:pPr>
+      <w:proofErr w:type="spellStart"/>
+      <w:r>
+        <w:t>Tạo</w:t>
+      </w:r>
+      <w:proofErr w:type="spellEnd"/>
+      <w:r>
+        <w:t xml:space="preserve"> ra 1 </w:t>
+      </w:r>
+      <w:proofErr w:type="spellStart"/>
+      <w:r>
+        <w:t>lớp</w:t>
+      </w:r>
+      <w:proofErr w:type="spellEnd"/>
+      <w:r>
+        <w:t xml:space="preserve"> </w:t>
+      </w:r>
+      <w:proofErr w:type="spellStart"/>
+      <w:r>
+        <w:t>InfoPlayer</w:t>
+      </w:r>
+      <w:proofErr w:type="spellEnd"/>
+      <w:r>
+        <w:t xml:space="preserve"> </w:t>
+      </w:r>
+      <w:proofErr w:type="spellStart"/>
+      <w:r>
+        <w:t>để</w:t>
+      </w:r>
+      <w:proofErr w:type="spellEnd"/>
+      <w:r>
+        <w:t xml:space="preserve"> </w:t>
+      </w:r>
+      <w:proofErr w:type="spellStart"/>
+      <w:r>
+        <w:t>lưu</w:t>
+      </w:r>
+      <w:proofErr w:type="spellEnd"/>
+      <w:r>
+        <w:t xml:space="preserve"> </w:t>
+      </w:r>
+      <w:proofErr w:type="spellStart"/>
+      <w:r>
+        <w:t>lại</w:t>
+      </w:r>
+      <w:proofErr w:type="spellEnd"/>
+      <w:r>
+        <w:t xml:space="preserve"> </w:t>
+      </w:r>
+      <w:proofErr w:type="spellStart"/>
+      <w:r>
+        <w:t>thông</w:t>
+      </w:r>
+      <w:proofErr w:type="spellEnd"/>
+      <w:r>
+        <w:t xml:space="preserve"> tin </w:t>
+      </w:r>
+      <w:proofErr w:type="spellStart"/>
+      <w:r>
+        <w:t>của</w:t>
+      </w:r>
+      <w:proofErr w:type="spellEnd"/>
+      <w:r>
+        <w:t xml:space="preserve"> </w:t>
+      </w:r>
+      <w:proofErr w:type="spellStart"/>
+      <w:r>
+        <w:t>người</w:t>
+      </w:r>
+      <w:proofErr w:type="spellEnd"/>
+      <w:r>
+        <w:t xml:space="preserve"> </w:t>
+      </w:r>
+      <w:proofErr w:type="spellStart"/>
+      <w:r>
+        <w:t>chơi</w:t>
+      </w:r>
+      <w:proofErr w:type="spellEnd"/>
+      <w:r>
+        <w:t>.</w:t>
+      </w:r>
+    </w:p>
+    <w:p>
+      <w:pPr>
+        <w:pStyle w:val="ListParagraph"/>
+        <w:numPr>
+          <w:ilvl w:val="0"/>
+          <w:numId w:val="14"/>
+        </w:numPr>
+      </w:pPr>
+      <w:proofErr w:type="spellStart"/>
+      <w:r>
+        <w:t>Tạo</w:t>
+      </w:r>
+      <w:proofErr w:type="spellEnd"/>
+      <w:r>
+        <w:t xml:space="preserve"> ra 1 Stack </w:t>
+      </w:r>
+      <w:proofErr w:type="spellStart"/>
+      <w:r>
+        <w:t>InfoPlayer</w:t>
+      </w:r>
+      <w:proofErr w:type="spellEnd"/>
+      <w:r>
+        <w:t xml:space="preserve"> </w:t>
+      </w:r>
+      <w:proofErr w:type="spellStart"/>
+      <w:r>
+        <w:t>để</w:t>
+      </w:r>
+      <w:proofErr w:type="spellEnd"/>
+      <w:r>
+        <w:t xml:space="preserve"> </w:t>
+      </w:r>
+      <w:proofErr w:type="spellStart"/>
+      <w:r>
+        <w:t>lưu</w:t>
+      </w:r>
+      <w:proofErr w:type="spellEnd"/>
+      <w:r>
+        <w:t xml:space="preserve"> </w:t>
+      </w:r>
+      <w:proofErr w:type="spellStart"/>
+      <w:r>
+        <w:t>lại</w:t>
+      </w:r>
+      <w:proofErr w:type="spellEnd"/>
+      <w:r>
+        <w:t xml:space="preserve"> </w:t>
+      </w:r>
+      <w:proofErr w:type="spellStart"/>
+      <w:r>
+        <w:t>những</w:t>
+      </w:r>
+      <w:proofErr w:type="spellEnd"/>
+      <w:r>
+        <w:t xml:space="preserve"> </w:t>
+      </w:r>
+      <w:proofErr w:type="spellStart"/>
+      <w:r>
+        <w:t>nước</w:t>
+      </w:r>
+      <w:proofErr w:type="spellEnd"/>
+      <w:r>
+        <w:t xml:space="preserve"> </w:t>
+      </w:r>
+      <w:proofErr w:type="spellStart"/>
+      <w:r>
+        <w:t>đi</w:t>
+      </w:r>
+      <w:proofErr w:type="spellEnd"/>
+      <w:r>
+        <w:t xml:space="preserve"> </w:t>
+      </w:r>
+      <w:proofErr w:type="spellStart"/>
+      <w:r>
+        <w:t>của</w:t>
+      </w:r>
+      <w:proofErr w:type="spellEnd"/>
+      <w:r>
+        <w:t xml:space="preserve"> </w:t>
+      </w:r>
+      <w:proofErr w:type="spellStart"/>
+      <w:r>
+        <w:t>người</w:t>
+      </w:r>
+      <w:proofErr w:type="spellEnd"/>
+      <w:r>
+        <w:t xml:space="preserve"> </w:t>
+      </w:r>
+      <w:proofErr w:type="spellStart"/>
+      <w:r>
+        <w:t>chơi</w:t>
+      </w:r>
+      <w:proofErr w:type="spellEnd"/>
+      <w:r>
+        <w:t xml:space="preserve"> </w:t>
+      </w:r>
+      <w:proofErr w:type="spellStart"/>
+      <w:r>
+        <w:t>dưới</w:t>
+      </w:r>
+      <w:proofErr w:type="spellEnd"/>
+      <w:r>
+        <w:t xml:space="preserve"> </w:t>
+      </w:r>
+      <w:proofErr w:type="spellStart"/>
+      <w:r>
+        <w:t>dạng</w:t>
+      </w:r>
+      <w:proofErr w:type="spellEnd"/>
+      <w:r>
+        <w:t xml:space="preserve"> </w:t>
+      </w:r>
+      <w:proofErr w:type="spellStart"/>
+      <w:r>
+        <w:t>tọa</w:t>
+      </w:r>
+      <w:proofErr w:type="spellEnd"/>
+      <w:r>
+        <w:t xml:space="preserve"> </w:t>
+      </w:r>
+      <w:proofErr w:type="spellStart"/>
+      <w:r>
+        <w:t>độ</w:t>
+      </w:r>
+      <w:proofErr w:type="spellEnd"/>
+      <w:r>
+        <w:t xml:space="preserve"> </w:t>
+      </w:r>
+      <w:proofErr w:type="spellStart"/>
+      <w:r>
+        <w:t>được</w:t>
+      </w:r>
+      <w:proofErr w:type="spellEnd"/>
+      <w:r>
+        <w:t xml:space="preserve"> </w:t>
+      </w:r>
+      <w:proofErr w:type="spellStart"/>
+      <w:r>
+        <w:t>chuyển</w:t>
+      </w:r>
+      <w:proofErr w:type="spellEnd"/>
+      <w:r>
+        <w:t xml:space="preserve"> </w:t>
+      </w:r>
+      <w:proofErr w:type="spellStart"/>
+      <w:r>
+        <w:t>hóa</w:t>
+      </w:r>
+      <w:proofErr w:type="spellEnd"/>
+      <w:r>
+        <w:t xml:space="preserve"> qua </w:t>
+      </w:r>
+      <w:proofErr w:type="spellStart"/>
+      <w:r>
+        <w:t>dạng</w:t>
+      </w:r>
+      <w:proofErr w:type="spellEnd"/>
+      <w:r>
+        <w:t xml:space="preserve"> string</w:t>
+      </w:r>
+      <w:r>
+        <w:t xml:space="preserve"> </w:t>
+      </w:r>
+      <w:proofErr w:type="spellStart"/>
+      <w:r>
+        <w:t>và</w:t>
+      </w:r>
+      <w:proofErr w:type="spellEnd"/>
+      <w:r>
+        <w:t xml:space="preserve"> </w:t>
+      </w:r>
+      <w:proofErr w:type="spellStart"/>
+      <w:r>
+        <w:t>người</w:t>
+      </w:r>
+      <w:proofErr w:type="spellEnd"/>
+      <w:r>
+        <w:t xml:space="preserve"> </w:t>
+      </w:r>
+      <w:proofErr w:type="spellStart"/>
+      <w:r>
+        <w:t>chơi</w:t>
+      </w:r>
+      <w:proofErr w:type="spellEnd"/>
+      <w:r>
+        <w:t xml:space="preserve"> </w:t>
+      </w:r>
+      <w:proofErr w:type="spellStart"/>
+      <w:r>
+        <w:t>đó</w:t>
+      </w:r>
+      <w:proofErr w:type="spellEnd"/>
+    </w:p>
+    <w:p>
+      <w:pPr>
+        <w:pStyle w:val="ListParagraph"/>
+        <w:numPr>
+          <w:ilvl w:val="0"/>
+          <w:numId w:val="14"/>
+        </w:numPr>
+      </w:pPr>
+      <w:proofErr w:type="spellStart"/>
+      <w:r>
+        <w:t>Thực</w:t>
+      </w:r>
+      <w:proofErr w:type="spellEnd"/>
+      <w:r>
+        <w:t xml:space="preserve"> </w:t>
+      </w:r>
+      <w:proofErr w:type="spellStart"/>
+      <w:r>
+        <w:t>hiện</w:t>
+      </w:r>
+      <w:proofErr w:type="spellEnd"/>
+      <w:r>
+        <w:t xml:space="preserve"> </w:t>
+      </w:r>
+      <w:proofErr w:type="spellStart"/>
+      <w:r>
+        <w:t>các</w:t>
+      </w:r>
+      <w:proofErr w:type="spellEnd"/>
+      <w:r>
+        <w:t xml:space="preserve"> </w:t>
+      </w:r>
+      <w:proofErr w:type="spellStart"/>
+      <w:r>
+        <w:t>thao</w:t>
+      </w:r>
+      <w:proofErr w:type="spellEnd"/>
+      <w:r>
+        <w:t xml:space="preserve"> </w:t>
+      </w:r>
+      <w:proofErr w:type="spellStart"/>
+      <w:r>
+        <w:t>tác</w:t>
+      </w:r>
+      <w:proofErr w:type="spellEnd"/>
+      <w:r>
+        <w:t xml:space="preserve"> </w:t>
+      </w:r>
+      <w:proofErr w:type="spellStart"/>
+      <w:r>
+        <w:t>chuyển</w:t>
+      </w:r>
+      <w:proofErr w:type="spellEnd"/>
+      <w:r>
+        <w:t xml:space="preserve"> </w:t>
+      </w:r>
+      <w:proofErr w:type="spellStart"/>
+      <w:r>
+        <w:t>lại</w:t>
+      </w:r>
+      <w:proofErr w:type="spellEnd"/>
+      <w:r>
+        <w:t xml:space="preserve"> </w:t>
+      </w:r>
+      <w:proofErr w:type="spellStart"/>
+      <w:r>
+        <w:t>người</w:t>
+      </w:r>
+      <w:proofErr w:type="spellEnd"/>
+      <w:r>
+        <w:t xml:space="preserve"> </w:t>
+      </w:r>
+      <w:proofErr w:type="spellStart"/>
+      <w:r>
+        <w:t>chơi</w:t>
+      </w:r>
+      <w:proofErr w:type="spellEnd"/>
+      <w:r>
+        <w:t xml:space="preserve"> </w:t>
+      </w:r>
+      <w:proofErr w:type="spellStart"/>
+      <w:r>
+        <w:t>trước</w:t>
+      </w:r>
+      <w:proofErr w:type="spellEnd"/>
+      <w:r>
+        <w:t xml:space="preserve"> </w:t>
+      </w:r>
+      <w:proofErr w:type="spellStart"/>
+      <w:r>
+        <w:t>đó</w:t>
+      </w:r>
+      <w:proofErr w:type="spellEnd"/>
+      <w:r>
+        <w:t xml:space="preserve"> </w:t>
+      </w:r>
+      <w:proofErr w:type="spellStart"/>
+      <w:r>
+        <w:t>khi</w:t>
+      </w:r>
+      <w:proofErr w:type="spellEnd"/>
+      <w:r>
+        <w:t xml:space="preserve"> </w:t>
+      </w:r>
+      <w:proofErr w:type="spellStart"/>
+      <w:r>
+        <w:t>người</w:t>
+      </w:r>
+      <w:proofErr w:type="spellEnd"/>
+      <w:r>
+        <w:t xml:space="preserve"> </w:t>
+      </w:r>
+      <w:proofErr w:type="spellStart"/>
+      <w:r>
+        <w:t>trước</w:t>
+      </w:r>
+      <w:proofErr w:type="spellEnd"/>
+      <w:r>
+        <w:t xml:space="preserve"> Undo </w:t>
+      </w:r>
+      <w:proofErr w:type="spellStart"/>
+      <w:r>
+        <w:t>mà</w:t>
+      </w:r>
+      <w:proofErr w:type="spellEnd"/>
+      <w:r>
+        <w:t xml:space="preserve"> </w:t>
+      </w:r>
+      <w:proofErr w:type="spellStart"/>
+      <w:r>
+        <w:t>người</w:t>
+      </w:r>
+      <w:proofErr w:type="spellEnd"/>
+      <w:r>
+        <w:t xml:space="preserve"> </w:t>
+      </w:r>
+      <w:proofErr w:type="spellStart"/>
+      <w:r>
+        <w:t>sau</w:t>
+      </w:r>
+      <w:proofErr w:type="spellEnd"/>
+      <w:r>
+        <w:t xml:space="preserve"> </w:t>
+      </w:r>
+      <w:proofErr w:type="spellStart"/>
+      <w:r>
+        <w:t>chưa</w:t>
+      </w:r>
+      <w:proofErr w:type="spellEnd"/>
+      <w:r>
+        <w:t xml:space="preserve"> </w:t>
+      </w:r>
+      <w:proofErr w:type="spellStart"/>
+      <w:r>
+        <w:t>đánh</w:t>
+      </w:r>
+      <w:proofErr w:type="spellEnd"/>
+    </w:p>
+    <w:p>
+      <w:pPr>
+        <w:pStyle w:val="ListParagraph"/>
+        <w:numPr>
+          <w:ilvl w:val="0"/>
+          <w:numId w:val="14"/>
+        </w:numPr>
+      </w:pPr>
+      <w:r>
+        <w:t xml:space="preserve">2 </w:t>
+      </w:r>
+      <w:proofErr w:type="spellStart"/>
+      <w:r>
+        <w:t>người</w:t>
+      </w:r>
+      <w:proofErr w:type="spellEnd"/>
+      <w:r>
+        <w:t xml:space="preserve"> </w:t>
+      </w:r>
+      <w:proofErr w:type="spellStart"/>
+      <w:r>
+        <w:t>chơi</w:t>
+      </w:r>
+      <w:proofErr w:type="spellEnd"/>
+      <w:r>
+        <w:t xml:space="preserve"> </w:t>
+      </w:r>
+      <w:proofErr w:type="spellStart"/>
+      <w:r>
+        <w:t>có</w:t>
+      </w:r>
+      <w:proofErr w:type="spellEnd"/>
+      <w:r>
+        <w:t xml:space="preserve"> </w:t>
+      </w:r>
+      <w:proofErr w:type="spellStart"/>
+      <w:r>
+        <w:t>thể</w:t>
+      </w:r>
+      <w:proofErr w:type="spellEnd"/>
+      <w:r>
+        <w:t xml:space="preserve"> </w:t>
+      </w:r>
+      <w:proofErr w:type="spellStart"/>
+      <w:r>
+        <w:t>luôn</w:t>
+      </w:r>
+      <w:proofErr w:type="spellEnd"/>
+      <w:r>
+        <w:t xml:space="preserve"> </w:t>
+      </w:r>
+      <w:proofErr w:type="spellStart"/>
+      <w:r>
+        <w:t>phiên</w:t>
+      </w:r>
+      <w:proofErr w:type="spellEnd"/>
+      <w:r>
+        <w:t xml:space="preserve"> </w:t>
+      </w:r>
+      <w:proofErr w:type="spellStart"/>
+      <w:r>
+        <w:t>nhau</w:t>
+      </w:r>
+      <w:proofErr w:type="spellEnd"/>
+      <w:r>
+        <w:t xml:space="preserve"> undo </w:t>
+      </w:r>
+      <w:proofErr w:type="spellStart"/>
+      <w:r>
+        <w:t>nước</w:t>
+      </w:r>
+      <w:proofErr w:type="spellEnd"/>
+      <w:r>
+        <w:t xml:space="preserve"> </w:t>
+      </w:r>
+      <w:proofErr w:type="spellStart"/>
+      <w:r>
+        <w:t>cờ</w:t>
+      </w:r>
+      <w:proofErr w:type="spellEnd"/>
+      <w:r>
+        <w:t xml:space="preserve">, 1 </w:t>
+      </w:r>
+      <w:proofErr w:type="spellStart"/>
+      <w:r>
+        <w:t>người</w:t>
+      </w:r>
+      <w:proofErr w:type="spellEnd"/>
+      <w:r>
+        <w:t xml:space="preserve"> </w:t>
+      </w:r>
+      <w:proofErr w:type="spellStart"/>
+      <w:r>
+        <w:t>không</w:t>
+      </w:r>
+      <w:proofErr w:type="spellEnd"/>
+      <w:r>
+        <w:t xml:space="preserve"> </w:t>
+      </w:r>
+      <w:proofErr w:type="spellStart"/>
+      <w:r>
+        <w:t>thể</w:t>
+      </w:r>
+      <w:proofErr w:type="spellEnd"/>
+      <w:r>
+        <w:t xml:space="preserve"> undo 2 </w:t>
+      </w:r>
+      <w:proofErr w:type="spellStart"/>
+      <w:r>
+        <w:t>lần</w:t>
+      </w:r>
+      <w:proofErr w:type="spellEnd"/>
+      <w:r>
+        <w:t xml:space="preserve"> </w:t>
+      </w:r>
+      <w:proofErr w:type="spellStart"/>
+      <w:r>
+        <w:t>liên</w:t>
+      </w:r>
+      <w:proofErr w:type="spellEnd"/>
+      <w:r>
+        <w:t xml:space="preserve"> </w:t>
+      </w:r>
+      <w:proofErr w:type="spellStart"/>
+      <w:r>
+        <w:t>tiếp</w:t>
+      </w:r>
+      <w:proofErr w:type="spellEnd"/>
+      <w:r>
+        <w:t>.</w:t>
+      </w:r>
+    </w:p>
+    <w:p>
+      <w:pPr>
+        <w:pStyle w:val="ListParagraph"/>
+        <w:numPr>
+          <w:ilvl w:val="0"/>
+          <w:numId w:val="14"/>
+        </w:numPr>
+      </w:pPr>
+      <w:r>
+        <w:t>-</w:t>
+      </w:r>
+      <w:proofErr w:type="spellStart"/>
+      <w:r>
+        <w:t>Có</w:t>
+      </w:r>
+      <w:proofErr w:type="spellEnd"/>
+      <w:r>
+        <w:t xml:space="preserve"> </w:t>
+      </w:r>
+      <w:proofErr w:type="spellStart"/>
+      <w:r>
+        <w:t>thể</w:t>
+      </w:r>
+      <w:proofErr w:type="spellEnd"/>
+      <w:r>
+        <w:t xml:space="preserve"> undo </w:t>
+      </w:r>
+      <w:proofErr w:type="spellStart"/>
+      <w:r>
+        <w:t>khi</w:t>
+      </w:r>
+      <w:proofErr w:type="spellEnd"/>
+      <w:r>
+        <w:t xml:space="preserve"> </w:t>
+      </w:r>
+      <w:proofErr w:type="spellStart"/>
+      <w:r>
+        <w:t>bàn</w:t>
+      </w:r>
+      <w:proofErr w:type="spellEnd"/>
+      <w:r>
+        <w:t xml:space="preserve"> </w:t>
+      </w:r>
+      <w:proofErr w:type="spellStart"/>
+      <w:r>
+        <w:t>cờ</w:t>
+      </w:r>
+      <w:proofErr w:type="spellEnd"/>
+      <w:r>
+        <w:t xml:space="preserve"> </w:t>
+      </w:r>
+      <w:proofErr w:type="spellStart"/>
+      <w:r>
+        <w:t>đang</w:t>
+      </w:r>
+      <w:proofErr w:type="spellEnd"/>
+      <w:r>
+        <w:t xml:space="preserve"> </w:t>
+      </w:r>
+      <w:proofErr w:type="spellStart"/>
+      <w:r>
+        <w:t>chơi</w:t>
+      </w:r>
+      <w:proofErr w:type="spellEnd"/>
+      <w:r>
+        <w:t xml:space="preserve">, </w:t>
+      </w:r>
+      <w:proofErr w:type="spellStart"/>
+      <w:r>
+        <w:t>dừng</w:t>
+      </w:r>
+      <w:proofErr w:type="spellEnd"/>
+      <w:r>
+        <w:t xml:space="preserve"> </w:t>
+      </w:r>
+      <w:proofErr w:type="spellStart"/>
+      <w:r>
+        <w:t>khả</w:t>
+      </w:r>
+      <w:proofErr w:type="spellEnd"/>
+      <w:r>
+        <w:t xml:space="preserve"> </w:t>
+      </w:r>
+      <w:proofErr w:type="spellStart"/>
+      <w:r>
+        <w:t>năng</w:t>
+      </w:r>
+      <w:proofErr w:type="spellEnd"/>
+      <w:r>
+        <w:t xml:space="preserve"> undo </w:t>
+      </w:r>
+      <w:proofErr w:type="spellStart"/>
+      <w:r>
+        <w:t>khi</w:t>
+      </w:r>
+      <w:proofErr w:type="spellEnd"/>
+      <w:r>
+        <w:t xml:space="preserve"> </w:t>
+      </w:r>
+      <w:proofErr w:type="spellStart"/>
+      <w:r>
+        <w:t>kết</w:t>
+      </w:r>
+      <w:proofErr w:type="spellEnd"/>
+      <w:r>
+        <w:t xml:space="preserve"> </w:t>
+      </w:r>
+      <w:proofErr w:type="spellStart"/>
+      <w:r>
+        <w:t>thúc</w:t>
+      </w:r>
+      <w:proofErr w:type="spellEnd"/>
+      <w:r>
+        <w:t xml:space="preserve"> game.</w:t>
+      </w:r>
+    </w:p>
+    <w:p>
+      <w:pPr>
+        <w:pStyle w:val="ListParagraph"/>
+        <w:numPr>
+          <w:ilvl w:val="0"/>
+          <w:numId w:val="14"/>
+        </w:numPr>
+      </w:pPr>
+      <w:proofErr w:type="spellStart"/>
+      <w:r>
+        <w:t>Dùng</w:t>
+      </w:r>
+      <w:proofErr w:type="spellEnd"/>
+      <w:r>
+        <w:t xml:space="preserve"> </w:t>
+      </w:r>
+      <w:proofErr w:type="spellStart"/>
+      <w:r>
+        <w:t>cách</w:t>
+      </w:r>
+      <w:proofErr w:type="spellEnd"/>
+      <w:r>
+        <w:t xml:space="preserve"> </w:t>
+      </w:r>
+      <w:proofErr w:type="spellStart"/>
+      <w:r>
+        <w:t>truyền</w:t>
+      </w:r>
+      <w:proofErr w:type="spellEnd"/>
+      <w:r>
+        <w:t xml:space="preserve"> event </w:t>
+      </w:r>
+      <w:proofErr w:type="spellStart"/>
+      <w:r>
+        <w:t>kết</w:t>
+      </w:r>
+      <w:proofErr w:type="spellEnd"/>
+      <w:r>
+        <w:t xml:space="preserve"> </w:t>
+      </w:r>
+      <w:proofErr w:type="spellStart"/>
+      <w:r>
+        <w:t>thúc</w:t>
+      </w:r>
+      <w:proofErr w:type="spellEnd"/>
+      <w:r>
+        <w:t xml:space="preserve"> game </w:t>
+      </w:r>
+      <w:proofErr w:type="spellStart"/>
+      <w:r>
+        <w:t>từ</w:t>
+      </w:r>
+      <w:proofErr w:type="spellEnd"/>
+      <w:r>
+        <w:t xml:space="preserve"> class Manager sang </w:t>
+      </w:r>
+      <w:proofErr w:type="gramStart"/>
+      <w:r>
+        <w:t>From</w:t>
+      </w:r>
+      <w:proofErr w:type="gramEnd"/>
+      <w:r>
+        <w:t xml:space="preserve"> </w:t>
+      </w:r>
+      <w:proofErr w:type="spellStart"/>
+      <w:r>
+        <w:t>chính</w:t>
+      </w:r>
+      <w:proofErr w:type="spellEnd"/>
+      <w:r>
+        <w:t xml:space="preserve"> </w:t>
+      </w:r>
+      <w:proofErr w:type="spellStart"/>
+      <w:r>
+        <w:t>để</w:t>
+      </w:r>
+      <w:proofErr w:type="spellEnd"/>
+      <w:r>
+        <w:t xml:space="preserve"> </w:t>
+      </w:r>
+      <w:proofErr w:type="spellStart"/>
+      <w:r>
+        <w:t>có</w:t>
+      </w:r>
+      <w:proofErr w:type="spellEnd"/>
+      <w:r>
+        <w:t xml:space="preserve"> </w:t>
+      </w:r>
+      <w:proofErr w:type="spellStart"/>
+      <w:r>
+        <w:t>khả</w:t>
+      </w:r>
+      <w:proofErr w:type="spellEnd"/>
+      <w:r>
+        <w:t xml:space="preserve"> </w:t>
+      </w:r>
+      <w:proofErr w:type="spellStart"/>
+      <w:r>
+        <w:t>năng</w:t>
+      </w:r>
+      <w:proofErr w:type="spellEnd"/>
+      <w:r>
+        <w:t xml:space="preserve"> </w:t>
+      </w:r>
+      <w:proofErr w:type="spellStart"/>
+      <w:r>
+        <w:t>vô</w:t>
+      </w:r>
+      <w:proofErr w:type="spellEnd"/>
+      <w:r>
+        <w:t xml:space="preserve"> </w:t>
+      </w:r>
+      <w:proofErr w:type="spellStart"/>
+      <w:r>
+        <w:t>hiệu</w:t>
+      </w:r>
+      <w:proofErr w:type="spellEnd"/>
+      <w:r>
+        <w:t xml:space="preserve"> </w:t>
+      </w:r>
+      <w:proofErr w:type="spellStart"/>
+      <w:r>
+        <w:t>hóa</w:t>
+      </w:r>
+      <w:proofErr w:type="spellEnd"/>
+      <w:r>
+        <w:t xml:space="preserve"> </w:t>
+      </w:r>
+      <w:proofErr w:type="spellStart"/>
+      <w:r>
+        <w:t>tính</w:t>
+      </w:r>
+      <w:proofErr w:type="spellEnd"/>
+      <w:r>
+        <w:t xml:space="preserve"> </w:t>
+      </w:r>
+      <w:proofErr w:type="spellStart"/>
+      <w:r>
+        <w:t>năng</w:t>
+      </w:r>
+      <w:proofErr w:type="spellEnd"/>
+      <w:r>
+        <w:t xml:space="preserve"> undo </w:t>
+      </w:r>
+      <w:proofErr w:type="spellStart"/>
+      <w:r>
+        <w:t>khi</w:t>
+      </w:r>
+      <w:proofErr w:type="spellEnd"/>
+      <w:r>
+        <w:t xml:space="preserve"> </w:t>
+      </w:r>
+      <w:proofErr w:type="spellStart"/>
+      <w:r>
+        <w:t>trò</w:t>
+      </w:r>
+      <w:proofErr w:type="spellEnd"/>
+      <w:r>
+        <w:t xml:space="preserve"> </w:t>
+      </w:r>
+      <w:proofErr w:type="spellStart"/>
+      <w:r>
+        <w:t>chơi</w:t>
+      </w:r>
+      <w:proofErr w:type="spellEnd"/>
+      <w:r>
+        <w:t xml:space="preserve"> </w:t>
+      </w:r>
+      <w:proofErr w:type="spellStart"/>
+      <w:r>
+        <w:t>kết</w:t>
+      </w:r>
+      <w:proofErr w:type="spellEnd"/>
+      <w:r>
+        <w:t xml:space="preserve"> </w:t>
+      </w:r>
+      <w:proofErr w:type="spellStart"/>
+      <w:r>
+        <w:t>thúc</w:t>
+      </w:r>
+      <w:proofErr w:type="spellEnd"/>
+      <w:r>
+        <w:t xml:space="preserve"> 1 </w:t>
+      </w:r>
+      <w:proofErr w:type="spellStart"/>
+      <w:r>
+        <w:t>cách</w:t>
+      </w:r>
+      <w:proofErr w:type="spellEnd"/>
+      <w:r>
+        <w:t xml:space="preserve"> </w:t>
+      </w:r>
+      <w:proofErr w:type="spellStart"/>
+      <w:r>
+        <w:t>dễ</w:t>
+      </w:r>
+      <w:proofErr w:type="spellEnd"/>
+      <w:r>
+        <w:t xml:space="preserve"> </w:t>
+      </w:r>
+      <w:proofErr w:type="spellStart"/>
+      <w:r>
+        <w:t>dàng</w:t>
+      </w:r>
+      <w:proofErr w:type="spellEnd"/>
+      <w:r>
+        <w:t>.</w:t>
+      </w:r>
+    </w:p>
+    <w:p>
+      <w:pPr>
+        <w:pStyle w:val="ListParagraph"/>
+        <w:numPr>
+          <w:ilvl w:val="0"/>
+          <w:numId w:val="14"/>
+        </w:numPr>
+      </w:pPr>
+      <w:proofErr w:type="spellStart"/>
+      <w:r>
+        <w:t>Có</w:t>
+      </w:r>
+      <w:proofErr w:type="spellEnd"/>
+      <w:r>
+        <w:t xml:space="preserve"> </w:t>
+      </w:r>
+      <w:proofErr w:type="spellStart"/>
+      <w:r>
+        <w:t>thể</w:t>
+      </w:r>
+      <w:proofErr w:type="spellEnd"/>
+      <w:r>
+        <w:t xml:space="preserve"> Undo qua </w:t>
+      </w:r>
+      <w:proofErr w:type="spellStart"/>
+      <w:r>
+        <w:t>MenuStrip</w:t>
+      </w:r>
+      <w:proofErr w:type="spellEnd"/>
+      <w:r>
+        <w:t xml:space="preserve"> </w:t>
+      </w:r>
+      <w:proofErr w:type="spellStart"/>
+      <w:r>
+        <w:t>hoặc</w:t>
+      </w:r>
+      <w:proofErr w:type="spellEnd"/>
+      <w:r>
+        <w:t xml:space="preserve"> Button </w:t>
+      </w:r>
+      <w:proofErr w:type="spellStart"/>
+      <w:r>
+        <w:t>hoặc</w:t>
+      </w:r>
+      <w:proofErr w:type="spellEnd"/>
+      <w:r>
+        <w:t xml:space="preserve"> </w:t>
+      </w:r>
+      <w:proofErr w:type="spellStart"/>
+      <w:r>
+        <w:t>tổ</w:t>
+      </w:r>
+      <w:proofErr w:type="spellEnd"/>
+      <w:r>
+        <w:t xml:space="preserve"> </w:t>
+      </w:r>
+      <w:proofErr w:type="spellStart"/>
+      <w:r>
+        <w:t>hợp</w:t>
+      </w:r>
+      <w:proofErr w:type="spellEnd"/>
+      <w:r>
+        <w:t xml:space="preserve"> </w:t>
+      </w:r>
+      <w:proofErr w:type="spellStart"/>
+      <w:r>
+        <w:t>phím</w:t>
+      </w:r>
+      <w:proofErr w:type="spellEnd"/>
+      <w:r>
+        <w:t xml:space="preserve"> </w:t>
+      </w:r>
+      <w:proofErr w:type="spellStart"/>
+      <w:r>
+        <w:t>crtl</w:t>
+      </w:r>
+      <w:proofErr w:type="spellEnd"/>
+      <w:r>
+        <w:t xml:space="preserve"> + U</w:t>
+      </w:r>
     </w:p>
     <w:p/>
     <w:p>
@@ -484,7 +4132,7 @@
 </file>
 
 <file path=word/endnotes.xml><?xml version="1.0" encoding="utf-8"?>
-<w:endnotes xmlns:wpc="http://schemas.microsoft.com/office/word/2010/wordprocessingCanvas" xmlns:cx="http://schemas.microsoft.com/office/drawing/2014/chartex" xmlns:mc="http://schemas.openxmlformats.org/markup-compatibility/2006" xmlns:o="urn:schemas-microsoft-com:office:office" xmlns:r="http://schemas.openxmlformats.org/officeDocument/2006/relationships" xmlns:m="http://schemas.openxmlformats.org/officeDocument/2006/math" xmlns:v="urn:schemas-microsoft-com:vml" xmlns:wp14="http://schemas.microsoft.com/office/word/2010/wordprocessingDrawing" xmlns:wp="http://schemas.openxmlformats.org/drawingml/2006/wordprocessingDrawing" xmlns:w10="urn:schemas-microsoft-com:office:word" xmlns:w="http://schemas.openxmlformats.org/wordprocessingml/2006/main" xmlns:w14="http://schemas.microsoft.com/office/word/2010/wordml" xmlns:w15="http://schemas.microsoft.com/office/word/2012/wordml" xmlns:w16se="http://schemas.microsoft.com/office/word/2015/wordml/symex" xmlns:wpg="http://schemas.microsoft.com/office/word/2010/wordprocessingGroup" xmlns:wpi="http://schemas.microsoft.com/office/word/2010/wordprocessingInk" xmlns:wne="http://schemas.microsoft.com/office/word/2006/wordml" xmlns:wps="http://schemas.microsoft.com/office/word/2010/wordprocessingShape" mc:Ignorable="w14 w15 w16se wp14">
+<w:endnotes xmlns:wpc="http://schemas.microsoft.com/office/word/2010/wordprocessingCanvas" xmlns:cx="http://schemas.microsoft.com/office/drawing/2014/chartex" xmlns:cx1="http://schemas.microsoft.com/office/drawing/2015/9/8/chartex" xmlns:cx2="http://schemas.microsoft.com/office/drawing/2015/10/21/chartex" xmlns:cx3="http://schemas.microsoft.com/office/drawing/2016/5/9/chartex" xmlns:cx4="http://schemas.microsoft.com/office/drawing/2016/5/10/chartex" xmlns:cx5="http://schemas.microsoft.com/office/drawing/2016/5/11/chartex" xmlns:cx6="http://schemas.microsoft.com/office/drawing/2016/5/12/chartex" xmlns:cx7="http://schemas.microsoft.com/office/drawing/2016/5/13/chartex" xmlns:cx8="http://schemas.microsoft.com/office/drawing/2016/5/14/chartex" xmlns:mc="http://schemas.openxmlformats.org/markup-compatibility/2006" xmlns:aink="http://schemas.microsoft.com/office/drawing/2016/ink" xmlns:am3d="http://schemas.microsoft.com/office/drawing/2017/model3d" xmlns:o="urn:schemas-microsoft-com:office:office" xmlns:r="http://schemas.openxmlformats.org/officeDocument/2006/relationships" xmlns:m="http://schemas.openxmlformats.org/officeDocument/2006/math" xmlns:v="urn:schemas-microsoft-com:vml" xmlns:wp14="http://schemas.microsoft.com/office/word/2010/wordprocessingDrawing" xmlns:wp="http://schemas.openxmlformats.org/drawingml/2006/wordprocessingDrawing" xmlns:w10="urn:schemas-microsoft-com:office:word" xmlns:w="http://schemas.openxmlformats.org/wordprocessingml/2006/main" xmlns:w14="http://schemas.microsoft.com/office/word/2010/wordml" xmlns:w15="http://schemas.microsoft.com/office/word/2012/wordml" xmlns:w16cid="http://schemas.microsoft.com/office/word/2016/wordml/cid" xmlns:w16se="http://schemas.microsoft.com/office/word/2015/wordml/symex" xmlns:wpg="http://schemas.microsoft.com/office/word/2010/wordprocessingGroup" xmlns:wpi="http://schemas.microsoft.com/office/word/2010/wordprocessingInk" xmlns:wne="http://schemas.microsoft.com/office/word/2006/wordml" xmlns:wps="http://schemas.microsoft.com/office/word/2010/wordprocessingShape" mc:Ignorable="w14 w15 w16se w16cid wp14">
   <w:endnote w:type="separator" w:id="-1">
     <w:p>
       <w:pPr>
@@ -509,7 +4157,7 @@
 </file>
 
 <file path=word/footnotes.xml><?xml version="1.0" encoding="utf-8"?>
-<w:footnotes xmlns:wpc="http://schemas.microsoft.com/office/word/2010/wordprocessingCanvas" xmlns:cx="http://schemas.microsoft.com/office/drawing/2014/chartex" xmlns:mc="http://schemas.openxmlformats.org/markup-compatibility/2006" xmlns:o="urn:schemas-microsoft-com:office:office" xmlns:r="http://schemas.openxmlformats.org/officeDocument/2006/relationships" xmlns:m="http://schemas.openxmlformats.org/officeDocument/2006/math" xmlns:v="urn:schemas-microsoft-com:vml" xmlns:wp14="http://schemas.microsoft.com/office/word/2010/wordprocessingDrawing" xmlns:wp="http://schemas.openxmlformats.org/drawingml/2006/wordprocessingDrawing" xmlns:w10="urn:schemas-microsoft-com:office:word" xmlns:w="http://schemas.openxmlformats.org/wordprocessingml/2006/main" xmlns:w14="http://schemas.microsoft.com/office/word/2010/wordml" xmlns:w15="http://schemas.microsoft.com/office/word/2012/wordml" xmlns:w16se="http://schemas.microsoft.com/office/word/2015/wordml/symex" xmlns:wpg="http://schemas.microsoft.com/office/word/2010/wordprocessingGroup" xmlns:wpi="http://schemas.microsoft.com/office/word/2010/wordprocessingInk" xmlns:wne="http://schemas.microsoft.com/office/word/2006/wordml" xmlns:wps="http://schemas.microsoft.com/office/word/2010/wordprocessingShape" mc:Ignorable="w14 w15 w16se wp14">
+<w:footnotes xmlns:wpc="http://schemas.microsoft.com/office/word/2010/wordprocessingCanvas" xmlns:cx="http://schemas.microsoft.com/office/drawing/2014/chartex" xmlns:cx1="http://schemas.microsoft.com/office/drawing/2015/9/8/chartex" xmlns:cx2="http://schemas.microsoft.com/office/drawing/2015/10/21/chartex" xmlns:cx3="http://schemas.microsoft.com/office/drawing/2016/5/9/chartex" xmlns:cx4="http://schemas.microsoft.com/office/drawing/2016/5/10/chartex" xmlns:cx5="http://schemas.microsoft.com/office/drawing/2016/5/11/chartex" xmlns:cx6="http://schemas.microsoft.com/office/drawing/2016/5/12/chartex" xmlns:cx7="http://schemas.microsoft.com/office/drawing/2016/5/13/chartex" xmlns:cx8="http://schemas.microsoft.com/office/drawing/2016/5/14/chartex" xmlns:mc="http://schemas.openxmlformats.org/markup-compatibility/2006" xmlns:aink="http://schemas.microsoft.com/office/drawing/2016/ink" xmlns:am3d="http://schemas.microsoft.com/office/drawing/2017/model3d" xmlns:o="urn:schemas-microsoft-com:office:office" xmlns:r="http://schemas.openxmlformats.org/officeDocument/2006/relationships" xmlns:m="http://schemas.openxmlformats.org/officeDocument/2006/math" xmlns:v="urn:schemas-microsoft-com:vml" xmlns:wp14="http://schemas.microsoft.com/office/word/2010/wordprocessingDrawing" xmlns:wp="http://schemas.openxmlformats.org/drawingml/2006/wordprocessingDrawing" xmlns:w10="urn:schemas-microsoft-com:office:word" xmlns:w="http://schemas.openxmlformats.org/wordprocessingml/2006/main" xmlns:w14="http://schemas.microsoft.com/office/word/2010/wordml" xmlns:w15="http://schemas.microsoft.com/office/word/2012/wordml" xmlns:w16cid="http://schemas.microsoft.com/office/word/2016/wordml/cid" xmlns:w16se="http://schemas.microsoft.com/office/word/2015/wordml/symex" xmlns:wpg="http://schemas.microsoft.com/office/word/2010/wordprocessingGroup" xmlns:wpi="http://schemas.microsoft.com/office/word/2010/wordprocessingInk" xmlns:wne="http://schemas.microsoft.com/office/word/2006/wordml" xmlns:wps="http://schemas.microsoft.com/office/word/2010/wordprocessingShape" mc:Ignorable="w14 w15 w16se w16cid wp14">
   <w:footnote w:type="separator" w:id="-1">
     <w:p>
       <w:pPr>
@@ -534,7 +4182,7 @@
 </file>
 
 <file path=word/numbering.xml><?xml version="1.0" encoding="utf-8"?>
-<w:numbering xmlns:wpc="http://schemas.microsoft.com/office/word/2010/wordprocessingCanvas" xmlns:cx="http://schemas.microsoft.com/office/drawing/2014/chartex" xmlns:mc="http://schemas.openxmlformats.org/markup-compatibility/2006" xmlns:o="urn:schemas-microsoft-com:office:office" xmlns:r="http://schemas.openxmlformats.org/officeDocument/2006/relationships" xmlns:m="http://schemas.openxmlformats.org/officeDocument/2006/math" xmlns:v="urn:schemas-microsoft-com:vml" xmlns:wp14="http://schemas.microsoft.com/office/word/2010/wordprocessingDrawing" xmlns:wp="http://schemas.openxmlformats.org/drawingml/2006/wordprocessingDrawing" xmlns:w10="urn:schemas-microsoft-com:office:word" xmlns:w="http://schemas.openxmlformats.org/wordprocessingml/2006/main" xmlns:w14="http://schemas.microsoft.com/office/word/2010/wordml" xmlns:w15="http://schemas.microsoft.com/office/word/2012/wordml" xmlns:w16se="http://schemas.microsoft.com/office/word/2015/wordml/symex" xmlns:wpg="http://schemas.microsoft.com/office/word/2010/wordprocessingGroup" xmlns:wpi="http://schemas.microsoft.com/office/word/2010/wordprocessingInk" xmlns:wne="http://schemas.microsoft.com/office/word/2006/wordml" xmlns:wps="http://schemas.microsoft.com/office/word/2010/wordprocessingShape" mc:Ignorable="w14 w15 w16se wp14">
+<w:numbering xmlns:wpc="http://schemas.microsoft.com/office/word/2010/wordprocessingCanvas" xmlns:cx="http://schemas.microsoft.com/office/drawing/2014/chartex" xmlns:cx1="http://schemas.microsoft.com/office/drawing/2015/9/8/chartex" xmlns:cx2="http://schemas.microsoft.com/office/drawing/2015/10/21/chartex" xmlns:cx3="http://schemas.microsoft.com/office/drawing/2016/5/9/chartex" xmlns:cx4="http://schemas.microsoft.com/office/drawing/2016/5/10/chartex" xmlns:cx5="http://schemas.microsoft.com/office/drawing/2016/5/11/chartex" xmlns:cx6="http://schemas.microsoft.com/office/drawing/2016/5/12/chartex" xmlns:cx7="http://schemas.microsoft.com/office/drawing/2016/5/13/chartex" xmlns:cx8="http://schemas.microsoft.com/office/drawing/2016/5/14/chartex" xmlns:mc="http://schemas.openxmlformats.org/markup-compatibility/2006" xmlns:aink="http://schemas.microsoft.com/office/drawing/2016/ink" xmlns:am3d="http://schemas.microsoft.com/office/drawing/2017/model3d" xmlns:o="urn:schemas-microsoft-com:office:office" xmlns:r="http://schemas.openxmlformats.org/officeDocument/2006/relationships" xmlns:m="http://schemas.openxmlformats.org/officeDocument/2006/math" xmlns:v="urn:schemas-microsoft-com:vml" xmlns:wp14="http://schemas.microsoft.com/office/word/2010/wordprocessingDrawing" xmlns:wp="http://schemas.openxmlformats.org/drawingml/2006/wordprocessingDrawing" xmlns:w10="urn:schemas-microsoft-com:office:word" xmlns:w="http://schemas.openxmlformats.org/wordprocessingml/2006/main" xmlns:w14="http://schemas.microsoft.com/office/word/2010/wordml" xmlns:w15="http://schemas.microsoft.com/office/word/2012/wordml" xmlns:w16cid="http://schemas.microsoft.com/office/word/2016/wordml/cid" xmlns:w16se="http://schemas.microsoft.com/office/word/2015/wordml/symex" xmlns:wpg="http://schemas.microsoft.com/office/word/2010/wordprocessingGroup" xmlns:wpi="http://schemas.microsoft.com/office/word/2010/wordprocessingInk" xmlns:wne="http://schemas.microsoft.com/office/word/2006/wordml" xmlns:wps="http://schemas.microsoft.com/office/word/2010/wordprocessingShape" mc:Ignorable="w14 w15 w16se w16cid wp14">
   <w:abstractNum w:abstractNumId="0" w15:restartNumberingAfterBreak="0">
     <w:nsid w:val="295C7350"/>
     <w:multiLevelType w:val="hybridMultilevel"/>
@@ -1329,7 +4977,7 @@
       <w:lvlText w:val="-"/>
       <w:lvlJc w:val="left"/>
       <w:pPr>
-        <w:ind w:left="1410" w:hanging="360"/>
+        <w:ind w:left="1080" w:hanging="360"/>
       </w:pPr>
       <w:rPr>
         <w:rFonts w:ascii="Calibri" w:eastAsiaTheme="minorHAnsi" w:hAnsi="Calibri" w:cs="Calibri" w:hint="default"/>
@@ -1658,6 +5306,118 @@
     </w:lvl>
   </w:abstractNum>
   <w:abstractNum w:abstractNumId="10" w15:restartNumberingAfterBreak="0">
+    <w:nsid w:val="70D621A8"/>
+    <w:multiLevelType w:val="hybridMultilevel"/>
+    <w:tmpl w:val="C3B6D93E"/>
+    <w:lvl w:ilvl="0" w:tplc="31CA8DFC">
+      <w:numFmt w:val="bullet"/>
+      <w:lvlText w:val="-"/>
+      <w:lvlJc w:val="left"/>
+      <w:pPr>
+        <w:ind w:left="1080" w:hanging="360"/>
+      </w:pPr>
+      <w:rPr>
+        <w:rFonts w:ascii="Calibri" w:eastAsiaTheme="minorHAnsi" w:hAnsi="Calibri" w:cs="Calibri" w:hint="default"/>
+      </w:rPr>
+    </w:lvl>
+    <w:lvl w:ilvl="1" w:tplc="04090003" w:tentative="1">
+      <w:start w:val="1"/>
+      <w:numFmt w:val="bullet"/>
+      <w:lvlText w:val="o"/>
+      <w:lvlJc w:val="left"/>
+      <w:pPr>
+        <w:ind w:left="2160" w:hanging="360"/>
+      </w:pPr>
+      <w:rPr>
+        <w:rFonts w:ascii="Courier New" w:hAnsi="Courier New" w:cs="Courier New" w:hint="default"/>
+      </w:rPr>
+    </w:lvl>
+    <w:lvl w:ilvl="2" w:tplc="04090005" w:tentative="1">
+      <w:start w:val="1"/>
+      <w:numFmt w:val="bullet"/>
+      <w:lvlText w:val=""/>
+      <w:lvlJc w:val="left"/>
+      <w:pPr>
+        <w:ind w:left="2880" w:hanging="360"/>
+      </w:pPr>
+      <w:rPr>
+        <w:rFonts w:ascii="Wingdings" w:hAnsi="Wingdings" w:hint="default"/>
+      </w:rPr>
+    </w:lvl>
+    <w:lvl w:ilvl="3" w:tplc="04090001" w:tentative="1">
+      <w:start w:val="1"/>
+      <w:numFmt w:val="bullet"/>
+      <w:lvlText w:val=""/>
+      <w:lvlJc w:val="left"/>
+      <w:pPr>
+        <w:ind w:left="3600" w:hanging="360"/>
+      </w:pPr>
+      <w:rPr>
+        <w:rFonts w:ascii="Symbol" w:hAnsi="Symbol" w:hint="default"/>
+      </w:rPr>
+    </w:lvl>
+    <w:lvl w:ilvl="4" w:tplc="04090003" w:tentative="1">
+      <w:start w:val="1"/>
+      <w:numFmt w:val="bullet"/>
+      <w:lvlText w:val="o"/>
+      <w:lvlJc w:val="left"/>
+      <w:pPr>
+        <w:ind w:left="4320" w:hanging="360"/>
+      </w:pPr>
+      <w:rPr>
+        <w:rFonts w:ascii="Courier New" w:hAnsi="Courier New" w:cs="Courier New" w:hint="default"/>
+      </w:rPr>
+    </w:lvl>
+    <w:lvl w:ilvl="5" w:tplc="04090005" w:tentative="1">
+      <w:start w:val="1"/>
+      <w:numFmt w:val="bullet"/>
+      <w:lvlText w:val=""/>
+      <w:lvlJc w:val="left"/>
+      <w:pPr>
+        <w:ind w:left="5040" w:hanging="360"/>
+      </w:pPr>
+      <w:rPr>
+        <w:rFonts w:ascii="Wingdings" w:hAnsi="Wingdings" w:hint="default"/>
+      </w:rPr>
+    </w:lvl>
+    <w:lvl w:ilvl="6" w:tplc="04090001" w:tentative="1">
+      <w:start w:val="1"/>
+      <w:numFmt w:val="bullet"/>
+      <w:lvlText w:val=""/>
+      <w:lvlJc w:val="left"/>
+      <w:pPr>
+        <w:ind w:left="5760" w:hanging="360"/>
+      </w:pPr>
+      <w:rPr>
+        <w:rFonts w:ascii="Symbol" w:hAnsi="Symbol" w:hint="default"/>
+      </w:rPr>
+    </w:lvl>
+    <w:lvl w:ilvl="7" w:tplc="04090003" w:tentative="1">
+      <w:start w:val="1"/>
+      <w:numFmt w:val="bullet"/>
+      <w:lvlText w:val="o"/>
+      <w:lvlJc w:val="left"/>
+      <w:pPr>
+        <w:ind w:left="6480" w:hanging="360"/>
+      </w:pPr>
+      <w:rPr>
+        <w:rFonts w:ascii="Courier New" w:hAnsi="Courier New" w:cs="Courier New" w:hint="default"/>
+      </w:rPr>
+    </w:lvl>
+    <w:lvl w:ilvl="8" w:tplc="04090005" w:tentative="1">
+      <w:start w:val="1"/>
+      <w:numFmt w:val="bullet"/>
+      <w:lvlText w:val=""/>
+      <w:lvlJc w:val="left"/>
+      <w:pPr>
+        <w:ind w:left="7200" w:hanging="360"/>
+      </w:pPr>
+      <w:rPr>
+        <w:rFonts w:ascii="Wingdings" w:hAnsi="Wingdings" w:hint="default"/>
+      </w:rPr>
+    </w:lvl>
+  </w:abstractNum>
+  <w:abstractNum w:abstractNumId="11" w15:restartNumberingAfterBreak="0">
     <w:nsid w:val="75120548"/>
     <w:multiLevelType w:val="hybridMultilevel"/>
     <w:tmpl w:val="A77CB146"/>
@@ -1769,7 +5529,7 @@
       </w:rPr>
     </w:lvl>
   </w:abstractNum>
-  <w:abstractNum w:abstractNumId="11" w15:restartNumberingAfterBreak="0">
+  <w:abstractNum w:abstractNumId="12" w15:restartNumberingAfterBreak="0">
     <w:nsid w:val="759940FC"/>
     <w:multiLevelType w:val="hybridMultilevel"/>
     <w:tmpl w:val="81BEDFE8"/>
@@ -1778,7 +5538,7 @@
       <w:lvlText w:val="-"/>
       <w:lvlJc w:val="left"/>
       <w:pPr>
-        <w:ind w:left="1440" w:hanging="360"/>
+        <w:ind w:left="1080" w:hanging="360"/>
       </w:pPr>
       <w:rPr>
         <w:rFonts w:ascii="Calibri" w:eastAsiaTheme="minorHAnsi" w:hAnsi="Calibri" w:cs="Calibri" w:hint="default"/>
@@ -1881,7 +5641,7 @@
       </w:rPr>
     </w:lvl>
   </w:abstractNum>
-  <w:abstractNum w:abstractNumId="12" w15:restartNumberingAfterBreak="0">
+  <w:abstractNum w:abstractNumId="13" w15:restartNumberingAfterBreak="0">
     <w:nsid w:val="7943456A"/>
     <w:multiLevelType w:val="hybridMultilevel"/>
     <w:tmpl w:val="6F908452"/>
@@ -1970,10 +5730,10 @@
     </w:lvl>
   </w:abstractNum>
   <w:num w:numId="1">
-    <w:abstractNumId w:val="10"/>
+    <w:abstractNumId w:val="11"/>
   </w:num>
   <w:num w:numId="2">
-    <w:abstractNumId w:val="12"/>
+    <w:abstractNumId w:val="13"/>
   </w:num>
   <w:num w:numId="3">
     <w:abstractNumId w:val="0"/>
@@ -1994,7 +5754,7 @@
     <w:abstractNumId w:val="5"/>
   </w:num>
   <w:num w:numId="9">
-    <w:abstractNumId w:val="11"/>
+    <w:abstractNumId w:val="12"/>
   </w:num>
   <w:num w:numId="10">
     <w:abstractNumId w:val="3"/>
@@ -2008,11 +5768,14 @@
   <w:num w:numId="13">
     <w:abstractNumId w:val="7"/>
   </w:num>
+  <w:num w:numId="14">
+    <w:abstractNumId w:val="10"/>
+  </w:num>
 </w:numbering>
 </file>
 
 <file path=word/styles.xml><?xml version="1.0" encoding="utf-8"?>
-<w:styles xmlns:mc="http://schemas.openxmlformats.org/markup-compatibility/2006" xmlns:r="http://schemas.openxmlformats.org/officeDocument/2006/relationships" xmlns:w="http://schemas.openxmlformats.org/wordprocessingml/2006/main" xmlns:w14="http://schemas.microsoft.com/office/word/2010/wordml" xmlns:w15="http://schemas.microsoft.com/office/word/2012/wordml" xmlns:w16se="http://schemas.microsoft.com/office/word/2015/wordml/symex" mc:Ignorable="w14 w15 w16se">
+<w:styles xmlns:mc="http://schemas.openxmlformats.org/markup-compatibility/2006" xmlns:r="http://schemas.openxmlformats.org/officeDocument/2006/relationships" xmlns:w="http://schemas.openxmlformats.org/wordprocessingml/2006/main" xmlns:w14="http://schemas.microsoft.com/office/word/2010/wordml" xmlns:w15="http://schemas.microsoft.com/office/word/2012/wordml" xmlns:w16cid="http://schemas.microsoft.com/office/word/2016/wordml/cid" xmlns:w16se="http://schemas.microsoft.com/office/word/2015/wordml/symex" mc:Ignorable="w14 w15 w16se w16cid">
   <w:docDefaults>
     <w:rPrDefault>
       <w:rPr>
@@ -2028,7 +5791,7 @@
       </w:pPr>
     </w:pPrDefault>
   </w:docDefaults>
-  <w:latentStyles w:defLockedState="0" w:defUIPriority="99" w:defSemiHidden="0" w:defUnhideWhenUsed="0" w:defQFormat="0" w:count="371">
+  <w:latentStyles w:defLockedState="0" w:defUIPriority="99" w:defSemiHidden="0" w:defUnhideWhenUsed="0" w:defQFormat="0" w:count="375">
     <w:lsdException w:name="Normal" w:uiPriority="0" w:qFormat="1"/>
     <w:lsdException w:name="heading 1" w:uiPriority="9" w:qFormat="1"/>
     <w:lsdException w:name="heading 2" w:semiHidden="1" w:uiPriority="9" w:unhideWhenUsed="1" w:qFormat="1"/>
@@ -2134,7 +5897,6 @@
     <w:lsdException w:name="HTML Sample" w:semiHidden="1" w:unhideWhenUsed="1"/>
     <w:lsdException w:name="HTML Typewriter" w:semiHidden="1" w:unhideWhenUsed="1"/>
     <w:lsdException w:name="HTML Variable" w:semiHidden="1" w:unhideWhenUsed="1"/>
-    <w:lsdException w:name="Normal Table" w:semiHidden="1" w:unhideWhenUsed="1"/>
     <w:lsdException w:name="annotation subject" w:semiHidden="1" w:unhideWhenUsed="1"/>
     <w:lsdException w:name="No List" w:semiHidden="1" w:unhideWhenUsed="1"/>
     <w:lsdException w:name="Outline List 1" w:semiHidden="1" w:unhideWhenUsed="1"/>
@@ -2178,10 +5940,8 @@
     <w:lsdException w:name="Table Elegant" w:semiHidden="1" w:unhideWhenUsed="1"/>
     <w:lsdException w:name="Table Professional" w:semiHidden="1" w:unhideWhenUsed="1"/>
     <w:lsdException w:name="Table Subtle 1" w:semiHidden="1" w:unhideWhenUsed="1"/>
-    <w:lsdException w:name="Table Subtle 2" w:semiHidden="1" w:unhideWhenUsed="1"/>
     <w:lsdException w:name="Table Web 1" w:semiHidden="1" w:unhideWhenUsed="1"/>
     <w:lsdException w:name="Table Web 2" w:semiHidden="1" w:unhideWhenUsed="1"/>
-    <w:lsdException w:name="Table Web 3" w:semiHidden="1" w:unhideWhenUsed="1"/>
     <w:lsdException w:name="Balloon Text" w:semiHidden="1" w:unhideWhenUsed="1"/>
     <w:lsdException w:name="Table Grid" w:uiPriority="39"/>
     <w:lsdException w:name="Table Theme" w:semiHidden="1" w:unhideWhenUsed="1"/>
@@ -2400,6 +6160,10 @@
     <w:lsdException w:name="List Table 5 Dark Accent 6" w:uiPriority="50"/>
     <w:lsdException w:name="List Table 6 Colorful Accent 6" w:uiPriority="51"/>
     <w:lsdException w:name="List Table 7 Colorful Accent 6" w:uiPriority="52"/>
+    <w:lsdException w:name="Mention" w:semiHidden="1" w:unhideWhenUsed="1"/>
+    <w:lsdException w:name="Smart Hyperlink" w:semiHidden="1" w:unhideWhenUsed="1"/>
+    <w:lsdException w:name="Hashtag" w:semiHidden="1" w:unhideWhenUsed="1"/>
+    <w:lsdException w:name="Unresolved Mention" w:semiHidden="1" w:unhideWhenUsed="1"/>
   </w:latentStyles>
   <w:style w:type="paragraph" w:default="1" w:styleId="Normal">
     <w:name w:val="Normal"/>

</xml_diff>